<commit_message>
added additional code review 03.05.2020 and statement about no code dependencies
</commit_message>
<xml_diff>
--- a/docs/ca-surf_build_surface_flux/10.1_ca-surf_build_surface_flux.py_CACIE_Tools.docx
+++ b/docs/ca-surf_build_surface_flux/10.1_ca-surf_build_surface_flux.py_CACIE_Tools.docx
@@ -1586,8 +1586,125 @@
         <w:rPr>
           <w:rFonts w:ascii="Arial" w:hAnsi="Arial"/>
         </w:rPr>
-        <w:t>. A limited number of editorial comments were made but none of the comments or their resolution impacted the functionality of the tool itself.</w:t>
-      </w:r>
+        <w:t xml:space="preserve">. </w:t>
+      </w:r>
+      <w:commentRangeStart w:id="6"/>
+      <w:r>
+        <w:rPr>
+          <w:rFonts w:ascii="Arial" w:hAnsi="Arial"/>
+        </w:rPr>
+        <w:t>A limited number of editorial comments were made but none of the comments or their resolution impacted the functionality of the tool itself.</w:t>
+      </w:r>
+      <w:commentRangeEnd w:id="6"/>
+      <w:r>
+        <w:rPr>
+          <w:rStyle w:val="CommentReference"/>
+          <w:rFonts w:ascii="Arial" w:eastAsiaTheme="minorHAnsi" w:hAnsi="Arial" w:cs="Arial"/>
+        </w:rPr>
+        <w:commentReference w:id="6"/>
+      </w:r>
+      <w:ins w:id="7" w:author="Sara Lindberg" w:date="2020-03-05T21:20:00Z">
+        <w:r>
+          <w:rPr>
+            <w:rFonts w:ascii="Arial" w:hAnsi="Arial"/>
+          </w:rPr>
+          <w:t xml:space="preserve"> Subsequent updates to the co</w:t>
+        </w:r>
+      </w:ins>
+      <w:ins w:id="8" w:author="Sara Lindberg" w:date="2020-03-05T21:21:00Z">
+        <w:r>
+          <w:rPr>
+            <w:rFonts w:ascii="Arial" w:hAnsi="Arial"/>
+          </w:rPr>
+          <w:t>de were reviewed by</w:t>
+        </w:r>
+        <w:bookmarkStart w:id="9" w:name="_GoBack"/>
+        <w:bookmarkEnd w:id="9"/>
+        <w:r>
+          <w:rPr>
+            <w:rFonts w:ascii="Arial" w:hAnsi="Arial"/>
+          </w:rPr>
+          <w:t xml:space="preserve"> Sara Lindberg on 03/05/2020. The code relies on standard python libraries</w:t>
+        </w:r>
+      </w:ins>
+      <w:ins w:id="10" w:author="Sara Lindberg" w:date="2020-03-05T21:22:00Z">
+        <w:r>
+          <w:rPr>
+            <w:rFonts w:ascii="Arial" w:hAnsi="Arial"/>
+          </w:rPr>
+          <w:t xml:space="preserve"> and con</w:t>
+        </w:r>
+      </w:ins>
+      <w:ins w:id="11" w:author="Sara Lindberg" w:date="2020-03-05T21:25:00Z">
+        <w:r>
+          <w:rPr>
+            <w:rFonts w:ascii="Arial" w:hAnsi="Arial"/>
+          </w:rPr>
+          <w:t>s</w:t>
+        </w:r>
+      </w:ins>
+      <w:ins w:id="12" w:author="Sara Lindberg" w:date="2020-03-05T21:22:00Z">
+        <w:r>
+          <w:rPr>
+            <w:rFonts w:ascii="Arial" w:hAnsi="Arial"/>
+          </w:rPr>
+          <w:t xml:space="preserve">ists of a </w:t>
+        </w:r>
+      </w:ins>
+      <w:ins w:id="13" w:author="Sara Lindberg" w:date="2020-03-05T21:23:00Z">
+        <w:r>
+          <w:rPr>
+            <w:rFonts w:ascii="Arial" w:hAnsi="Arial"/>
+          </w:rPr>
+          <w:t xml:space="preserve">single </w:t>
+        </w:r>
+        <w:r>
+          <w:rPr>
+            <w:rFonts w:ascii="Arial" w:hAnsi="Arial"/>
+          </w:rPr>
+          <w:t xml:space="preserve">python </w:t>
+        </w:r>
+      </w:ins>
+      <w:ins w:id="14" w:author="Sara Lindberg" w:date="2020-03-05T21:22:00Z">
+        <w:r>
+          <w:rPr>
+            <w:rFonts w:ascii="Arial" w:hAnsi="Arial"/>
+          </w:rPr>
+          <w:t>file</w:t>
+        </w:r>
+      </w:ins>
+      <w:ins w:id="15" w:author="Sara Lindberg" w:date="2020-03-05T21:23:00Z">
+        <w:r>
+          <w:rPr>
+            <w:rFonts w:ascii="Arial" w:hAnsi="Arial"/>
+          </w:rPr>
+          <w:t xml:space="preserve"> which references </w:t>
+        </w:r>
+      </w:ins>
+      <w:ins w:id="16" w:author="Sara Lindberg" w:date="2020-03-05T21:24:00Z">
+        <w:r>
+          <w:rPr>
+            <w:rFonts w:ascii="Arial" w:hAnsi="Arial"/>
+          </w:rPr>
+          <w:t xml:space="preserve">only </w:t>
+        </w:r>
+      </w:ins>
+      <w:ins w:id="17" w:author="Sara Lindberg" w:date="2020-03-05T21:25:00Z">
+        <w:r>
+          <w:rPr>
+            <w:rFonts w:ascii="Arial" w:hAnsi="Arial"/>
+          </w:rPr>
+          <w:t xml:space="preserve">the </w:t>
+        </w:r>
+      </w:ins>
+      <w:ins w:id="18" w:author="Sara Lindberg" w:date="2020-03-05T21:24:00Z">
+        <w:r>
+          <w:rPr>
+            <w:rFonts w:ascii="Arial" w:hAnsi="Arial"/>
+          </w:rPr>
+          <w:t>standard python libraries as noted in Section 3.</w:t>
+        </w:r>
+      </w:ins>
     </w:p>
     <w:p>
       <w:pPr>
@@ -1605,7 +1722,7 @@
           <w:rFonts w:ascii="Arial" w:hAnsi="Arial"/>
         </w:rPr>
       </w:pPr>
-      <w:bookmarkStart w:id="6" w:name="_Hlk24021851"/>
+      <w:bookmarkStart w:id="19" w:name="_Hlk24021851"/>
       <w:r>
         <w:rPr>
           <w:rFonts w:ascii="Arial" w:hAnsi="Arial" w:cs="Arial"/>
@@ -1736,10 +1853,11 @@
             <w:pPr>
               <w:pStyle w:val="Table"/>
             </w:pPr>
-            <w:bookmarkStart w:id="7" w:name="_Ref33083555"/>
-            <w:bookmarkEnd w:id="6"/>
-            <w:commentRangeStart w:id="8"/>
-            <w:r>
+            <w:bookmarkStart w:id="20" w:name="_Ref33083555"/>
+            <w:bookmarkEnd w:id="19"/>
+            <w:commentRangeStart w:id="21"/>
+            <w:r>
+              <w:lastRenderedPageBreak/>
               <w:t xml:space="preserve">Table </w:t>
             </w:r>
             <w:r>
@@ -1760,15 +1878,15 @@
             <w:r>
               <w:fldChar w:fldCharType="end"/>
             </w:r>
-            <w:bookmarkEnd w:id="7"/>
-            <w:commentRangeEnd w:id="8"/>
+            <w:bookmarkEnd w:id="20"/>
+            <w:commentRangeEnd w:id="21"/>
             <w:r>
               <w:rPr>
                 <w:rStyle w:val="CommentReference"/>
                 <w:b w:val="0"/>
                 <w:iCs w:val="0"/>
               </w:rPr>
-              <w:commentReference w:id="8"/>
+              <w:commentReference w:id="21"/>
             </w:r>
           </w:p>
           <w:p>
@@ -1980,7 +2098,6 @@
               <w:rPr>
                 <w:rFonts w:ascii="Arial" w:hAnsi="Arial"/>
               </w:rPr>
-              <w:lastRenderedPageBreak/>
               <w:t>FR-1</w:t>
             </w:r>
           </w:p>
@@ -2013,7 +2130,7 @@
               </w:rPr>
               <w:t xml:space="preserve"> 1 step: </w:t>
             </w:r>
-            <w:ins w:id="9" w:author="Neil Powers" w:date="2020-03-05T13:04:00Z">
+            <w:ins w:id="22" w:author="Neil Powers" w:date="2020-03-05T13:04:00Z">
               <w:r>
                 <w:rPr>
                   <w:rFonts w:ascii="Arial" w:hAnsi="Arial"/>
@@ -2021,8 +2138,8 @@
                 <w:t>3</w:t>
               </w:r>
             </w:ins>
-            <w:commentRangeStart w:id="10"/>
-            <w:del w:id="11" w:author="Neil Powers" w:date="2020-03-05T13:04:00Z">
+            <w:commentRangeStart w:id="23"/>
+            <w:del w:id="24" w:author="Neil Powers" w:date="2020-03-05T13:04:00Z">
               <w:r>
                 <w:rPr>
                   <w:rFonts w:ascii="Arial" w:hAnsi="Arial"/>
@@ -2036,13 +2153,13 @@
               </w:rPr>
               <w:t>.1</w:t>
             </w:r>
-            <w:commentRangeEnd w:id="10"/>
+            <w:commentRangeEnd w:id="23"/>
             <w:r>
               <w:rPr>
                 <w:rStyle w:val="CommentReference"/>
                 <w:rFonts w:ascii="Arial" w:eastAsiaTheme="minorHAnsi" w:hAnsi="Arial" w:cs="Arial"/>
               </w:rPr>
-              <w:commentReference w:id="10"/>
+              <w:commentReference w:id="23"/>
             </w:r>
           </w:p>
         </w:tc>
@@ -2121,7 +2238,7 @@
               </w:rPr>
               <w:t xml:space="preserve">ATC 1 step: </w:t>
             </w:r>
-            <w:ins w:id="12" w:author="Neil Powers" w:date="2020-03-05T13:04:00Z">
+            <w:ins w:id="25" w:author="Neil Powers" w:date="2020-03-05T13:04:00Z">
               <w:r>
                 <w:rPr>
                   <w:rFonts w:ascii="Arial" w:hAnsi="Arial"/>
@@ -2129,8 +2246,8 @@
                 <w:t>3</w:t>
               </w:r>
             </w:ins>
-            <w:commentRangeStart w:id="13"/>
-            <w:del w:id="14" w:author="Neil Powers" w:date="2020-03-05T13:04:00Z">
+            <w:commentRangeStart w:id="26"/>
+            <w:del w:id="27" w:author="Neil Powers" w:date="2020-03-05T13:04:00Z">
               <w:r>
                 <w:rPr>
                   <w:rFonts w:ascii="Arial" w:hAnsi="Arial"/>
@@ -2144,13 +2261,13 @@
               </w:rPr>
               <w:t>.2</w:t>
             </w:r>
-            <w:commentRangeEnd w:id="13"/>
+            <w:commentRangeEnd w:id="26"/>
             <w:r>
               <w:rPr>
                 <w:rStyle w:val="CommentReference"/>
                 <w:rFonts w:ascii="Arial" w:eastAsiaTheme="minorHAnsi" w:hAnsi="Arial" w:cs="Arial"/>
               </w:rPr>
-              <w:commentReference w:id="13"/>
+              <w:commentReference w:id="26"/>
             </w:r>
           </w:p>
         </w:tc>
@@ -2321,7 +2438,7 @@
               </w:rPr>
               <w:t xml:space="preserve">ATC 1 step: </w:t>
             </w:r>
-            <w:ins w:id="15" w:author="Neil Powers" w:date="2020-03-05T13:04:00Z">
+            <w:ins w:id="28" w:author="Neil Powers" w:date="2020-03-05T13:04:00Z">
               <w:r>
                 <w:rPr>
                   <w:rFonts w:ascii="Arial" w:hAnsi="Arial"/>
@@ -2329,8 +2446,8 @@
                 <w:t>3</w:t>
               </w:r>
             </w:ins>
-            <w:commentRangeStart w:id="16"/>
-            <w:del w:id="17" w:author="Neil Powers" w:date="2020-03-05T13:04:00Z">
+            <w:commentRangeStart w:id="29"/>
+            <w:del w:id="30" w:author="Neil Powers" w:date="2020-03-05T13:04:00Z">
               <w:r>
                 <w:rPr>
                   <w:rFonts w:ascii="Arial" w:hAnsi="Arial"/>
@@ -2350,13 +2467,13 @@
               </w:rPr>
               <w:t>3</w:t>
             </w:r>
-            <w:commentRangeEnd w:id="16"/>
+            <w:commentRangeEnd w:id="29"/>
             <w:r>
               <w:rPr>
                 <w:rStyle w:val="CommentReference"/>
                 <w:rFonts w:ascii="Arial" w:eastAsiaTheme="minorHAnsi" w:hAnsi="Arial" w:cs="Arial"/>
               </w:rPr>
-              <w:commentReference w:id="16"/>
+              <w:commentReference w:id="29"/>
             </w:r>
           </w:p>
         </w:tc>
@@ -2442,589 +2559,6 @@
                 <w:sz w:val="20"/>
               </w:rPr>
             </w:pPr>
-            <w:r>
-              <w:rPr>
-                <w:rFonts w:ascii="Arial" w:hAnsi="Arial"/>
-              </w:rPr>
-              <w:t xml:space="preserve">ATC 1 step: </w:t>
-            </w:r>
-            <w:ins w:id="18" w:author="Neil Powers" w:date="2020-03-05T13:04:00Z">
-              <w:r>
-                <w:rPr>
-                  <w:rFonts w:ascii="Arial" w:hAnsi="Arial"/>
-                </w:rPr>
-                <w:t>3</w:t>
-              </w:r>
-            </w:ins>
-            <w:commentRangeStart w:id="19"/>
-            <w:del w:id="20" w:author="Neil Powers" w:date="2020-03-05T13:04:00Z">
-              <w:r>
-                <w:rPr>
-                  <w:rFonts w:ascii="Arial" w:hAnsi="Arial"/>
-                </w:rPr>
-                <w:delText>4</w:delText>
-              </w:r>
-            </w:del>
-            <w:r>
-              <w:rPr>
-                <w:rFonts w:ascii="Arial" w:hAnsi="Arial"/>
-              </w:rPr>
-              <w:t>.</w:t>
-            </w:r>
-            <w:r>
-              <w:rPr>
-                <w:rFonts w:ascii="Arial" w:hAnsi="Arial"/>
-              </w:rPr>
-              <w:t>4</w:t>
-            </w:r>
-            <w:commentRangeEnd w:id="19"/>
-            <w:r>
-              <w:rPr>
-                <w:rStyle w:val="CommentReference"/>
-                <w:rFonts w:ascii="Arial" w:eastAsiaTheme="minorHAnsi" w:hAnsi="Arial" w:cs="Arial"/>
-              </w:rPr>
-              <w:commentReference w:id="19"/>
-            </w:r>
-          </w:p>
-        </w:tc>
-        <w:tc>
-          <w:tcPr>
-            <w:tcW w:w="5490" w:type="dxa"/>
-            <w:vAlign w:val="center"/>
-          </w:tcPr>
-          <w:p>
-            <w:pPr>
-              <w:pStyle w:val="H1bodytext"/>
-              <w:spacing w:after="0"/>
-              <w:ind w:left="0"/>
-              <w:jc w:val="center"/>
-              <w:rPr>
-                <w:rFonts w:ascii="Arial" w:hAnsi="Arial"/>
-                <w:sz w:val="20"/>
-              </w:rPr>
-            </w:pPr>
-            <w:r>
-              <w:rPr>
-                <w:rFonts w:ascii="Arial" w:hAnsi="Arial"/>
-              </w:rPr>
-              <w:t>Check log file “stomp grid j” values against STOMP input file</w:t>
-            </w:r>
-          </w:p>
-        </w:tc>
-      </w:tr>
-      <w:tr>
-        <w:trPr>
-          <w:trHeight w:val="935"/>
-        </w:trPr>
-        <w:tc>
-          <w:tcPr>
-            <w:tcW w:w="1890" w:type="dxa"/>
-            <w:vAlign w:val="center"/>
-          </w:tcPr>
-          <w:p>
-            <w:pPr>
-              <w:pStyle w:val="H1bodytext"/>
-              <w:spacing w:after="0"/>
-              <w:ind w:left="0"/>
-              <w:jc w:val="center"/>
-              <w:rPr>
-                <w:rFonts w:ascii="Arial" w:hAnsi="Arial"/>
-              </w:rPr>
-            </w:pPr>
-            <w:r>
-              <w:rPr>
-                <w:rFonts w:ascii="Arial" w:hAnsi="Arial"/>
-              </w:rPr>
-              <w:t>FR-5</w:t>
-            </w:r>
-          </w:p>
-        </w:tc>
-        <w:tc>
-          <w:tcPr>
-            <w:tcW w:w="1980" w:type="dxa"/>
-          </w:tcPr>
-          <w:p>
-            <w:pPr>
-              <w:pStyle w:val="H1bodytext"/>
-              <w:spacing w:after="0"/>
-              <w:ind w:left="0"/>
-              <w:jc w:val="center"/>
-              <w:rPr>
-                <w:rFonts w:ascii="Arial" w:hAnsi="Arial"/>
-              </w:rPr>
-            </w:pPr>
-            <w:r>
-              <w:rPr>
-                <w:rFonts w:ascii="Arial" w:hAnsi="Arial"/>
-              </w:rPr>
-              <w:t xml:space="preserve">ATC 1 step: </w:t>
-            </w:r>
-            <w:ins w:id="21" w:author="Neil Powers" w:date="2020-03-05T13:04:00Z">
-              <w:r>
-                <w:rPr>
-                  <w:rFonts w:ascii="Arial" w:hAnsi="Arial"/>
-                </w:rPr>
-                <w:t>3</w:t>
-              </w:r>
-            </w:ins>
-            <w:commentRangeStart w:id="22"/>
-            <w:del w:id="23" w:author="Neil Powers" w:date="2020-03-05T13:04:00Z">
-              <w:r>
-                <w:rPr>
-                  <w:rFonts w:ascii="Arial" w:hAnsi="Arial"/>
-                </w:rPr>
-                <w:delText>4</w:delText>
-              </w:r>
-            </w:del>
-            <w:r>
-              <w:rPr>
-                <w:rFonts w:ascii="Arial" w:hAnsi="Arial"/>
-              </w:rPr>
-              <w:t>.</w:t>
-            </w:r>
-            <w:r>
-              <w:rPr>
-                <w:rFonts w:ascii="Arial" w:hAnsi="Arial"/>
-              </w:rPr>
-              <w:t>5</w:t>
-            </w:r>
-            <w:commentRangeEnd w:id="22"/>
-            <w:r>
-              <w:rPr>
-                <w:rStyle w:val="CommentReference"/>
-                <w:rFonts w:ascii="Arial" w:eastAsiaTheme="minorHAnsi" w:hAnsi="Arial" w:cs="Arial"/>
-              </w:rPr>
-              <w:commentReference w:id="22"/>
-            </w:r>
-          </w:p>
-        </w:tc>
-        <w:tc>
-          <w:tcPr>
-            <w:tcW w:w="5490" w:type="dxa"/>
-            <w:vAlign w:val="center"/>
-          </w:tcPr>
-          <w:p>
-            <w:pPr>
-              <w:pStyle w:val="H1bodytext"/>
-              <w:spacing w:after="120"/>
-              <w:ind w:left="0"/>
-              <w:jc w:val="both"/>
-              <w:rPr>
-                <w:rFonts w:ascii="Arial" w:hAnsi="Arial"/>
-              </w:rPr>
-            </w:pPr>
-            <w:r>
-              <w:rPr>
-                <w:rFonts w:ascii="Arial" w:hAnsi="Arial"/>
-              </w:rPr>
-              <w:t>Check log file “</w:t>
-            </w:r>
-            <w:proofErr w:type="spellStart"/>
-            <w:r>
-              <w:rPr>
-                <w:rFonts w:ascii="Arial" w:hAnsi="Arial"/>
-              </w:rPr>
-              <w:t>shape_file_grids</w:t>
-            </w:r>
-            <w:proofErr w:type="spellEnd"/>
-            <w:r>
-              <w:rPr>
-                <w:rFonts w:ascii="Arial" w:hAnsi="Arial"/>
-              </w:rPr>
-              <w:t>” values against STOMP x-y boundaries (x</w:t>
-            </w:r>
-            <w:r>
-              <w:rPr>
-                <w:rFonts w:ascii="Arial" w:hAnsi="Arial"/>
-                <w:vertAlign w:val="subscript"/>
-              </w:rPr>
-              <w:t>1</w:t>
-            </w:r>
-            <w:r>
-              <w:rPr>
-                <w:rFonts w:ascii="Arial" w:hAnsi="Arial" w:cs="Arial"/>
-              </w:rPr>
-              <w:t>≤</w:t>
-            </w:r>
-            <w:r>
-              <w:rPr>
-                <w:rFonts w:ascii="Arial" w:hAnsi="Arial"/>
-              </w:rPr>
-              <w:t>…&lt;</w:t>
-            </w:r>
-            <w:proofErr w:type="spellStart"/>
-            <w:r>
-              <w:rPr>
-                <w:rFonts w:ascii="Arial" w:hAnsi="Arial"/>
-              </w:rPr>
-              <w:t>x</w:t>
-            </w:r>
-            <w:r>
-              <w:rPr>
-                <w:rFonts w:ascii="Arial" w:hAnsi="Arial"/>
-                <w:vertAlign w:val="subscript"/>
-              </w:rPr>
-              <w:t>n</w:t>
-            </w:r>
-            <w:proofErr w:type="spellEnd"/>
-            <w:r>
-              <w:rPr>
-                <w:rFonts w:ascii="Arial" w:hAnsi="Arial"/>
-              </w:rPr>
-              <w:t>, y</w:t>
-            </w:r>
-            <w:r>
-              <w:rPr>
-                <w:rFonts w:ascii="Arial" w:hAnsi="Arial"/>
-                <w:vertAlign w:val="subscript"/>
-              </w:rPr>
-              <w:t>1</w:t>
-            </w:r>
-            <w:r>
-              <w:rPr>
-                <w:rFonts w:ascii="Arial" w:hAnsi="Arial" w:cs="Arial"/>
-              </w:rPr>
-              <w:t>≤</w:t>
-            </w:r>
-            <w:r>
-              <w:rPr>
-                <w:rFonts w:ascii="Arial" w:hAnsi="Arial"/>
-              </w:rPr>
-              <w:t>…&lt;</w:t>
-            </w:r>
-            <w:proofErr w:type="spellStart"/>
-            <w:r>
-              <w:rPr>
-                <w:rFonts w:ascii="Arial" w:hAnsi="Arial"/>
-              </w:rPr>
-              <w:t>y</w:t>
-            </w:r>
-            <w:r>
-              <w:rPr>
-                <w:rFonts w:ascii="Arial" w:hAnsi="Arial"/>
-                <w:vertAlign w:val="subscript"/>
-              </w:rPr>
-              <w:t>n</w:t>
-            </w:r>
-            <w:proofErr w:type="spellEnd"/>
-            <w:r>
-              <w:rPr>
-                <w:rFonts w:ascii="Arial" w:hAnsi="Arial"/>
-              </w:rPr>
-              <w:t>)</w:t>
-            </w:r>
-          </w:p>
-          <w:p>
-            <w:pPr>
-              <w:pStyle w:val="H1bodytext"/>
-              <w:spacing w:after="0"/>
-              <w:ind w:left="0"/>
-              <w:jc w:val="center"/>
-              <w:rPr>
-                <w:rFonts w:ascii="Arial" w:hAnsi="Arial"/>
-              </w:rPr>
-            </w:pPr>
-          </w:p>
-        </w:tc>
-      </w:tr>
-      <w:tr>
-        <w:trPr>
-          <w:trHeight w:val="935"/>
-        </w:trPr>
-        <w:tc>
-          <w:tcPr>
-            <w:tcW w:w="1890" w:type="dxa"/>
-            <w:vAlign w:val="center"/>
-          </w:tcPr>
-          <w:p>
-            <w:pPr>
-              <w:pStyle w:val="H1bodytext"/>
-              <w:spacing w:after="0"/>
-              <w:ind w:left="0"/>
-              <w:jc w:val="center"/>
-              <w:rPr>
-                <w:rFonts w:ascii="Arial" w:hAnsi="Arial"/>
-              </w:rPr>
-            </w:pPr>
-            <w:r>
-              <w:rPr>
-                <w:rFonts w:ascii="Arial" w:hAnsi="Arial"/>
-              </w:rPr>
-              <w:t>FR-6</w:t>
-            </w:r>
-          </w:p>
-        </w:tc>
-        <w:tc>
-          <w:tcPr>
-            <w:tcW w:w="1980" w:type="dxa"/>
-          </w:tcPr>
-          <w:p>
-            <w:pPr>
-              <w:pStyle w:val="H1bodytext"/>
-              <w:spacing w:after="0"/>
-              <w:ind w:left="0"/>
-              <w:jc w:val="center"/>
-              <w:rPr>
-                <w:rFonts w:ascii="Arial" w:hAnsi="Arial"/>
-              </w:rPr>
-            </w:pPr>
-            <w:r>
-              <w:rPr>
-                <w:rFonts w:ascii="Arial" w:hAnsi="Arial"/>
-              </w:rPr>
-              <w:t xml:space="preserve">ATC 1 step: </w:t>
-            </w:r>
-            <w:ins w:id="24" w:author="Neil Powers" w:date="2020-03-05T13:04:00Z">
-              <w:r>
-                <w:rPr>
-                  <w:rFonts w:ascii="Arial" w:hAnsi="Arial"/>
-                </w:rPr>
-                <w:t>3</w:t>
-              </w:r>
-            </w:ins>
-            <w:commentRangeStart w:id="25"/>
-            <w:del w:id="26" w:author="Neil Powers" w:date="2020-03-05T13:04:00Z">
-              <w:r>
-                <w:rPr>
-                  <w:rFonts w:ascii="Arial" w:hAnsi="Arial"/>
-                </w:rPr>
-                <w:delText>4</w:delText>
-              </w:r>
-            </w:del>
-            <w:r>
-              <w:rPr>
-                <w:rFonts w:ascii="Arial" w:hAnsi="Arial"/>
-              </w:rPr>
-              <w:t>.</w:t>
-            </w:r>
-            <w:r>
-              <w:rPr>
-                <w:rFonts w:ascii="Arial" w:hAnsi="Arial"/>
-              </w:rPr>
-              <w:t>6</w:t>
-            </w:r>
-            <w:commentRangeEnd w:id="25"/>
-            <w:r>
-              <w:rPr>
-                <w:rStyle w:val="CommentReference"/>
-                <w:rFonts w:ascii="Arial" w:eastAsiaTheme="minorHAnsi" w:hAnsi="Arial" w:cs="Arial"/>
-              </w:rPr>
-              <w:commentReference w:id="25"/>
-            </w:r>
-          </w:p>
-        </w:tc>
-        <w:tc>
-          <w:tcPr>
-            <w:tcW w:w="5490" w:type="dxa"/>
-            <w:vAlign w:val="center"/>
-          </w:tcPr>
-          <w:p>
-            <w:pPr>
-              <w:pStyle w:val="H1bodytext"/>
-              <w:spacing w:after="0"/>
-              <w:ind w:left="0"/>
-              <w:jc w:val="center"/>
-              <w:rPr>
-                <w:rFonts w:ascii="Arial" w:hAnsi="Arial"/>
-              </w:rPr>
-            </w:pPr>
-            <w:r>
-              <w:rPr>
-                <w:rFonts w:ascii="Arial" w:hAnsi="Arial"/>
-              </w:rPr>
-              <w:t xml:space="preserve">Check contaminants and x-indices for one node in </w:t>
-            </w:r>
-            <w:r>
-              <w:rPr>
-                <w:rFonts w:ascii="Arial" w:hAnsi="Arial"/>
-              </w:rPr>
-              <w:t>rad</w:t>
-            </w:r>
-            <w:r>
-              <w:rPr>
-                <w:rFonts w:ascii="Arial" w:hAnsi="Arial"/>
-              </w:rPr>
-              <w:t>[]</w:t>
-            </w:r>
-            <w:r>
-              <w:rPr>
-                <w:rFonts w:ascii="Arial" w:hAnsi="Arial"/>
-              </w:rPr>
-              <w:t>_surface_flux.txt</w:t>
-            </w:r>
-          </w:p>
-        </w:tc>
-      </w:tr>
-      <w:tr>
-        <w:trPr>
-          <w:trHeight w:val="935"/>
-        </w:trPr>
-        <w:tc>
-          <w:tcPr>
-            <w:tcW w:w="1890" w:type="dxa"/>
-            <w:vAlign w:val="center"/>
-          </w:tcPr>
-          <w:p>
-            <w:pPr>
-              <w:pStyle w:val="H1bodytext"/>
-              <w:spacing w:after="0"/>
-              <w:ind w:left="0"/>
-              <w:jc w:val="center"/>
-              <w:rPr>
-                <w:rFonts w:ascii="Arial" w:hAnsi="Arial"/>
-              </w:rPr>
-            </w:pPr>
-            <w:r>
-              <w:rPr>
-                <w:rFonts w:ascii="Arial" w:hAnsi="Arial"/>
-              </w:rPr>
-              <w:t>FR-7</w:t>
-            </w:r>
-          </w:p>
-        </w:tc>
-        <w:tc>
-          <w:tcPr>
-            <w:tcW w:w="1980" w:type="dxa"/>
-          </w:tcPr>
-          <w:p>
-            <w:pPr>
-              <w:pStyle w:val="H1bodytext"/>
-              <w:spacing w:after="0"/>
-              <w:ind w:left="0"/>
-              <w:jc w:val="center"/>
-              <w:rPr>
-                <w:rFonts w:ascii="Arial" w:hAnsi="Arial"/>
-              </w:rPr>
-            </w:pPr>
-            <w:r>
-              <w:rPr>
-                <w:rFonts w:ascii="Arial" w:hAnsi="Arial"/>
-              </w:rPr>
-              <w:t xml:space="preserve">ATC 1 step: </w:t>
-            </w:r>
-            <w:ins w:id="27" w:author="Neil Powers" w:date="2020-03-05T13:04:00Z">
-              <w:r>
-                <w:rPr>
-                  <w:rFonts w:ascii="Arial" w:hAnsi="Arial"/>
-                </w:rPr>
-                <w:t>3</w:t>
-              </w:r>
-            </w:ins>
-            <w:commentRangeStart w:id="28"/>
-            <w:del w:id="29" w:author="Neil Powers" w:date="2020-03-05T13:04:00Z">
-              <w:r>
-                <w:rPr>
-                  <w:rFonts w:ascii="Arial" w:hAnsi="Arial"/>
-                </w:rPr>
-                <w:delText>4</w:delText>
-              </w:r>
-            </w:del>
-            <w:r>
-              <w:rPr>
-                <w:rFonts w:ascii="Arial" w:hAnsi="Arial"/>
-              </w:rPr>
-              <w:t>.</w:t>
-            </w:r>
-            <w:r>
-              <w:rPr>
-                <w:rFonts w:ascii="Arial" w:hAnsi="Arial"/>
-              </w:rPr>
-              <w:t>7</w:t>
-            </w:r>
-            <w:commentRangeEnd w:id="28"/>
-            <w:r>
-              <w:rPr>
-                <w:rStyle w:val="CommentReference"/>
-                <w:rFonts w:ascii="Arial" w:eastAsiaTheme="minorHAnsi" w:hAnsi="Arial" w:cs="Arial"/>
-              </w:rPr>
-              <w:commentReference w:id="28"/>
-            </w:r>
-          </w:p>
-        </w:tc>
-        <w:tc>
-          <w:tcPr>
-            <w:tcW w:w="5490" w:type="dxa"/>
-            <w:vAlign w:val="center"/>
-          </w:tcPr>
-          <w:p>
-            <w:pPr>
-              <w:pStyle w:val="H1bodytext"/>
-              <w:spacing w:after="0"/>
-              <w:ind w:left="0"/>
-              <w:jc w:val="center"/>
-              <w:rPr>
-                <w:rFonts w:ascii="Arial" w:hAnsi="Arial"/>
-              </w:rPr>
-            </w:pPr>
-            <w:r>
-              <w:rPr>
-                <w:rFonts w:ascii="Arial" w:hAnsi="Arial"/>
-              </w:rPr>
-              <w:t xml:space="preserve">Check contaminants and y-indices for one node </w:t>
-            </w:r>
-            <w:r>
-              <w:rPr>
-                <w:rFonts w:ascii="Arial" w:hAnsi="Arial"/>
-              </w:rPr>
-              <w:t>rad</w:t>
-            </w:r>
-            <w:r>
-              <w:rPr>
-                <w:rFonts w:ascii="Arial" w:hAnsi="Arial"/>
-              </w:rPr>
-              <w:t>[]</w:t>
-            </w:r>
-            <w:r>
-              <w:rPr>
-                <w:rFonts w:ascii="Arial" w:hAnsi="Arial"/>
-              </w:rPr>
-              <w:t>_surface_flux.txt</w:t>
-            </w:r>
-          </w:p>
-        </w:tc>
-      </w:tr>
-      <w:tr>
-        <w:trPr>
-          <w:trHeight w:val="935"/>
-        </w:trPr>
-        <w:tc>
-          <w:tcPr>
-            <w:tcW w:w="1890" w:type="dxa"/>
-            <w:vAlign w:val="center"/>
-          </w:tcPr>
-          <w:p>
-            <w:pPr>
-              <w:pStyle w:val="H1bodytext"/>
-              <w:spacing w:after="0"/>
-              <w:ind w:left="0"/>
-              <w:jc w:val="center"/>
-              <w:rPr>
-                <w:rFonts w:ascii="Arial" w:hAnsi="Arial"/>
-              </w:rPr>
-            </w:pPr>
-            <w:r>
-              <w:rPr>
-                <w:rFonts w:ascii="Arial" w:hAnsi="Arial"/>
-              </w:rPr>
-              <w:t>FR-8</w:t>
-            </w:r>
-          </w:p>
-        </w:tc>
-        <w:tc>
-          <w:tcPr>
-            <w:tcW w:w="1980" w:type="dxa"/>
-          </w:tcPr>
-          <w:p>
-            <w:pPr>
-              <w:pStyle w:val="H1bodytext"/>
-              <w:spacing w:after="0"/>
-              <w:ind w:left="0"/>
-              <w:jc w:val="center"/>
-              <w:rPr>
-                <w:rFonts w:ascii="Arial" w:hAnsi="Arial"/>
-              </w:rPr>
-            </w:pPr>
-            <w:commentRangeStart w:id="30"/>
             <w:r>
               <w:rPr>
                 <w:rFonts w:ascii="Arial" w:hAnsi="Arial"/>
@@ -3039,7 +2573,8 @@
                 <w:t>3</w:t>
               </w:r>
             </w:ins>
-            <w:del w:id="32" w:author="Neil Powers" w:date="2020-03-05T13:04:00Z">
+            <w:commentRangeStart w:id="32"/>
+            <w:del w:id="33" w:author="Neil Powers" w:date="2020-03-05T13:04:00Z">
               <w:r>
                 <w:rPr>
                   <w:rFonts w:ascii="Arial" w:hAnsi="Arial"/>
@@ -3057,15 +2592,15 @@
               <w:rPr>
                 <w:rFonts w:ascii="Arial" w:hAnsi="Arial"/>
               </w:rPr>
-              <w:t>8</w:t>
-            </w:r>
-            <w:commentRangeEnd w:id="30"/>
+              <w:t>4</w:t>
+            </w:r>
+            <w:commentRangeEnd w:id="32"/>
             <w:r>
               <w:rPr>
                 <w:rStyle w:val="CommentReference"/>
                 <w:rFonts w:ascii="Arial" w:eastAsiaTheme="minorHAnsi" w:hAnsi="Arial" w:cs="Arial"/>
               </w:rPr>
-              <w:commentReference w:id="30"/>
+              <w:commentReference w:id="32"/>
             </w:r>
           </w:p>
         </w:tc>
@@ -3082,13 +2617,625 @@
               <w:jc w:val="center"/>
               <w:rPr>
                 <w:rFonts w:ascii="Arial" w:hAnsi="Arial"/>
-              </w:rPr>
-            </w:pPr>
-            <w:r>
-              <w:rPr>
-                <w:rFonts w:ascii="Arial" w:hAnsi="Arial"/>
-              </w:rPr>
-              <w:t>Check rad[]_surface_flux.txt “grid” values against log file “node” values</w:t>
+                <w:sz w:val="20"/>
+              </w:rPr>
+            </w:pPr>
+            <w:r>
+              <w:rPr>
+                <w:rFonts w:ascii="Arial" w:hAnsi="Arial"/>
+              </w:rPr>
+              <w:t>Check log file “stomp grid j” values against STOMP input file</w:t>
+            </w:r>
+          </w:p>
+        </w:tc>
+      </w:tr>
+      <w:tr>
+        <w:trPr>
+          <w:trHeight w:val="935"/>
+        </w:trPr>
+        <w:tc>
+          <w:tcPr>
+            <w:tcW w:w="1890" w:type="dxa"/>
+            <w:vAlign w:val="center"/>
+          </w:tcPr>
+          <w:p>
+            <w:pPr>
+              <w:pStyle w:val="H1bodytext"/>
+              <w:spacing w:after="0"/>
+              <w:ind w:left="0"/>
+              <w:jc w:val="center"/>
+              <w:rPr>
+                <w:rFonts w:ascii="Arial" w:hAnsi="Arial"/>
+              </w:rPr>
+            </w:pPr>
+            <w:r>
+              <w:rPr>
+                <w:rFonts w:ascii="Arial" w:hAnsi="Arial"/>
+              </w:rPr>
+              <w:t>FR-5</w:t>
+            </w:r>
+          </w:p>
+        </w:tc>
+        <w:tc>
+          <w:tcPr>
+            <w:tcW w:w="1980" w:type="dxa"/>
+          </w:tcPr>
+          <w:p>
+            <w:pPr>
+              <w:pStyle w:val="H1bodytext"/>
+              <w:spacing w:after="0"/>
+              <w:ind w:left="0"/>
+              <w:jc w:val="center"/>
+              <w:rPr>
+                <w:rFonts w:ascii="Arial" w:hAnsi="Arial"/>
+              </w:rPr>
+            </w:pPr>
+            <w:r>
+              <w:rPr>
+                <w:rFonts w:ascii="Arial" w:hAnsi="Arial"/>
+              </w:rPr>
+              <w:t xml:space="preserve">ATC 1 step: </w:t>
+            </w:r>
+            <w:ins w:id="34" w:author="Neil Powers" w:date="2020-03-05T13:04:00Z">
+              <w:r>
+                <w:rPr>
+                  <w:rFonts w:ascii="Arial" w:hAnsi="Arial"/>
+                </w:rPr>
+                <w:t>3</w:t>
+              </w:r>
+            </w:ins>
+            <w:commentRangeStart w:id="35"/>
+            <w:del w:id="36" w:author="Neil Powers" w:date="2020-03-05T13:04:00Z">
+              <w:r>
+                <w:rPr>
+                  <w:rFonts w:ascii="Arial" w:hAnsi="Arial"/>
+                </w:rPr>
+                <w:delText>4</w:delText>
+              </w:r>
+            </w:del>
+            <w:r>
+              <w:rPr>
+                <w:rFonts w:ascii="Arial" w:hAnsi="Arial"/>
+              </w:rPr>
+              <w:t>.</w:t>
+            </w:r>
+            <w:r>
+              <w:rPr>
+                <w:rFonts w:ascii="Arial" w:hAnsi="Arial"/>
+              </w:rPr>
+              <w:t>5</w:t>
+            </w:r>
+            <w:commentRangeEnd w:id="35"/>
+            <w:r>
+              <w:rPr>
+                <w:rStyle w:val="CommentReference"/>
+                <w:rFonts w:ascii="Arial" w:eastAsiaTheme="minorHAnsi" w:hAnsi="Arial" w:cs="Arial"/>
+              </w:rPr>
+              <w:commentReference w:id="35"/>
+            </w:r>
+          </w:p>
+        </w:tc>
+        <w:tc>
+          <w:tcPr>
+            <w:tcW w:w="5490" w:type="dxa"/>
+            <w:vAlign w:val="center"/>
+          </w:tcPr>
+          <w:p>
+            <w:pPr>
+              <w:pStyle w:val="H1bodytext"/>
+              <w:spacing w:after="120"/>
+              <w:ind w:left="0"/>
+              <w:jc w:val="both"/>
+              <w:rPr>
+                <w:rFonts w:ascii="Arial" w:hAnsi="Arial"/>
+              </w:rPr>
+            </w:pPr>
+            <w:r>
+              <w:rPr>
+                <w:rFonts w:ascii="Arial" w:hAnsi="Arial"/>
+              </w:rPr>
+              <w:t>Check log file “</w:t>
+            </w:r>
+            <w:proofErr w:type="spellStart"/>
+            <w:r>
+              <w:rPr>
+                <w:rFonts w:ascii="Arial" w:hAnsi="Arial"/>
+              </w:rPr>
+              <w:t>shape_file_grids</w:t>
+            </w:r>
+            <w:proofErr w:type="spellEnd"/>
+            <w:r>
+              <w:rPr>
+                <w:rFonts w:ascii="Arial" w:hAnsi="Arial"/>
+              </w:rPr>
+              <w:t>” values against STOMP x-y boundaries (x</w:t>
+            </w:r>
+            <w:r>
+              <w:rPr>
+                <w:rFonts w:ascii="Arial" w:hAnsi="Arial"/>
+                <w:vertAlign w:val="subscript"/>
+              </w:rPr>
+              <w:t>1</w:t>
+            </w:r>
+            <w:r>
+              <w:rPr>
+                <w:rFonts w:ascii="Arial" w:hAnsi="Arial" w:cs="Arial"/>
+              </w:rPr>
+              <w:t>≤</w:t>
+            </w:r>
+            <w:r>
+              <w:rPr>
+                <w:rFonts w:ascii="Arial" w:hAnsi="Arial"/>
+              </w:rPr>
+              <w:t>…&lt;</w:t>
+            </w:r>
+            <w:proofErr w:type="spellStart"/>
+            <w:r>
+              <w:rPr>
+                <w:rFonts w:ascii="Arial" w:hAnsi="Arial"/>
+              </w:rPr>
+              <w:t>x</w:t>
+            </w:r>
+            <w:r>
+              <w:rPr>
+                <w:rFonts w:ascii="Arial" w:hAnsi="Arial"/>
+                <w:vertAlign w:val="subscript"/>
+              </w:rPr>
+              <w:t>n</w:t>
+            </w:r>
+            <w:proofErr w:type="spellEnd"/>
+            <w:r>
+              <w:rPr>
+                <w:rFonts w:ascii="Arial" w:hAnsi="Arial"/>
+              </w:rPr>
+              <w:t>, y</w:t>
+            </w:r>
+            <w:r>
+              <w:rPr>
+                <w:rFonts w:ascii="Arial" w:hAnsi="Arial"/>
+                <w:vertAlign w:val="subscript"/>
+              </w:rPr>
+              <w:t>1</w:t>
+            </w:r>
+            <w:r>
+              <w:rPr>
+                <w:rFonts w:ascii="Arial" w:hAnsi="Arial" w:cs="Arial"/>
+              </w:rPr>
+              <w:t>≤</w:t>
+            </w:r>
+            <w:r>
+              <w:rPr>
+                <w:rFonts w:ascii="Arial" w:hAnsi="Arial"/>
+              </w:rPr>
+              <w:t>…&lt;</w:t>
+            </w:r>
+            <w:proofErr w:type="spellStart"/>
+            <w:r>
+              <w:rPr>
+                <w:rFonts w:ascii="Arial" w:hAnsi="Arial"/>
+              </w:rPr>
+              <w:t>y</w:t>
+            </w:r>
+            <w:r>
+              <w:rPr>
+                <w:rFonts w:ascii="Arial" w:hAnsi="Arial"/>
+                <w:vertAlign w:val="subscript"/>
+              </w:rPr>
+              <w:t>n</w:t>
+            </w:r>
+            <w:proofErr w:type="spellEnd"/>
+            <w:r>
+              <w:rPr>
+                <w:rFonts w:ascii="Arial" w:hAnsi="Arial"/>
+              </w:rPr>
+              <w:t>)</w:t>
+            </w:r>
+          </w:p>
+          <w:p>
+            <w:pPr>
+              <w:pStyle w:val="H1bodytext"/>
+              <w:spacing w:after="0"/>
+              <w:ind w:left="0"/>
+              <w:jc w:val="center"/>
+              <w:rPr>
+                <w:rFonts w:ascii="Arial" w:hAnsi="Arial"/>
+              </w:rPr>
+            </w:pPr>
+          </w:p>
+        </w:tc>
+      </w:tr>
+      <w:tr>
+        <w:trPr>
+          <w:trHeight w:val="935"/>
+        </w:trPr>
+        <w:tc>
+          <w:tcPr>
+            <w:tcW w:w="1890" w:type="dxa"/>
+            <w:vAlign w:val="center"/>
+          </w:tcPr>
+          <w:p>
+            <w:pPr>
+              <w:pStyle w:val="H1bodytext"/>
+              <w:spacing w:after="0"/>
+              <w:ind w:left="0"/>
+              <w:jc w:val="center"/>
+              <w:rPr>
+                <w:rFonts w:ascii="Arial" w:hAnsi="Arial"/>
+              </w:rPr>
+            </w:pPr>
+            <w:r>
+              <w:rPr>
+                <w:rFonts w:ascii="Arial" w:hAnsi="Arial"/>
+              </w:rPr>
+              <w:t>FR-6</w:t>
+            </w:r>
+          </w:p>
+        </w:tc>
+        <w:tc>
+          <w:tcPr>
+            <w:tcW w:w="1980" w:type="dxa"/>
+          </w:tcPr>
+          <w:p>
+            <w:pPr>
+              <w:pStyle w:val="H1bodytext"/>
+              <w:spacing w:after="0"/>
+              <w:ind w:left="0"/>
+              <w:jc w:val="center"/>
+              <w:rPr>
+                <w:rFonts w:ascii="Arial" w:hAnsi="Arial"/>
+              </w:rPr>
+            </w:pPr>
+            <w:r>
+              <w:rPr>
+                <w:rFonts w:ascii="Arial" w:hAnsi="Arial"/>
+              </w:rPr>
+              <w:t xml:space="preserve">ATC 1 step: </w:t>
+            </w:r>
+            <w:ins w:id="37" w:author="Neil Powers" w:date="2020-03-05T13:04:00Z">
+              <w:r>
+                <w:rPr>
+                  <w:rFonts w:ascii="Arial" w:hAnsi="Arial"/>
+                </w:rPr>
+                <w:t>3</w:t>
+              </w:r>
+            </w:ins>
+            <w:commentRangeStart w:id="38"/>
+            <w:del w:id="39" w:author="Neil Powers" w:date="2020-03-05T13:04:00Z">
+              <w:r>
+                <w:rPr>
+                  <w:rFonts w:ascii="Arial" w:hAnsi="Arial"/>
+                </w:rPr>
+                <w:delText>4</w:delText>
+              </w:r>
+            </w:del>
+            <w:r>
+              <w:rPr>
+                <w:rFonts w:ascii="Arial" w:hAnsi="Arial"/>
+              </w:rPr>
+              <w:t>.</w:t>
+            </w:r>
+            <w:r>
+              <w:rPr>
+                <w:rFonts w:ascii="Arial" w:hAnsi="Arial"/>
+              </w:rPr>
+              <w:t>6</w:t>
+            </w:r>
+            <w:commentRangeEnd w:id="38"/>
+            <w:r>
+              <w:rPr>
+                <w:rStyle w:val="CommentReference"/>
+                <w:rFonts w:ascii="Arial" w:eastAsiaTheme="minorHAnsi" w:hAnsi="Arial" w:cs="Arial"/>
+              </w:rPr>
+              <w:commentReference w:id="38"/>
+            </w:r>
+          </w:p>
+        </w:tc>
+        <w:tc>
+          <w:tcPr>
+            <w:tcW w:w="5490" w:type="dxa"/>
+            <w:vAlign w:val="center"/>
+          </w:tcPr>
+          <w:p>
+            <w:pPr>
+              <w:pStyle w:val="H1bodytext"/>
+              <w:spacing w:after="0"/>
+              <w:ind w:left="0"/>
+              <w:jc w:val="center"/>
+              <w:rPr>
+                <w:rFonts w:ascii="Arial" w:hAnsi="Arial"/>
+              </w:rPr>
+            </w:pPr>
+            <w:r>
+              <w:rPr>
+                <w:rFonts w:ascii="Arial" w:hAnsi="Arial"/>
+              </w:rPr>
+              <w:t xml:space="preserve">Check contaminants and x-indices for one node in </w:t>
+            </w:r>
+            <w:proofErr w:type="gramStart"/>
+            <w:r>
+              <w:rPr>
+                <w:rFonts w:ascii="Arial" w:hAnsi="Arial"/>
+              </w:rPr>
+              <w:t>rad</w:t>
+            </w:r>
+            <w:r>
+              <w:rPr>
+                <w:rFonts w:ascii="Arial" w:hAnsi="Arial"/>
+              </w:rPr>
+              <w:t>[</w:t>
+            </w:r>
+            <w:proofErr w:type="gramEnd"/>
+            <w:r>
+              <w:rPr>
+                <w:rFonts w:ascii="Arial" w:hAnsi="Arial"/>
+              </w:rPr>
+              <w:t>]</w:t>
+            </w:r>
+            <w:r>
+              <w:rPr>
+                <w:rFonts w:ascii="Arial" w:hAnsi="Arial"/>
+              </w:rPr>
+              <w:t>_surface_flux.txt</w:t>
+            </w:r>
+          </w:p>
+        </w:tc>
+      </w:tr>
+      <w:tr>
+        <w:trPr>
+          <w:trHeight w:val="935"/>
+        </w:trPr>
+        <w:tc>
+          <w:tcPr>
+            <w:tcW w:w="1890" w:type="dxa"/>
+            <w:vAlign w:val="center"/>
+          </w:tcPr>
+          <w:p>
+            <w:pPr>
+              <w:pStyle w:val="H1bodytext"/>
+              <w:spacing w:after="0"/>
+              <w:ind w:left="0"/>
+              <w:jc w:val="center"/>
+              <w:rPr>
+                <w:rFonts w:ascii="Arial" w:hAnsi="Arial"/>
+              </w:rPr>
+            </w:pPr>
+            <w:r>
+              <w:rPr>
+                <w:rFonts w:ascii="Arial" w:hAnsi="Arial"/>
+              </w:rPr>
+              <w:t>FR-7</w:t>
+            </w:r>
+          </w:p>
+        </w:tc>
+        <w:tc>
+          <w:tcPr>
+            <w:tcW w:w="1980" w:type="dxa"/>
+          </w:tcPr>
+          <w:p>
+            <w:pPr>
+              <w:pStyle w:val="H1bodytext"/>
+              <w:spacing w:after="0"/>
+              <w:ind w:left="0"/>
+              <w:jc w:val="center"/>
+              <w:rPr>
+                <w:rFonts w:ascii="Arial" w:hAnsi="Arial"/>
+              </w:rPr>
+            </w:pPr>
+            <w:r>
+              <w:rPr>
+                <w:rFonts w:ascii="Arial" w:hAnsi="Arial"/>
+              </w:rPr>
+              <w:t xml:space="preserve">ATC 1 step: </w:t>
+            </w:r>
+            <w:ins w:id="40" w:author="Neil Powers" w:date="2020-03-05T13:04:00Z">
+              <w:r>
+                <w:rPr>
+                  <w:rFonts w:ascii="Arial" w:hAnsi="Arial"/>
+                </w:rPr>
+                <w:t>3</w:t>
+              </w:r>
+            </w:ins>
+            <w:commentRangeStart w:id="41"/>
+            <w:del w:id="42" w:author="Neil Powers" w:date="2020-03-05T13:04:00Z">
+              <w:r>
+                <w:rPr>
+                  <w:rFonts w:ascii="Arial" w:hAnsi="Arial"/>
+                </w:rPr>
+                <w:delText>4</w:delText>
+              </w:r>
+            </w:del>
+            <w:r>
+              <w:rPr>
+                <w:rFonts w:ascii="Arial" w:hAnsi="Arial"/>
+              </w:rPr>
+              <w:t>.</w:t>
+            </w:r>
+            <w:r>
+              <w:rPr>
+                <w:rFonts w:ascii="Arial" w:hAnsi="Arial"/>
+              </w:rPr>
+              <w:t>7</w:t>
+            </w:r>
+            <w:commentRangeEnd w:id="41"/>
+            <w:r>
+              <w:rPr>
+                <w:rStyle w:val="CommentReference"/>
+                <w:rFonts w:ascii="Arial" w:eastAsiaTheme="minorHAnsi" w:hAnsi="Arial" w:cs="Arial"/>
+              </w:rPr>
+              <w:commentReference w:id="41"/>
+            </w:r>
+          </w:p>
+        </w:tc>
+        <w:tc>
+          <w:tcPr>
+            <w:tcW w:w="5490" w:type="dxa"/>
+            <w:vAlign w:val="center"/>
+          </w:tcPr>
+          <w:p>
+            <w:pPr>
+              <w:pStyle w:val="H1bodytext"/>
+              <w:spacing w:after="0"/>
+              <w:ind w:left="0"/>
+              <w:jc w:val="center"/>
+              <w:rPr>
+                <w:rFonts w:ascii="Arial" w:hAnsi="Arial"/>
+              </w:rPr>
+            </w:pPr>
+            <w:r>
+              <w:rPr>
+                <w:rFonts w:ascii="Arial" w:hAnsi="Arial"/>
+              </w:rPr>
+              <w:t xml:space="preserve">Check contaminants and y-indices for one node </w:t>
+            </w:r>
+            <w:proofErr w:type="gramStart"/>
+            <w:r>
+              <w:rPr>
+                <w:rFonts w:ascii="Arial" w:hAnsi="Arial"/>
+              </w:rPr>
+              <w:t>rad</w:t>
+            </w:r>
+            <w:r>
+              <w:rPr>
+                <w:rFonts w:ascii="Arial" w:hAnsi="Arial"/>
+              </w:rPr>
+              <w:t>[</w:t>
+            </w:r>
+            <w:proofErr w:type="gramEnd"/>
+            <w:r>
+              <w:rPr>
+                <w:rFonts w:ascii="Arial" w:hAnsi="Arial"/>
+              </w:rPr>
+              <w:t>]</w:t>
+            </w:r>
+            <w:r>
+              <w:rPr>
+                <w:rFonts w:ascii="Arial" w:hAnsi="Arial"/>
+              </w:rPr>
+              <w:t>_surface_flux.txt</w:t>
+            </w:r>
+          </w:p>
+        </w:tc>
+      </w:tr>
+      <w:tr>
+        <w:trPr>
+          <w:trHeight w:val="935"/>
+        </w:trPr>
+        <w:tc>
+          <w:tcPr>
+            <w:tcW w:w="1890" w:type="dxa"/>
+            <w:vAlign w:val="center"/>
+          </w:tcPr>
+          <w:p>
+            <w:pPr>
+              <w:pStyle w:val="H1bodytext"/>
+              <w:spacing w:after="0"/>
+              <w:ind w:left="0"/>
+              <w:jc w:val="center"/>
+              <w:rPr>
+                <w:rFonts w:ascii="Arial" w:hAnsi="Arial"/>
+              </w:rPr>
+            </w:pPr>
+            <w:r>
+              <w:rPr>
+                <w:rFonts w:ascii="Arial" w:hAnsi="Arial"/>
+              </w:rPr>
+              <w:t>FR-8</w:t>
+            </w:r>
+          </w:p>
+        </w:tc>
+        <w:tc>
+          <w:tcPr>
+            <w:tcW w:w="1980" w:type="dxa"/>
+          </w:tcPr>
+          <w:p>
+            <w:pPr>
+              <w:pStyle w:val="H1bodytext"/>
+              <w:spacing w:after="0"/>
+              <w:ind w:left="0"/>
+              <w:jc w:val="center"/>
+              <w:rPr>
+                <w:rFonts w:ascii="Arial" w:hAnsi="Arial"/>
+              </w:rPr>
+            </w:pPr>
+            <w:commentRangeStart w:id="43"/>
+            <w:r>
+              <w:rPr>
+                <w:rFonts w:ascii="Arial" w:hAnsi="Arial"/>
+              </w:rPr>
+              <w:t xml:space="preserve">ATC 1 step: </w:t>
+            </w:r>
+            <w:ins w:id="44" w:author="Neil Powers" w:date="2020-03-05T13:04:00Z">
+              <w:r>
+                <w:rPr>
+                  <w:rFonts w:ascii="Arial" w:hAnsi="Arial"/>
+                </w:rPr>
+                <w:t>3</w:t>
+              </w:r>
+            </w:ins>
+            <w:del w:id="45" w:author="Neil Powers" w:date="2020-03-05T13:04:00Z">
+              <w:r>
+                <w:rPr>
+                  <w:rFonts w:ascii="Arial" w:hAnsi="Arial"/>
+                </w:rPr>
+                <w:delText>4</w:delText>
+              </w:r>
+            </w:del>
+            <w:r>
+              <w:rPr>
+                <w:rFonts w:ascii="Arial" w:hAnsi="Arial"/>
+              </w:rPr>
+              <w:t>.</w:t>
+            </w:r>
+            <w:r>
+              <w:rPr>
+                <w:rFonts w:ascii="Arial" w:hAnsi="Arial"/>
+              </w:rPr>
+              <w:t>8</w:t>
+            </w:r>
+            <w:commentRangeEnd w:id="43"/>
+            <w:r>
+              <w:rPr>
+                <w:rStyle w:val="CommentReference"/>
+                <w:rFonts w:ascii="Arial" w:eastAsiaTheme="minorHAnsi" w:hAnsi="Arial" w:cs="Arial"/>
+              </w:rPr>
+              <w:commentReference w:id="43"/>
+            </w:r>
+          </w:p>
+        </w:tc>
+        <w:tc>
+          <w:tcPr>
+            <w:tcW w:w="5490" w:type="dxa"/>
+            <w:vAlign w:val="center"/>
+          </w:tcPr>
+          <w:p>
+            <w:pPr>
+              <w:pStyle w:val="H1bodytext"/>
+              <w:spacing w:after="0"/>
+              <w:ind w:left="0"/>
+              <w:jc w:val="center"/>
+              <w:rPr>
+                <w:rFonts w:ascii="Arial" w:hAnsi="Arial"/>
+              </w:rPr>
+            </w:pPr>
+            <w:r>
+              <w:rPr>
+                <w:rFonts w:ascii="Arial" w:hAnsi="Arial"/>
+              </w:rPr>
+              <w:t xml:space="preserve">Check </w:t>
+            </w:r>
+            <w:proofErr w:type="gramStart"/>
+            <w:r>
+              <w:rPr>
+                <w:rFonts w:ascii="Arial" w:hAnsi="Arial"/>
+              </w:rPr>
+              <w:t>rad[</w:t>
+            </w:r>
+            <w:proofErr w:type="gramEnd"/>
+            <w:r>
+              <w:rPr>
+                <w:rFonts w:ascii="Arial" w:hAnsi="Arial"/>
+              </w:rPr>
+              <w:t>]_surface_flux.txt “grid” values against log file “node” values</w:t>
             </w:r>
           </w:p>
         </w:tc>
@@ -3554,7 +3701,7 @@
               </w:rPr>
               <w:t xml:space="preserve"> – IT</w:t>
             </w:r>
-            <w:del w:id="33" w:author="Sara Lindberg" w:date="2020-03-05T12:08:00Z">
+            <w:del w:id="46" w:author="Sara Lindberg" w:date="2020-03-05T12:08:00Z">
               <w:r>
                 <w:rPr>
                   <w:rFonts w:ascii="Arial" w:hAnsi="Arial"/>
@@ -3564,7 +3711,7 @@
                 <w:delText>-##</w:delText>
               </w:r>
             </w:del>
-            <w:ins w:id="34" w:author="Sara Lindberg" w:date="2020-03-05T12:08:00Z">
+            <w:ins w:id="47" w:author="Sara Lindberg" w:date="2020-03-05T12:08:00Z">
               <w:r>
                 <w:rPr>
                   <w:rFonts w:ascii="Arial" w:hAnsi="Arial"/>
@@ -3621,7 +3768,7 @@
               </w:rPr>
               <w:t xml:space="preserve"> </w:t>
             </w:r>
-            <w:del w:id="35" w:author="Neil Powers" w:date="2020-03-05T13:05:00Z">
+            <w:del w:id="48" w:author="Neil Powers" w:date="2020-03-05T13:05:00Z">
               <w:r>
                 <w:rPr>
                   <w:rFonts w:ascii="Arial" w:hAnsi="Arial"/>
@@ -3745,8 +3892,8 @@
                 <w:sz w:val="20"/>
               </w:rPr>
             </w:pPr>
-            <w:commentRangeStart w:id="36"/>
-            <w:commentRangeStart w:id="37"/>
+            <w:commentRangeStart w:id="49"/>
+            <w:commentRangeStart w:id="50"/>
             <w:r>
               <w:rPr>
                 <w:rFonts w:ascii="Arial" w:hAnsi="Arial"/>
@@ -3763,7 +3910,7 @@
               </w:rPr>
               <w:t xml:space="preserve"> </w:t>
             </w:r>
-            <w:del w:id="38" w:author="Neil Powers" w:date="2020-03-05T13:05:00Z">
+            <w:del w:id="51" w:author="Neil Powers" w:date="2020-03-05T13:05:00Z">
               <w:r>
                 <w:rPr>
                   <w:rFonts w:ascii="Arial" w:hAnsi="Arial"/>
@@ -3796,22 +3943,22 @@
                 </w:rPr>
                 <w:delText>.</w:delText>
               </w:r>
-              <w:commentRangeEnd w:id="36"/>
+              <w:commentRangeEnd w:id="49"/>
               <w:r>
                 <w:rPr>
                   <w:rStyle w:val="CommentReference"/>
                   <w:rFonts w:ascii="Arial" w:eastAsiaTheme="minorHAnsi" w:hAnsi="Arial" w:cs="Arial"/>
                 </w:rPr>
-                <w:commentReference w:id="36"/>
+                <w:commentReference w:id="49"/>
               </w:r>
             </w:del>
-            <w:commentRangeEnd w:id="37"/>
+            <w:commentRangeEnd w:id="50"/>
             <w:r>
               <w:rPr>
                 <w:rStyle w:val="CommentReference"/>
                 <w:rFonts w:ascii="Arial" w:eastAsiaTheme="minorHAnsi" w:hAnsi="Arial" w:cs="Arial"/>
               </w:rPr>
-              <w:commentReference w:id="37"/>
+              <w:commentReference w:id="50"/>
             </w:r>
           </w:p>
         </w:tc>
@@ -3859,7 +4006,7 @@
               </w:rPr>
               <w:t xml:space="preserve"> </w:t>
             </w:r>
-            <w:ins w:id="39" w:author="Neil Powers" w:date="2020-03-05T13:05:00Z">
+            <w:ins w:id="52" w:author="Neil Powers" w:date="2020-03-05T13:05:00Z">
               <w:r>
                 <w:rPr>
                   <w:rFonts w:ascii="Arial" w:hAnsi="Arial"/>
@@ -3870,8 +4017,8 @@
                 <w:t>[PROVIDE LINK TO TESTING DIRECTORY]</w:t>
               </w:r>
             </w:ins>
-            <w:commentRangeStart w:id="40"/>
-            <w:del w:id="41" w:author="Neil Powers" w:date="2020-03-05T13:05:00Z">
+            <w:commentRangeStart w:id="53"/>
+            <w:del w:id="54" w:author="Neil Powers" w:date="2020-03-05T13:05:00Z">
               <w:r>
                 <w:rPr>
                   <w:rFonts w:ascii="Arial" w:hAnsi="Arial"/>
@@ -3888,13 +4035,13 @@
                 </w:rPr>
                 <w:delText>CA-CIE-Tools-TestEnv\v4-2_ca-surf_test\ca-surf-QA-test2</w:delText>
               </w:r>
-              <w:commentRangeEnd w:id="40"/>
+              <w:commentRangeEnd w:id="53"/>
               <w:r>
                 <w:rPr>
                   <w:rStyle w:val="CommentReference"/>
                   <w:rFonts w:ascii="Arial" w:eastAsiaTheme="minorHAnsi" w:hAnsi="Arial" w:cs="Arial"/>
                 </w:rPr>
-                <w:commentReference w:id="40"/>
+                <w:commentReference w:id="53"/>
               </w:r>
             </w:del>
           </w:p>
@@ -4188,6 +4335,7 @@
                 <w:sz w:val="20"/>
               </w:rPr>
             </w:pPr>
+            <w:proofErr w:type="gramStart"/>
             <w:r>
               <w:rPr>
                 <w:rFonts w:ascii="Arial" w:hAnsi="Arial"/>
@@ -4195,7 +4343,17 @@
                 <w:iCs/>
                 <w:sz w:val="20"/>
               </w:rPr>
-              <w:t>./runner_run_IT-1_</w:t>
+              <w:t>./</w:t>
+            </w:r>
+            <w:proofErr w:type="gramEnd"/>
+            <w:r>
+              <w:rPr>
+                <w:rFonts w:ascii="Arial" w:hAnsi="Arial"/>
+                <w:i/>
+                <w:iCs/>
+                <w:sz w:val="20"/>
+              </w:rPr>
+              <w:t>runner_run_IT-1_</w:t>
             </w:r>
             <w:sdt>
               <w:sdtPr>
@@ -5150,7 +5308,21 @@
               <w:rPr>
                 <w:rFonts w:ascii="Arial" w:hAnsi="Arial"/>
               </w:rPr>
-              <w:t>[Testing_Directory]\/ca-surf-test/log/</w:t>
+              <w:t>[Testing_</w:t>
+            </w:r>
+            <w:proofErr w:type="gramStart"/>
+            <w:r>
+              <w:rPr>
+                <w:rFonts w:ascii="Arial" w:hAnsi="Arial"/>
+              </w:rPr>
+              <w:t>Directory]\</w:t>
+            </w:r>
+            <w:proofErr w:type="gramEnd"/>
+            <w:r>
+              <w:rPr>
+                <w:rFonts w:ascii="Arial" w:hAnsi="Arial"/>
+              </w:rPr>
+              <w:t>/ca-surf-test/log/</w:t>
             </w:r>
             <w:r>
               <w:rPr>
@@ -5194,14 +5366,28 @@
               <w:rPr>
                 <w:rFonts w:ascii="Arial" w:hAnsi="Arial"/>
               </w:rPr>
-              <w:t>Testing_Directory</w:t>
+              <w:t>Testing_</w:t>
+            </w:r>
+            <w:proofErr w:type="gramStart"/>
+            <w:r>
+              <w:rPr>
+                <w:rFonts w:ascii="Arial" w:hAnsi="Arial"/>
+              </w:rPr>
+              <w:t>Directory</w:t>
             </w:r>
             <w:proofErr w:type="spellEnd"/>
             <w:r>
               <w:rPr>
                 <w:rFonts w:ascii="Arial" w:hAnsi="Arial"/>
               </w:rPr>
-              <w:t>]\/ca-surf-test</w:t>
+              <w:t>]\</w:t>
+            </w:r>
+            <w:proofErr w:type="gramEnd"/>
+            <w:r>
+              <w:rPr>
+                <w:rFonts w:ascii="Arial" w:hAnsi="Arial"/>
+              </w:rPr>
+              <w:t>/ca-surf-test</w:t>
             </w:r>
             <w:r>
               <w:rPr>
@@ -5257,14 +5443,28 @@
               <w:rPr>
                 <w:rFonts w:ascii="Arial" w:hAnsi="Arial"/>
               </w:rPr>
-              <w:t>Testing_Directory</w:t>
+              <w:t>Testing_</w:t>
+            </w:r>
+            <w:proofErr w:type="gramStart"/>
+            <w:r>
+              <w:rPr>
+                <w:rFonts w:ascii="Arial" w:hAnsi="Arial"/>
+              </w:rPr>
+              <w:t>Directory</w:t>
             </w:r>
             <w:proofErr w:type="spellEnd"/>
             <w:r>
               <w:rPr>
                 <w:rFonts w:ascii="Arial" w:hAnsi="Arial"/>
               </w:rPr>
-              <w:t>]\/ca-surf-test\</w:t>
+              <w:t>]\</w:t>
+            </w:r>
+            <w:proofErr w:type="gramEnd"/>
+            <w:r>
+              <w:rPr>
+                <w:rFonts w:ascii="Arial" w:hAnsi="Arial"/>
+              </w:rPr>
+              <w:t>/ca-surf-test\</w:t>
             </w:r>
             <w:r>
               <w:rPr>
@@ -5294,7 +5494,14 @@
               <w:rPr>
                 <w:rFonts w:ascii="Arial" w:hAnsi="Arial"/>
               </w:rPr>
-              <w:t>Testing_Directory</w:t>
+              <w:t>Testing_</w:t>
+            </w:r>
+            <w:proofErr w:type="gramStart"/>
+            <w:r>
+              <w:rPr>
+                <w:rFonts w:ascii="Arial" w:hAnsi="Arial"/>
+              </w:rPr>
+              <w:t>Directory</w:t>
             </w:r>
             <w:proofErr w:type="spellEnd"/>
             <w:r>
@@ -5303,6 +5510,7 @@
               </w:rPr>
               <w:t>]\ca-surf-test\ss\input</w:t>
             </w:r>
+            <w:proofErr w:type="gramEnd"/>
           </w:p>
         </w:tc>
         <w:tc>
@@ -5428,6 +5636,7 @@
               </w:rPr>
               <w:t>rad</w:t>
             </w:r>
+            <w:proofErr w:type="gramStart"/>
             <w:r>
               <w:rPr>
                 <w:rFonts w:ascii="Arial" w:hAnsi="Arial"/>
@@ -5440,6 +5649,7 @@
               </w:rPr>
               <w:t>_surface_flux.txt</w:t>
             </w:r>
+            <w:proofErr w:type="gramEnd"/>
             <w:r>
               <w:rPr>
                 <w:rFonts w:ascii="Arial" w:hAnsi="Arial"/>
@@ -6121,7 +6331,21 @@
               <w:rPr>
                 <w:rFonts w:ascii="Arial" w:hAnsi="Arial"/>
               </w:rPr>
-              <w:t>Check contaminants and x-indices for one node in check rad[]_surface_flux.txt (see Appendix A Attachment A-4)</w:t>
+              <w:t xml:space="preserve">Check contaminants and x-indices for one node in check </w:t>
+            </w:r>
+            <w:proofErr w:type="gramStart"/>
+            <w:r>
+              <w:rPr>
+                <w:rFonts w:ascii="Arial" w:hAnsi="Arial"/>
+              </w:rPr>
+              <w:t>rad[</w:t>
+            </w:r>
+            <w:proofErr w:type="gramEnd"/>
+            <w:r>
+              <w:rPr>
+                <w:rFonts w:ascii="Arial" w:hAnsi="Arial"/>
+              </w:rPr>
+              <w:t>]_surface_flux.txt (see Appendix A Attachment A-4)</w:t>
             </w:r>
           </w:p>
         </w:tc>
@@ -6207,7 +6431,21 @@
               <w:rPr>
                 <w:rFonts w:ascii="Arial" w:hAnsi="Arial"/>
               </w:rPr>
-              <w:t xml:space="preserve">Check contaminants and y-indices for one node in check rad[]_surface_flux.txt </w:t>
+              <w:t xml:space="preserve">Check contaminants and y-indices for one node in check </w:t>
+            </w:r>
+            <w:proofErr w:type="gramStart"/>
+            <w:r>
+              <w:rPr>
+                <w:rFonts w:ascii="Arial" w:hAnsi="Arial"/>
+              </w:rPr>
+              <w:t>rad[</w:t>
+            </w:r>
+            <w:proofErr w:type="gramEnd"/>
+            <w:r>
+              <w:rPr>
+                <w:rFonts w:ascii="Arial" w:hAnsi="Arial"/>
+              </w:rPr>
+              <w:t xml:space="preserve">]_surface_flux.txt </w:t>
             </w:r>
           </w:p>
         </w:tc>
@@ -6293,7 +6531,21 @@
               <w:rPr>
                 <w:rFonts w:ascii="Arial" w:hAnsi="Arial"/>
               </w:rPr>
-              <w:t>Check rad[]_surface_flux.txt nodes against log file nodes</w:t>
+              <w:t xml:space="preserve">Check </w:t>
+            </w:r>
+            <w:proofErr w:type="gramStart"/>
+            <w:r>
+              <w:rPr>
+                <w:rFonts w:ascii="Arial" w:hAnsi="Arial"/>
+              </w:rPr>
+              <w:t>rad[</w:t>
+            </w:r>
+            <w:proofErr w:type="gramEnd"/>
+            <w:r>
+              <w:rPr>
+                <w:rFonts w:ascii="Arial" w:hAnsi="Arial"/>
+              </w:rPr>
+              <w:t>]_surface_flux.txt nodes against log file nodes</w:t>
             </w:r>
           </w:p>
         </w:tc>
@@ -6356,13 +6608,13 @@
         <w:pStyle w:val="H1bodytext"/>
         <w:spacing w:after="120"/>
         <w:rPr>
-          <w:del w:id="42" w:author="Neil Powers" w:date="2020-03-05T13:06:00Z"/>
+          <w:del w:id="55" w:author="Neil Powers" w:date="2020-03-05T13:06:00Z"/>
           <w:rFonts w:ascii="Arial" w:hAnsi="Arial" w:cs="Arial"/>
           <w:highlight w:val="yellow"/>
         </w:rPr>
       </w:pPr>
-      <w:commentRangeStart w:id="43"/>
-      <w:del w:id="44" w:author="Neil Powers" w:date="2020-03-05T13:06:00Z">
+      <w:commentRangeStart w:id="56"/>
+      <w:del w:id="57" w:author="Neil Powers" w:date="2020-03-05T13:06:00Z">
         <w:r>
           <w:rPr>
             <w:rFonts w:ascii="Arial" w:hAnsi="Arial" w:cs="Arial"/>
@@ -6370,13 +6622,13 @@
           </w:rPr>
           <w:delText>The test report will state whether the tool is qualified for use, summarize test case results, and report all resolved incidents and resolution of unresolved incidents.</w:delText>
         </w:r>
-        <w:commentRangeEnd w:id="43"/>
+        <w:commentRangeEnd w:id="56"/>
         <w:r>
           <w:rPr>
             <w:rStyle w:val="CommentReference"/>
             <w:rFonts w:ascii="Arial" w:eastAsiaTheme="minorHAnsi" w:hAnsi="Arial" w:cs="Arial"/>
           </w:rPr>
-          <w:commentReference w:id="43"/>
+          <w:commentReference w:id="56"/>
         </w:r>
       </w:del>
     </w:p>
@@ -6452,19 +6704,9 @@
         </w:numPr>
         <w:spacing w:after="120"/>
         <w:rPr>
-          <w:del w:id="45" w:author="Neil Powers" w:date="2020-03-05T13:06:00Z"/>
+          <w:del w:id="58" w:author="Neil Powers" w:date="2020-03-05T13:06:00Z"/>
           <w:rFonts w:ascii="Arial" w:hAnsi="Arial" w:cs="Arial"/>
         </w:rPr>
-        <w:pPrChange w:id="46" w:author="Neil Powers" w:date="2020-03-05T13:06:00Z">
-          <w:pPr>
-            <w:pStyle w:val="H1bodytext"/>
-            <w:numPr>
-              <w:numId w:val="6"/>
-            </w:numPr>
-            <w:spacing w:after="120"/>
-            <w:ind w:left="1080" w:hanging="360"/>
-          </w:pPr>
-        </w:pPrChange>
       </w:pPr>
       <w:r>
         <w:rPr>
@@ -6484,21 +6726,21 @@
         </w:rPr>
         <w:t xml:space="preserve">. </w:t>
       </w:r>
-      <w:commentRangeStart w:id="47"/>
-      <w:del w:id="48" w:author="Neil Powers" w:date="2020-03-05T13:06:00Z">
+      <w:commentRangeStart w:id="59"/>
+      <w:del w:id="60" w:author="Neil Powers" w:date="2020-03-05T13:06:00Z">
         <w:r>
           <w:rPr>
             <w:rFonts w:ascii="Arial" w:hAnsi="Arial" w:cs="Arial"/>
           </w:rPr>
           <w:delText>It is …</w:delText>
         </w:r>
-        <w:commentRangeEnd w:id="47"/>
+        <w:commentRangeEnd w:id="59"/>
         <w:r>
           <w:rPr>
             <w:rStyle w:val="CommentReference"/>
             <w:rFonts w:ascii="Arial" w:eastAsiaTheme="minorHAnsi" w:hAnsi="Arial" w:cs="Arial"/>
           </w:rPr>
-          <w:commentReference w:id="47"/>
+          <w:commentReference w:id="59"/>
         </w:r>
       </w:del>
     </w:p>
@@ -6513,19 +6755,9 @@
         <w:rPr>
           <w:rFonts w:ascii="Arial" w:hAnsi="Arial" w:cs="Arial"/>
         </w:rPr>
-        <w:pPrChange w:id="49" w:author="Neil Powers" w:date="2020-03-05T13:06:00Z">
-          <w:pPr>
-            <w:pStyle w:val="H1bodytext"/>
-            <w:numPr>
-              <w:numId w:val="6"/>
-            </w:numPr>
-            <w:spacing w:after="120"/>
-            <w:ind w:left="1080" w:hanging="360"/>
-          </w:pPr>
-        </w:pPrChange>
-      </w:pPr>
-      <w:commentRangeStart w:id="50"/>
-      <w:del w:id="51" w:author="Neil Powers" w:date="2020-03-05T13:06:00Z">
+      </w:pPr>
+      <w:commentRangeStart w:id="61"/>
+      <w:del w:id="62" w:author="Neil Powers" w:date="2020-03-05T13:06:00Z">
         <w:r>
           <w:rPr>
             <w:rFonts w:ascii="Arial" w:hAnsi="Arial" w:cs="Arial"/>
@@ -6544,13 +6776,13 @@
           </w:rPr>
           <w:delText>. It is …</w:delText>
         </w:r>
-        <w:commentRangeEnd w:id="50"/>
+        <w:commentRangeEnd w:id="61"/>
         <w:r>
           <w:rPr>
             <w:rStyle w:val="CommentReference"/>
             <w:rFonts w:ascii="Arial" w:eastAsiaTheme="minorHAnsi" w:hAnsi="Arial" w:cs="Arial"/>
           </w:rPr>
-          <w:commentReference w:id="50"/>
+          <w:commentReference w:id="61"/>
         </w:r>
       </w:del>
     </w:p>
@@ -7354,7 +7586,7 @@
           <w:bCs/>
         </w:rPr>
       </w:pPr>
-      <w:bookmarkStart w:id="52" w:name="_Ref33082828"/>
+      <w:bookmarkStart w:id="63" w:name="_Ref33082828"/>
       <w:r>
         <w:lastRenderedPageBreak/>
         <w:t xml:space="preserve">Appendix </w:t>
@@ -7377,7 +7609,7 @@
       <w:r>
         <w:fldChar w:fldCharType="end"/>
       </w:r>
-      <w:bookmarkEnd w:id="52"/>
+      <w:bookmarkEnd w:id="63"/>
     </w:p>
     <w:p>
       <w:pPr>
@@ -7843,7 +8075,7 @@
                 <w:sz w:val="20"/>
               </w:rPr>
             </w:pPr>
-            <w:commentRangeStart w:id="53"/>
+            <w:commentRangeStart w:id="64"/>
             <w:r>
               <w:rPr>
                 <w:rFonts w:ascii="Arial" w:hAnsi="Arial"/>
@@ -7852,17 +8084,17 @@
               </w:rPr>
               <w:t>Tool Runner File Location for this test:</w:t>
             </w:r>
-            <w:commentRangeEnd w:id="53"/>
+            <w:commentRangeEnd w:id="64"/>
             <w:r>
               <w:rPr>
                 <w:rStyle w:val="CommentReference"/>
                 <w:rFonts w:ascii="Arial" w:eastAsiaTheme="minorHAnsi" w:hAnsi="Arial" w:cs="Arial"/>
               </w:rPr>
-              <w:commentReference w:id="53"/>
-            </w:r>
-          </w:p>
-          <w:p>
-            <w:ins w:id="54" w:author="Neil Powers" w:date="2020-03-05T13:46:00Z">
+              <w:commentReference w:id="64"/>
+            </w:r>
+          </w:p>
+          <w:p>
+            <w:ins w:id="65" w:author="Neil Powers" w:date="2020-03-05T13:46:00Z">
               <w:r>
                 <w:rPr>
                   <w:b/>
@@ -7878,8 +8110,6 @@
                 <w:t>\rad1surface_flux.txt</w:t>
               </w:r>
             </w:ins>
-            <w:bookmarkStart w:id="55" w:name="_GoBack"/>
-            <w:bookmarkEnd w:id="55"/>
           </w:p>
         </w:tc>
         <w:tc>
@@ -8331,7 +8561,21 @@
               <w:rPr>
                 <w:rFonts w:ascii="Arial" w:hAnsi="Arial"/>
               </w:rPr>
-              <w:t>[Testing_Directory]\/ca-surf-test/log/</w:t>
+              <w:t>[Testing_</w:t>
+            </w:r>
+            <w:proofErr w:type="gramStart"/>
+            <w:r>
+              <w:rPr>
+                <w:rFonts w:ascii="Arial" w:hAnsi="Arial"/>
+              </w:rPr>
+              <w:t>Directory]\</w:t>
+            </w:r>
+            <w:proofErr w:type="gramEnd"/>
+            <w:r>
+              <w:rPr>
+                <w:rFonts w:ascii="Arial" w:hAnsi="Arial"/>
+              </w:rPr>
+              <w:t>/ca-surf-test/log/</w:t>
             </w:r>
             <w:r>
               <w:rPr>
@@ -8375,14 +8619,28 @@
               <w:rPr>
                 <w:rFonts w:ascii="Arial" w:hAnsi="Arial"/>
               </w:rPr>
-              <w:t>Testing_Directory</w:t>
+              <w:t>Testing_</w:t>
+            </w:r>
+            <w:proofErr w:type="gramStart"/>
+            <w:r>
+              <w:rPr>
+                <w:rFonts w:ascii="Arial" w:hAnsi="Arial"/>
+              </w:rPr>
+              <w:t>Directory</w:t>
             </w:r>
             <w:proofErr w:type="spellEnd"/>
             <w:r>
               <w:rPr>
                 <w:rFonts w:ascii="Arial" w:hAnsi="Arial"/>
               </w:rPr>
-              <w:t>]\/ca-surf-test</w:t>
+              <w:t>]\</w:t>
+            </w:r>
+            <w:proofErr w:type="gramEnd"/>
+            <w:r>
+              <w:rPr>
+                <w:rFonts w:ascii="Arial" w:hAnsi="Arial"/>
+              </w:rPr>
+              <w:t>/ca-surf-test</w:t>
             </w:r>
             <w:r>
               <w:rPr>
@@ -8438,14 +8696,28 @@
               <w:rPr>
                 <w:rFonts w:ascii="Arial" w:hAnsi="Arial"/>
               </w:rPr>
-              <w:t>Testing_Directory</w:t>
+              <w:t>Testing_</w:t>
+            </w:r>
+            <w:proofErr w:type="gramStart"/>
+            <w:r>
+              <w:rPr>
+                <w:rFonts w:ascii="Arial" w:hAnsi="Arial"/>
+              </w:rPr>
+              <w:t>Directory</w:t>
             </w:r>
             <w:proofErr w:type="spellEnd"/>
             <w:r>
               <w:rPr>
                 <w:rFonts w:ascii="Arial" w:hAnsi="Arial"/>
               </w:rPr>
-              <w:t>]\/ca-surf-test\</w:t>
+              <w:t>]\</w:t>
+            </w:r>
+            <w:proofErr w:type="gramEnd"/>
+            <w:r>
+              <w:rPr>
+                <w:rFonts w:ascii="Arial" w:hAnsi="Arial"/>
+              </w:rPr>
+              <w:t>/ca-surf-test\</w:t>
             </w:r>
             <w:r>
               <w:rPr>
@@ -8475,7 +8747,14 @@
               <w:rPr>
                 <w:rFonts w:ascii="Arial" w:hAnsi="Arial"/>
               </w:rPr>
-              <w:t>Testing_Directory</w:t>
+              <w:t>Testing_</w:t>
+            </w:r>
+            <w:proofErr w:type="gramStart"/>
+            <w:r>
+              <w:rPr>
+                <w:rFonts w:ascii="Arial" w:hAnsi="Arial"/>
+              </w:rPr>
+              <w:t>Directory</w:t>
             </w:r>
             <w:proofErr w:type="spellEnd"/>
             <w:r>
@@ -8484,6 +8763,7 @@
               </w:rPr>
               <w:t>]\ca-surf-test\ss\input</w:t>
             </w:r>
+            <w:proofErr w:type="gramEnd"/>
           </w:p>
         </w:tc>
         <w:tc>
@@ -8609,6 +8889,7 @@
               </w:rPr>
               <w:t>rad</w:t>
             </w:r>
+            <w:proofErr w:type="gramStart"/>
             <w:r>
               <w:rPr>
                 <w:rFonts w:ascii="Arial" w:hAnsi="Arial"/>
@@ -8621,6 +8902,7 @@
               </w:rPr>
               <w:t>_surface_flux.txt</w:t>
             </w:r>
+            <w:proofErr w:type="gramEnd"/>
             <w:r>
               <w:rPr>
                 <w:rFonts w:ascii="Arial" w:hAnsi="Arial"/>
@@ -9373,7 +9655,21 @@
               <w:rPr>
                 <w:rFonts w:ascii="Arial" w:hAnsi="Arial"/>
               </w:rPr>
-              <w:t>Check contaminants and x-indices for one node in check rad[]_surface_flux.txt (see Appendix A Attachment A-4)</w:t>
+              <w:t xml:space="preserve">Check contaminants and x-indices for one node in check </w:t>
+            </w:r>
+            <w:proofErr w:type="gramStart"/>
+            <w:r>
+              <w:rPr>
+                <w:rFonts w:ascii="Arial" w:hAnsi="Arial"/>
+              </w:rPr>
+              <w:t>rad[</w:t>
+            </w:r>
+            <w:proofErr w:type="gramEnd"/>
+            <w:r>
+              <w:rPr>
+                <w:rFonts w:ascii="Arial" w:hAnsi="Arial"/>
+              </w:rPr>
+              <w:t>]_surface_flux.txt (see Appendix A Attachment A-4)</w:t>
             </w:r>
           </w:p>
         </w:tc>
@@ -9466,7 +9762,21 @@
               <w:rPr>
                 <w:rFonts w:ascii="Arial" w:hAnsi="Arial"/>
               </w:rPr>
-              <w:t xml:space="preserve">Check contaminants and y-indices for one node in check rad[]_surface_flux.txt </w:t>
+              <w:t xml:space="preserve">Check contaminants and y-indices for one node in check </w:t>
+            </w:r>
+            <w:proofErr w:type="gramStart"/>
+            <w:r>
+              <w:rPr>
+                <w:rFonts w:ascii="Arial" w:hAnsi="Arial"/>
+              </w:rPr>
+              <w:t>rad[</w:t>
+            </w:r>
+            <w:proofErr w:type="gramEnd"/>
+            <w:r>
+              <w:rPr>
+                <w:rFonts w:ascii="Arial" w:hAnsi="Arial"/>
+              </w:rPr>
+              <w:t xml:space="preserve">]_surface_flux.txt </w:t>
             </w:r>
           </w:p>
         </w:tc>
@@ -9559,7 +9869,21 @@
               <w:rPr>
                 <w:rFonts w:ascii="Arial" w:hAnsi="Arial"/>
               </w:rPr>
-              <w:t>Check rad[]_surface_flux.txt nodes against log file nodes</w:t>
+              <w:t xml:space="preserve">Check </w:t>
+            </w:r>
+            <w:proofErr w:type="gramStart"/>
+            <w:r>
+              <w:rPr>
+                <w:rFonts w:ascii="Arial" w:hAnsi="Arial"/>
+              </w:rPr>
+              <w:t>rad[</w:t>
+            </w:r>
+            <w:proofErr w:type="gramEnd"/>
+            <w:r>
+              <w:rPr>
+                <w:rFonts w:ascii="Arial" w:hAnsi="Arial"/>
+              </w:rPr>
+              <w:t>]_surface_flux.txt nodes against log file nodes</w:t>
             </w:r>
           </w:p>
         </w:tc>
@@ -10502,6 +10826,7 @@
                 <w:sz w:val="20"/>
               </w:rPr>
             </w:pPr>
+            <w:proofErr w:type="gramStart"/>
             <w:r>
               <w:rPr>
                 <w:rFonts w:ascii="Arial" w:hAnsi="Arial"/>
@@ -10509,7 +10834,17 @@
                 <w:iCs/>
                 <w:sz w:val="20"/>
               </w:rPr>
-              <w:t>./runner_run_IT-1_</w:t>
+              <w:t>./</w:t>
+            </w:r>
+            <w:proofErr w:type="gramEnd"/>
+            <w:r>
+              <w:rPr>
+                <w:rFonts w:ascii="Arial" w:hAnsi="Arial"/>
+                <w:i/>
+                <w:iCs/>
+                <w:sz w:val="20"/>
+              </w:rPr>
+              <w:t>runner_run_IT-1_</w:t>
             </w:r>
             <w:sdt>
               <w:sdtPr>
@@ -10903,11 +11238,35 @@
         <w:annotationRef/>
       </w:r>
       <w:r>
-        <w:t>Need another review for recent changes? Was there a table with the comments? Also Mitchell is adding a table for dependencies/shared libraries/modules I think.</w:t>
+        <w:t xml:space="preserve">Need another review for recent changes? Was there a table with the comments? </w:t>
+      </w:r>
+      <w:proofErr w:type="gramStart"/>
+      <w:r>
+        <w:t>Also</w:t>
+      </w:r>
+      <w:proofErr w:type="gramEnd"/>
+      <w:r>
+        <w:t xml:space="preserve"> Mitchell is adding a table for dependencies/shared libraries/modules I think.</w:t>
       </w:r>
     </w:p>
   </w:comment>
-  <w:comment w:id="8" w:author="Chris Farrow" w:date="2020-02-20T09:54:00Z" w:initials="CF">
+  <w:comment w:id="6" w:author="Sara Lindberg" w:date="2020-03-05T21:23:00Z" w:initials="SL">
+    <w:p>
+      <w:pPr>
+        <w:pStyle w:val="CommentText"/>
+      </w:pPr>
+      <w:r>
+        <w:rPr>
+          <w:rStyle w:val="CommentReference"/>
+        </w:rPr>
+        <w:annotationRef/>
+      </w:r>
+      <w:r>
+        <w:t>Checking with Randy—this could be deleted</w:t>
+      </w:r>
+    </w:p>
+  </w:comment>
+  <w:comment w:id="21" w:author="Chris Farrow" w:date="2020-02-20T09:54:00Z" w:initials="CF">
     <w:p>
       <w:pPr>
         <w:pStyle w:val="CommentText"/>
@@ -10942,7 +11301,7 @@
       </w:r>
     </w:p>
   </w:comment>
-  <w:comment w:id="10" w:author="Sara Lindberg" w:date="2020-03-05T12:11:00Z" w:initials="SL">
+  <w:comment w:id="23" w:author="Sara Lindberg" w:date="2020-03-05T12:11:00Z" w:initials="SL">
     <w:p>
       <w:pPr>
         <w:pStyle w:val="CommentText"/>
@@ -10958,7 +11317,7 @@
       </w:r>
     </w:p>
   </w:comment>
-  <w:comment w:id="13" w:author="Sara Lindberg" w:date="2020-03-05T12:11:00Z" w:initials="SL">
+  <w:comment w:id="26" w:author="Sara Lindberg" w:date="2020-03-05T12:11:00Z" w:initials="SL">
     <w:p>
       <w:pPr>
         <w:pStyle w:val="CommentText"/>
@@ -10974,7 +11333,7 @@
       </w:r>
     </w:p>
   </w:comment>
-  <w:comment w:id="16" w:author="Sara Lindberg" w:date="2020-03-05T12:11:00Z" w:initials="SL">
+  <w:comment w:id="29" w:author="Sara Lindberg" w:date="2020-03-05T12:11:00Z" w:initials="SL">
     <w:p>
       <w:pPr>
         <w:pStyle w:val="CommentText"/>
@@ -10990,7 +11349,7 @@
       </w:r>
     </w:p>
   </w:comment>
-  <w:comment w:id="19" w:author="Sara Lindberg" w:date="2020-03-05T12:11:00Z" w:initials="SL">
+  <w:comment w:id="32" w:author="Sara Lindberg" w:date="2020-03-05T12:11:00Z" w:initials="SL">
     <w:p>
       <w:pPr>
         <w:pStyle w:val="CommentText"/>
@@ -11006,7 +11365,7 @@
       </w:r>
     </w:p>
   </w:comment>
-  <w:comment w:id="22" w:author="Sara Lindberg" w:date="2020-03-05T12:11:00Z" w:initials="SL">
+  <w:comment w:id="35" w:author="Sara Lindberg" w:date="2020-03-05T12:11:00Z" w:initials="SL">
     <w:p>
       <w:pPr>
         <w:pStyle w:val="CommentText"/>
@@ -11025,7 +11384,7 @@
       </w:r>
     </w:p>
   </w:comment>
-  <w:comment w:id="25" w:author="Sara Lindberg" w:date="2020-03-05T12:11:00Z" w:initials="SL">
+  <w:comment w:id="38" w:author="Sara Lindberg" w:date="2020-03-05T12:11:00Z" w:initials="SL">
     <w:p>
       <w:pPr>
         <w:pStyle w:val="CommentText"/>
@@ -11041,7 +11400,7 @@
       </w:r>
     </w:p>
   </w:comment>
-  <w:comment w:id="28" w:author="Sara Lindberg" w:date="2020-03-05T12:12:00Z" w:initials="SL">
+  <w:comment w:id="41" w:author="Sara Lindberg" w:date="2020-03-05T12:12:00Z" w:initials="SL">
     <w:p>
       <w:pPr>
         <w:pStyle w:val="CommentText"/>
@@ -11057,7 +11416,7 @@
       </w:r>
     </w:p>
   </w:comment>
-  <w:comment w:id="30" w:author="Sara Lindberg" w:date="2020-03-05T12:10:00Z" w:initials="SL">
+  <w:comment w:id="43" w:author="Sara Lindberg" w:date="2020-03-05T12:10:00Z" w:initials="SL">
     <w:p>
       <w:pPr>
         <w:pStyle w:val="CommentText"/>
@@ -11073,7 +11432,7 @@
       </w:r>
     </w:p>
   </w:comment>
-  <w:comment w:id="36" w:author="Sara Lindberg" w:date="2020-03-05T12:19:00Z" w:initials="SL">
+  <w:comment w:id="49" w:author="Sara Lindberg" w:date="2020-03-05T12:19:00Z" w:initials="SL">
     <w:p>
       <w:pPr>
         <w:pStyle w:val="CommentText"/>
@@ -11089,7 +11448,7 @@
       </w:r>
     </w:p>
   </w:comment>
-  <w:comment w:id="37" w:author="Neil Powers" w:date="2020-03-05T13:19:00Z" w:initials="NP">
+  <w:comment w:id="50" w:author="Neil Powers" w:date="2020-03-05T13:19:00Z" w:initials="NP">
     <w:p>
       <w:pPr>
         <w:pStyle w:val="CommentText"/>
@@ -11109,11 +11468,19 @@
       </w:r>
       <w:proofErr w:type="spellEnd"/>
       <w:r>
-        <w:t xml:space="preserve"> these tables instead of the ones in appendix A.  so I moved her changes down and cleaned up this table.  Missed this though.</w:t>
+        <w:t xml:space="preserve"> these tables instead of the ones in appendix A.  </w:t>
+      </w:r>
+      <w:proofErr w:type="gramStart"/>
+      <w:r>
+        <w:t>so</w:t>
+      </w:r>
+      <w:proofErr w:type="gramEnd"/>
+      <w:r>
+        <w:t xml:space="preserve"> I moved her changes down and cleaned up this table.  Missed this though.</w:t>
       </w:r>
     </w:p>
   </w:comment>
-  <w:comment w:id="40" w:author="Sara Lindberg" w:date="2020-03-05T12:09:00Z" w:initials="SL">
+  <w:comment w:id="53" w:author="Sara Lindberg" w:date="2020-03-05T12:09:00Z" w:initials="SL">
     <w:p>
       <w:pPr>
         <w:pStyle w:val="CommentText"/>
@@ -11129,7 +11496,7 @@
       </w:r>
     </w:p>
   </w:comment>
-  <w:comment w:id="43" w:author="Sara Lindberg" w:date="2020-03-05T12:12:00Z" w:initials="SL">
+  <w:comment w:id="56" w:author="Sara Lindberg" w:date="2020-03-05T12:12:00Z" w:initials="SL">
     <w:p>
       <w:pPr>
         <w:pStyle w:val="CommentText"/>
@@ -11145,7 +11512,7 @@
       </w:r>
     </w:p>
   </w:comment>
-  <w:comment w:id="47" w:author="Sara Lindberg" w:date="2020-03-05T12:13:00Z" w:initials="SL">
+  <w:comment w:id="59" w:author="Sara Lindberg" w:date="2020-03-05T12:13:00Z" w:initials="SL">
     <w:p>
       <w:pPr>
         <w:pStyle w:val="CommentText"/>
@@ -11157,11 +11524,19 @@
         <w:annotationRef/>
       </w:r>
       <w:r>
-        <w:t>I didn’t add anything here for reducer just deleted? Do you think there is anything to insert here?</w:t>
+        <w:t xml:space="preserve">I didn’t add anything here for reducer just </w:t>
+      </w:r>
+      <w:proofErr w:type="gramStart"/>
+      <w:r>
+        <w:t>deleted?</w:t>
+      </w:r>
+      <w:proofErr w:type="gramEnd"/>
+      <w:r>
+        <w:t xml:space="preserve"> Do you think there is anything to insert here?</w:t>
       </w:r>
     </w:p>
   </w:comment>
-  <w:comment w:id="50" w:author="Sara Lindberg" w:date="2020-03-05T12:13:00Z" w:initials="SL">
+  <w:comment w:id="61" w:author="Sara Lindberg" w:date="2020-03-05T12:13:00Z" w:initials="SL">
     <w:p>
       <w:pPr>
         <w:pStyle w:val="CommentText"/>
@@ -11177,7 +11552,7 @@
       </w:r>
     </w:p>
   </w:comment>
-  <w:comment w:id="53" w:author="Sara Lindberg" w:date="2020-03-05T12:15:00Z" w:initials="SL">
+  <w:comment w:id="64" w:author="Sara Lindberg" w:date="2020-03-05T12:15:00Z" w:initials="SL">
     <w:p>
       <w:pPr>
         <w:pStyle w:val="CommentText"/>
@@ -11209,6 +11584,7 @@
   <w15:commentEx w15:paraId="0DBD8088" w15:done="1"/>
   <w15:commentEx w15:paraId="1CE05C89" w15:done="1"/>
   <w15:commentEx w15:paraId="171CC4A6" w15:done="0"/>
+  <w15:commentEx w15:paraId="3C24A597" w15:done="0"/>
   <w15:commentEx w15:paraId="40D24C39" w15:done="1"/>
   <w15:commentEx w15:paraId="63FC2445" w15:done="1"/>
   <w15:commentEx w15:paraId="60F53656" w15:done="1"/>
@@ -11241,6 +11617,7 @@
   <w16cid:commentId w16cid:paraId="0DBD8088" w16cid:durableId="220B6981"/>
   <w16cid:commentId w16cid:paraId="1CE05C89" w16cid:durableId="220B69BC"/>
   <w16cid:commentId w16cid:paraId="171CC4A6" w16cid:durableId="220B69E7"/>
+  <w16cid:commentId w16cid:paraId="3C24A597" w16cid:durableId="220BEC41"/>
   <w16cid:commentId w16cid:paraId="40D24C39" w16cid:durableId="21F8D5D8"/>
   <w16cid:commentId w16cid:paraId="63FC2445" w16cid:durableId="220B6ADE"/>
   <w16cid:commentId w16cid:paraId="60F53656" w16cid:durableId="220B6AE6"/>
@@ -14016,7 +14393,7 @@
       </w:pPr>
     </w:pPrDefault>
   </w:docDefaults>
-  <w:latentStyles w:defLockedState="0" w:defUIPriority="99" w:defSemiHidden="0" w:defUnhideWhenUsed="0" w:defQFormat="0" w:count="377">
+  <w:latentStyles w:defLockedState="0" w:defUIPriority="99" w:defSemiHidden="0" w:defUnhideWhenUsed="0" w:defQFormat="0" w:count="376">
     <w:lsdException w:name="Normal" w:uiPriority="0" w:qFormat="1"/>
     <w:lsdException w:name="heading 1" w:uiPriority="9" w:qFormat="1"/>
     <w:lsdException w:name="heading 2" w:semiHidden="1" w:uiPriority="9" w:unhideWhenUsed="1" w:qFormat="1"/>
@@ -14122,6 +14499,7 @@
     <w:lsdException w:name="HTML Sample" w:semiHidden="1" w:unhideWhenUsed="1"/>
     <w:lsdException w:name="HTML Typewriter" w:semiHidden="1" w:unhideWhenUsed="1"/>
     <w:lsdException w:name="HTML Variable" w:semiHidden="1" w:unhideWhenUsed="1"/>
+    <w:lsdException w:name="Normal Table" w:semiHidden="1" w:unhideWhenUsed="1"/>
     <w:lsdException w:name="annotation subject" w:semiHidden="1" w:unhideWhenUsed="1"/>
     <w:lsdException w:name="No List" w:semiHidden="1" w:unhideWhenUsed="1"/>
     <w:lsdException w:name="Outline List 1" w:semiHidden="1" w:unhideWhenUsed="1"/>
@@ -14168,8 +14546,10 @@
     <w:lsdException w:name="Table Subtle 2" w:semiHidden="1" w:unhideWhenUsed="1"/>
     <w:lsdException w:name="Table Web 1" w:semiHidden="1" w:unhideWhenUsed="1"/>
     <w:lsdException w:name="Table Web 2" w:semiHidden="1" w:unhideWhenUsed="1"/>
+    <w:lsdException w:name="Table Web 3" w:semiHidden="1" w:unhideWhenUsed="1"/>
     <w:lsdException w:name="Balloon Text" w:semiHidden="1" w:unhideWhenUsed="1"/>
     <w:lsdException w:name="Table Grid" w:uiPriority="39"/>
+    <w:lsdException w:name="Table Theme" w:semiHidden="1" w:unhideWhenUsed="1"/>
     <w:lsdException w:name="Placeholder Text" w:semiHidden="1"/>
     <w:lsdException w:name="No Spacing" w:uiPriority="1" w:qFormat="1"/>
     <w:lsdException w:name="Light Shading" w:uiPriority="60"/>
@@ -14390,7 +14770,6 @@
     <w:lsdException w:name="Hashtag" w:semiHidden="1" w:unhideWhenUsed="1"/>
     <w:lsdException w:name="Unresolved Mention" w:semiHidden="1" w:unhideWhenUsed="1"/>
     <w:lsdException w:name="Smart Link" w:semiHidden="1" w:unhideWhenUsed="1"/>
-    <w:lsdException w:name="Smart Link Error" w:semiHidden="1" w:unhideWhenUsed="1"/>
   </w:latentStyles>
   <w:style w:type="paragraph" w:default="1" w:styleId="Normal">
     <w:name w:val="Normal"/>
@@ -15684,7 +16063,7 @@
       </w:pPr>
     </w:pPrDefault>
   </w:docDefaults>
-  <w:latentStyles w:defLockedState="0" w:defUIPriority="99" w:defSemiHidden="0" w:defUnhideWhenUsed="0" w:defQFormat="0" w:count="377">
+  <w:latentStyles w:defLockedState="0" w:defUIPriority="99" w:defSemiHidden="0" w:defUnhideWhenUsed="0" w:defQFormat="0" w:count="376">
     <w:lsdException w:name="Normal" w:uiPriority="0" w:qFormat="1"/>
     <w:lsdException w:name="heading 1" w:uiPriority="9" w:qFormat="1"/>
     <w:lsdException w:name="heading 2" w:semiHidden="1" w:uiPriority="9" w:unhideWhenUsed="1" w:qFormat="1"/>
@@ -15790,6 +16169,7 @@
     <w:lsdException w:name="HTML Sample" w:semiHidden="1" w:unhideWhenUsed="1"/>
     <w:lsdException w:name="HTML Typewriter" w:semiHidden="1" w:unhideWhenUsed="1"/>
     <w:lsdException w:name="HTML Variable" w:semiHidden="1" w:unhideWhenUsed="1"/>
+    <w:lsdException w:name="Normal Table" w:semiHidden="1" w:unhideWhenUsed="1"/>
     <w:lsdException w:name="annotation subject" w:semiHidden="1" w:unhideWhenUsed="1"/>
     <w:lsdException w:name="No List" w:semiHidden="1" w:unhideWhenUsed="1"/>
     <w:lsdException w:name="Outline List 1" w:semiHidden="1" w:unhideWhenUsed="1"/>
@@ -15836,8 +16216,10 @@
     <w:lsdException w:name="Table Subtle 2" w:semiHidden="1" w:unhideWhenUsed="1"/>
     <w:lsdException w:name="Table Web 1" w:semiHidden="1" w:unhideWhenUsed="1"/>
     <w:lsdException w:name="Table Web 2" w:semiHidden="1" w:unhideWhenUsed="1"/>
+    <w:lsdException w:name="Table Web 3" w:semiHidden="1" w:unhideWhenUsed="1"/>
     <w:lsdException w:name="Balloon Text" w:semiHidden="1" w:unhideWhenUsed="1"/>
     <w:lsdException w:name="Table Grid" w:uiPriority="39"/>
+    <w:lsdException w:name="Table Theme" w:semiHidden="1" w:unhideWhenUsed="1"/>
     <w:lsdException w:name="Placeholder Text" w:semiHidden="1"/>
     <w:lsdException w:name="No Spacing" w:uiPriority="1" w:qFormat="1"/>
     <w:lsdException w:name="Light Shading" w:uiPriority="60"/>
@@ -16058,7 +16440,6 @@
     <w:lsdException w:name="Hashtag" w:semiHidden="1" w:unhideWhenUsed="1"/>
     <w:lsdException w:name="Unresolved Mention" w:semiHidden="1" w:unhideWhenUsed="1"/>
     <w:lsdException w:name="Smart Link" w:semiHidden="1" w:unhideWhenUsed="1"/>
-    <w:lsdException w:name="Smart Link Error" w:semiHidden="1" w:unhideWhenUsed="1"/>
   </w:latentStyles>
   <w:style w:type="paragraph" w:default="1" w:styleId="Normal">
     <w:name w:val="Normal"/>
@@ -16647,12 +17028,9 @@
 </file>
 
 <file path=customXml/item1.xml><?xml version="1.0" encoding="utf-8"?>
-<?mso-contentType ?>
-<FormTemplates xmlns="http://schemas.microsoft.com/sharepoint/v3/contenttype/forms">
-  <Display>DocumentLibraryForm</Display>
-  <Edit>DocumentLibraryForm</Edit>
-  <New>DocumentLibraryForm</New>
-</FormTemplates>
+<p:properties xmlns:p="http://schemas.microsoft.com/office/2006/metadata/properties" xmlns:xsi="http://www.w3.org/2001/XMLSchema-instance" xmlns:pc="http://schemas.microsoft.com/office/infopath/2007/PartnerControls">
+  <documentManagement/>
+</p:properties>
 </file>
 
 <file path=customXml/item2.xml><?xml version="1.0" encoding="utf-8"?>
@@ -16802,9 +17180,12 @@
 </file>
 
 <file path=customXml/item3.xml><?xml version="1.0" encoding="utf-8"?>
-<p:properties xmlns:p="http://schemas.microsoft.com/office/2006/metadata/properties" xmlns:xsi="http://www.w3.org/2001/XMLSchema-instance" xmlns:pc="http://schemas.microsoft.com/office/infopath/2007/PartnerControls">
-  <documentManagement/>
-</p:properties>
+<?mso-contentType ?>
+<FormTemplates xmlns="http://schemas.microsoft.com/sharepoint/v3/contenttype/forms">
+  <Display>DocumentLibraryForm</Display>
+  <Edit>DocumentLibraryForm</Edit>
+  <New>DocumentLibraryForm</New>
+</FormTemplates>
 </file>
 
 <file path=customXml/item4.xml><?xml version="1.0" encoding="utf-8"?>
@@ -16812,9 +17193,10 @@
 </file>
 
 <file path=customXml/itemProps1.xml><?xml version="1.0" encoding="utf-8"?>
-<ds:datastoreItem xmlns:ds="http://schemas.openxmlformats.org/officeDocument/2006/customXml" ds:itemID="{8D42678C-F8F3-49FD-9D71-B1240709B3FD}">
+<ds:datastoreItem xmlns:ds="http://schemas.openxmlformats.org/officeDocument/2006/customXml" ds:itemID="{E06CAFCD-6133-4BF3-A671-56544DC9D586}">
   <ds:schemaRefs>
-    <ds:schemaRef ds:uri="http://schemas.microsoft.com/sharepoint/v3/contenttype/forms"/>
+    <ds:schemaRef ds:uri="http://schemas.microsoft.com/office/2006/metadata/properties"/>
+    <ds:schemaRef ds:uri="http://schemas.microsoft.com/office/infopath/2007/PartnerControls"/>
   </ds:schemaRefs>
 </ds:datastoreItem>
 </file>
@@ -16838,16 +17220,15 @@
 </file>
 
 <file path=customXml/itemProps3.xml><?xml version="1.0" encoding="utf-8"?>
-<ds:datastoreItem xmlns:ds="http://schemas.openxmlformats.org/officeDocument/2006/customXml" ds:itemID="{E06CAFCD-6133-4BF3-A671-56544DC9D586}">
+<ds:datastoreItem xmlns:ds="http://schemas.openxmlformats.org/officeDocument/2006/customXml" ds:itemID="{8D42678C-F8F3-49FD-9D71-B1240709B3FD}">
   <ds:schemaRefs>
-    <ds:schemaRef ds:uri="http://schemas.microsoft.com/office/2006/metadata/properties"/>
-    <ds:schemaRef ds:uri="http://schemas.microsoft.com/office/infopath/2007/PartnerControls"/>
+    <ds:schemaRef ds:uri="http://schemas.microsoft.com/sharepoint/v3/contenttype/forms"/>
   </ds:schemaRefs>
 </ds:datastoreItem>
 </file>
 
 <file path=customXml/itemProps4.xml><?xml version="1.0" encoding="utf-8"?>
-<ds:datastoreItem xmlns:ds="http://schemas.openxmlformats.org/officeDocument/2006/customXml" ds:itemID="{9F3E577D-C3A4-4BF4-8973-B51600B086E6}">
+<ds:datastoreItem xmlns:ds="http://schemas.openxmlformats.org/officeDocument/2006/customXml" ds:itemID="{57B920A0-8A1A-4074-8B54-A8DDBFFA33BC}">
   <ds:schemaRefs>
     <ds:schemaRef ds:uri="http://schemas.openxmlformats.org/officeDocument/2006/bibliography"/>
   </ds:schemaRefs>

</xml_diff>

<commit_message>
update to csv file
changed csv to use I-J cordinates instead of Node.
</commit_message>
<xml_diff>
--- a/docs/ca-surf_build_surface_flux/10.1_ca-surf_build_surface_flux.py_CACIE_Tools.docx
+++ b/docs/ca-surf_build_surface_flux/10.1_ca-surf_build_surface_flux.py_CACIE_Tools.docx
@@ -356,14 +356,7 @@
         <w:rPr>
           <w:rFonts w:ascii="Arial" w:hAnsi="Arial"/>
         </w:rPr>
-        <w:t>…&lt;</w:t>
-      </w:r>
-      <w:proofErr w:type="spellStart"/>
-      <w:r>
-        <w:rPr>
-          <w:rFonts w:ascii="Arial" w:hAnsi="Arial"/>
-        </w:rPr>
-        <w:t>x</w:t>
+        <w:t>…&lt;x</w:t>
       </w:r>
       <w:r>
         <w:rPr>
@@ -372,7 +365,6 @@
         </w:rPr>
         <w:t>n</w:t>
       </w:r>
-      <w:proofErr w:type="spellEnd"/>
       <w:r>
         <w:rPr>
           <w:rFonts w:ascii="Arial" w:hAnsi="Arial"/>
@@ -396,14 +388,7 @@
         <w:rPr>
           <w:rFonts w:ascii="Arial" w:hAnsi="Arial"/>
         </w:rPr>
-        <w:t>…&lt;</w:t>
-      </w:r>
-      <w:proofErr w:type="spellStart"/>
-      <w:r>
-        <w:rPr>
-          <w:rFonts w:ascii="Arial" w:hAnsi="Arial"/>
-        </w:rPr>
-        <w:t>y</w:t>
+        <w:t>…&lt;y</w:t>
       </w:r>
       <w:r>
         <w:rPr>
@@ -412,7 +397,6 @@
         </w:rPr>
         <w:t>n</w:t>
       </w:r>
-      <w:proofErr w:type="spellEnd"/>
       <w:r>
         <w:rPr>
           <w:rFonts w:ascii="Arial" w:hAnsi="Arial"/>
@@ -544,7 +528,6 @@
           <w:rFonts w:ascii="Arial" w:hAnsi="Arial"/>
         </w:rPr>
       </w:pPr>
-      <w:proofErr w:type="spellStart"/>
       <w:r>
         <w:rPr>
           <w:rFonts w:ascii="Arial" w:hAnsi="Arial"/>
@@ -557,7 +540,6 @@
         </w:rPr>
         <w:t>yshp</w:t>
       </w:r>
-      <w:proofErr w:type="spellEnd"/>
     </w:p>
     <w:p>
       <w:pPr>
@@ -621,7 +603,6 @@
           <w:rFonts w:ascii="Arial" w:hAnsi="Arial"/>
         </w:rPr>
       </w:pPr>
-      <w:proofErr w:type="spellStart"/>
       <w:r>
         <w:rPr>
           <w:rFonts w:ascii="Arial" w:hAnsi="Arial"/>
@@ -634,7 +615,6 @@
         </w:rPr>
         <w:t>s</w:t>
       </w:r>
-      <w:proofErr w:type="spellEnd"/>
     </w:p>
     <w:p>
       <w:pPr>
@@ -648,7 +628,6 @@
           <w:rFonts w:ascii="Arial" w:hAnsi="Arial"/>
         </w:rPr>
       </w:pPr>
-      <w:proofErr w:type="spellStart"/>
       <w:r>
         <w:rPr>
           <w:rFonts w:ascii="Arial" w:hAnsi="Arial"/>
@@ -661,7 +640,6 @@
         </w:rPr>
         <w:t>rgparse</w:t>
       </w:r>
-      <w:proofErr w:type="spellEnd"/>
     </w:p>
     <w:p>
       <w:pPr>
@@ -700,19 +678,11 @@
           <w:rFonts w:ascii="Arial" w:hAnsi="Arial"/>
         </w:rPr>
       </w:pPr>
-      <w:proofErr w:type="spellStart"/>
-      <w:r>
-        <w:rPr>
-          <w:rFonts w:ascii="Arial" w:hAnsi="Arial"/>
-        </w:rPr>
-        <w:t>itemgetter</w:t>
-      </w:r>
-      <w:proofErr w:type="spellEnd"/>
-      <w:r>
-        <w:rPr>
-          <w:rFonts w:ascii="Arial" w:hAnsi="Arial"/>
-        </w:rPr>
-        <w:t xml:space="preserve"> from operator</w:t>
+      <w:r>
+        <w:rPr>
+          <w:rFonts w:ascii="Arial" w:hAnsi="Arial"/>
+        </w:rPr>
+        <w:t>itemgetter from operator</w:t>
       </w:r>
     </w:p>
     <w:p>
@@ -814,21 +784,7 @@
         <w:rPr>
           <w:rFonts w:ascii="Arial" w:hAnsi="Arial"/>
         </w:rPr>
-        <w:t>-</w:t>
-      </w:r>
-      <w:proofErr w:type="spellStart"/>
-      <w:r>
-        <w:rPr>
-          <w:rFonts w:ascii="Arial" w:hAnsi="Arial"/>
-        </w:rPr>
-        <w:t>i</w:t>
-      </w:r>
-      <w:proofErr w:type="spellEnd"/>
-      <w:r>
-        <w:rPr>
-          <w:rFonts w:ascii="Arial" w:hAnsi="Arial"/>
-        </w:rPr>
-        <w:t xml:space="preserve">: the stomp input file containing the ~grid card </w:t>
+        <w:t xml:space="preserve">-i: the stomp input file containing the ~grid card </w:t>
       </w:r>
     </w:p>
     <w:p>
@@ -847,16 +803,8 @@
         <w:rPr>
           <w:rFonts w:ascii="Arial" w:hAnsi="Arial"/>
         </w:rPr>
-        <w:t>-</w:t>
-      </w:r>
-      <w:proofErr w:type="spellStart"/>
-      <w:r>
-        <w:rPr>
-          <w:rFonts w:ascii="Arial" w:hAnsi="Arial"/>
-        </w:rPr>
-        <w:t>shp</w:t>
-      </w:r>
-      <w:proofErr w:type="spellEnd"/>
+        <w:t>-shp</w:t>
+      </w:r>
       <w:r>
         <w:rPr>
           <w:rFonts w:ascii="Arial" w:hAnsi="Arial"/>
@@ -1138,19 +1086,11 @@
           <w:rFonts w:ascii="Arial" w:hAnsi="Arial"/>
         </w:rPr>
       </w:pPr>
-      <w:proofErr w:type="spellStart"/>
-      <w:r>
-        <w:rPr>
-          <w:rFonts w:ascii="Arial" w:hAnsi="Arial"/>
-        </w:rPr>
-        <w:t>ShapeFile</w:t>
-      </w:r>
-      <w:proofErr w:type="spellEnd"/>
-      <w:r>
-        <w:rPr>
-          <w:rFonts w:ascii="Arial" w:hAnsi="Arial"/>
-        </w:rPr>
-        <w:t>.  This file contains the grid the STOMP grid is going to mapped to</w:t>
+      <w:r>
+        <w:rPr>
+          <w:rFonts w:ascii="Arial" w:hAnsi="Arial"/>
+        </w:rPr>
+        <w:t>ShapeFile.  This file contains the grid the STOMP grid is going to mapped to</w:t>
       </w:r>
     </w:p>
     <w:p>
@@ -1208,19 +1148,11 @@
         </w:rPr>
         <w:t>log/</w:t>
       </w:r>
-      <w:proofErr w:type="spellStart"/>
-      <w:r>
-        <w:rPr>
-          <w:rFonts w:ascii="Arial" w:hAnsi="Arial"/>
-        </w:rPr>
-        <w:t>error_modify_cards_log</w:t>
-      </w:r>
-      <w:proofErr w:type="spellEnd"/>
-      <w:r>
-        <w:rPr>
-          <w:rFonts w:ascii="Arial" w:hAnsi="Arial"/>
-        </w:rPr>
-        <w:t>_{date}.txt</w:t>
+      <w:r>
+        <w:rPr>
+          <w:rFonts w:ascii="Arial" w:hAnsi="Arial"/>
+        </w:rPr>
+        <w:t>error_modify_cards_log_{date}.txt</w:t>
       </w:r>
       <w:r>
         <w:rPr>
@@ -1356,94 +1288,50 @@
         <w:rPr>
           <w:rFonts w:ascii="Arial" w:hAnsi="Arial"/>
         </w:rPr>
+        <w:t>{copc list}</w:t>
+      </w:r>
+      <w:r>
+        <w:rPr>
+          <w:rFonts w:ascii="Arial" w:hAnsi="Arial"/>
+        </w:rPr>
+        <w:t xml:space="preserve"> -shp </w:t>
+      </w:r>
+      <w:r>
+        <w:rPr>
+          <w:rFonts w:ascii="Arial" w:hAnsi="Arial"/>
+        </w:rPr>
+        <w:t>{shape file}</w:t>
+      </w:r>
+      <w:r>
+        <w:rPr>
+          <w:rFonts w:ascii="Arial" w:hAnsi="Arial"/>
+        </w:rPr>
+        <w:t xml:space="preserve"> -i </w:t>
+      </w:r>
+      <w:r>
+        <w:rPr>
+          <w:rFonts w:ascii="Arial" w:hAnsi="Arial"/>
+        </w:rPr>
+        <w:t>{stomp input}</w:t>
+      </w:r>
+      <w:r>
+        <w:rPr>
+          <w:rFonts w:ascii="Arial" w:hAnsi="Arial"/>
+        </w:rPr>
+        <w:t xml:space="preserve"> -s </w:t>
+      </w:r>
+      <w:r>
+        <w:rPr>
+          <w:rFonts w:ascii="Arial" w:hAnsi="Arial"/>
+        </w:rPr>
         <w:t>{</w:t>
       </w:r>
-      <w:proofErr w:type="spellStart"/>
-      <w:r>
-        <w:rPr>
-          <w:rFonts w:ascii="Arial" w:hAnsi="Arial"/>
-        </w:rPr>
-        <w:t>copc</w:t>
-      </w:r>
-      <w:proofErr w:type="spellEnd"/>
-      <w:r>
-        <w:rPr>
-          <w:rFonts w:ascii="Arial" w:hAnsi="Arial"/>
-        </w:rPr>
-        <w:t xml:space="preserve"> list}</w:t>
-      </w:r>
-      <w:r>
-        <w:rPr>
-          <w:rFonts w:ascii="Arial" w:hAnsi="Arial"/>
-        </w:rPr>
-        <w:t xml:space="preserve"> -</w:t>
-      </w:r>
-      <w:proofErr w:type="spellStart"/>
-      <w:r>
-        <w:rPr>
-          <w:rFonts w:ascii="Arial" w:hAnsi="Arial"/>
-        </w:rPr>
-        <w:t>shp</w:t>
-      </w:r>
-      <w:proofErr w:type="spellEnd"/>
-      <w:r>
-        <w:rPr>
-          <w:rFonts w:ascii="Arial" w:hAnsi="Arial"/>
-        </w:rPr>
-        <w:t xml:space="preserve"> </w:t>
-      </w:r>
-      <w:r>
-        <w:rPr>
-          <w:rFonts w:ascii="Arial" w:hAnsi="Arial"/>
-        </w:rPr>
-        <w:t>{shape file}</w:t>
-      </w:r>
-      <w:r>
-        <w:rPr>
-          <w:rFonts w:ascii="Arial" w:hAnsi="Arial"/>
-        </w:rPr>
-        <w:t xml:space="preserve"> -</w:t>
-      </w:r>
-      <w:proofErr w:type="spellStart"/>
-      <w:r>
-        <w:rPr>
-          <w:rFonts w:ascii="Arial" w:hAnsi="Arial"/>
-        </w:rPr>
-        <w:t>i</w:t>
-      </w:r>
-      <w:proofErr w:type="spellEnd"/>
-      <w:r>
-        <w:rPr>
-          <w:rFonts w:ascii="Arial" w:hAnsi="Arial"/>
-        </w:rPr>
-        <w:t xml:space="preserve"> </w:t>
-      </w:r>
-      <w:r>
-        <w:rPr>
-          <w:rFonts w:ascii="Arial" w:hAnsi="Arial"/>
-        </w:rPr>
-        <w:t>{stomp input}</w:t>
-      </w:r>
-      <w:r>
-        <w:rPr>
-          <w:rFonts w:ascii="Arial" w:hAnsi="Arial"/>
-        </w:rPr>
-        <w:t xml:space="preserve"> -s </w:t>
-      </w:r>
-      <w:r>
-        <w:rPr>
-          <w:rFonts w:ascii="Arial" w:hAnsi="Arial"/>
-        </w:rPr>
-        <w:t>{</w:t>
-      </w:r>
-      <w:proofErr w:type="spellStart"/>
       <w:r>
         <w:rPr>
           <w:rFonts w:ascii="Arial" w:hAnsi="Arial"/>
         </w:rPr>
         <w:t>ModelName</w:t>
       </w:r>
-      <w:proofErr w:type="spellEnd"/>
       <w:r>
         <w:rPr>
           <w:rFonts w:ascii="Arial" w:hAnsi="Arial"/>
@@ -1491,35 +1379,7 @@
         <w:rPr>
           <w:rFonts w:ascii="Arial" w:hAnsi="Arial"/>
         </w:rPr>
-        <w:t xml:space="preserve"> -c contaminates, -</w:t>
-      </w:r>
-      <w:proofErr w:type="spellStart"/>
-      <w:r>
-        <w:rPr>
-          <w:rFonts w:ascii="Arial" w:hAnsi="Arial"/>
-        </w:rPr>
-        <w:t>shp</w:t>
-      </w:r>
-      <w:proofErr w:type="spellEnd"/>
-      <w:r>
-        <w:rPr>
-          <w:rFonts w:ascii="Arial" w:hAnsi="Arial"/>
-        </w:rPr>
-        <w:t xml:space="preserve"> shape file to use, -</w:t>
-      </w:r>
-      <w:proofErr w:type="spellStart"/>
-      <w:r>
-        <w:rPr>
-          <w:rFonts w:ascii="Arial" w:hAnsi="Arial"/>
-        </w:rPr>
-        <w:t>i</w:t>
-      </w:r>
-      <w:proofErr w:type="spellEnd"/>
-      <w:r>
-        <w:rPr>
-          <w:rFonts w:ascii="Arial" w:hAnsi="Arial"/>
-        </w:rPr>
-        <w:t xml:space="preserve"> stomp input file to get grid card from, -s what model this is for, -o (optional) file name and directory to create the surface flux card</w:t>
+        <w:t xml:space="preserve"> -c contaminates, -shp shape file to use, -i stomp input file to get grid card from, -s what model this is for, -o (optional) file name and directory to create the surface flux card</w:t>
       </w:r>
     </w:p>
     <w:p>
@@ -2424,21 +2284,7 @@
               <w:rPr>
                 <w:rFonts w:ascii="Arial" w:hAnsi="Arial"/>
               </w:rPr>
-              <w:t xml:space="preserve">Check log file “stomp grid </w:t>
-            </w:r>
-            <w:proofErr w:type="spellStart"/>
-            <w:r>
-              <w:rPr>
-                <w:rFonts w:ascii="Arial" w:hAnsi="Arial"/>
-              </w:rPr>
-              <w:t>i</w:t>
-            </w:r>
-            <w:proofErr w:type="spellEnd"/>
-            <w:r>
-              <w:rPr>
-                <w:rFonts w:ascii="Arial" w:hAnsi="Arial"/>
-              </w:rPr>
-              <w:t xml:space="preserve">” values against STOMP input file </w:t>
+              <w:t xml:space="preserve">Check log file “stomp grid i” values against STOMP input file </w:t>
             </w:r>
           </w:p>
         </w:tc>
@@ -2643,21 +2489,7 @@
               <w:rPr>
                 <w:rFonts w:ascii="Arial" w:hAnsi="Arial"/>
               </w:rPr>
-              <w:t>Check log file “</w:t>
-            </w:r>
-            <w:proofErr w:type="spellStart"/>
-            <w:r>
-              <w:rPr>
-                <w:rFonts w:ascii="Arial" w:hAnsi="Arial"/>
-              </w:rPr>
-              <w:t>shape_file_grids</w:t>
-            </w:r>
-            <w:proofErr w:type="spellEnd"/>
-            <w:r>
-              <w:rPr>
-                <w:rFonts w:ascii="Arial" w:hAnsi="Arial"/>
-              </w:rPr>
-              <w:t>” values against STOMP x-y boundaries (x</w:t>
+              <w:t>Check log file “shape_file_grids” values against STOMP x-y boundaries (x</w:t>
             </w:r>
             <w:r>
               <w:rPr>
@@ -2676,14 +2508,7 @@
               <w:rPr>
                 <w:rFonts w:ascii="Arial" w:hAnsi="Arial"/>
               </w:rPr>
-              <w:t>…&lt;</w:t>
-            </w:r>
-            <w:proofErr w:type="spellStart"/>
-            <w:r>
-              <w:rPr>
-                <w:rFonts w:ascii="Arial" w:hAnsi="Arial"/>
-              </w:rPr>
-              <w:t>x</w:t>
+              <w:t>…&lt;x</w:t>
             </w:r>
             <w:r>
               <w:rPr>
@@ -2692,7 +2517,6 @@
               </w:rPr>
               <w:t>n</w:t>
             </w:r>
-            <w:proofErr w:type="spellEnd"/>
             <w:r>
               <w:rPr>
                 <w:rFonts w:ascii="Arial" w:hAnsi="Arial"/>
@@ -2716,14 +2540,7 @@
               <w:rPr>
                 <w:rFonts w:ascii="Arial" w:hAnsi="Arial"/>
               </w:rPr>
-              <w:t>…&lt;</w:t>
-            </w:r>
-            <w:proofErr w:type="spellStart"/>
-            <w:r>
-              <w:rPr>
-                <w:rFonts w:ascii="Arial" w:hAnsi="Arial"/>
-              </w:rPr>
-              <w:t>y</w:t>
+              <w:t>…&lt;y</w:t>
             </w:r>
             <w:r>
               <w:rPr>
@@ -2732,7 +2549,6 @@
               </w:rPr>
               <w:t>n</w:t>
             </w:r>
-            <w:proofErr w:type="spellEnd"/>
             <w:r>
               <w:rPr>
                 <w:rFonts w:ascii="Arial" w:hAnsi="Arial"/>
@@ -2851,7 +2667,6 @@
               </w:rPr>
               <w:t xml:space="preserve">Check contaminants and x-indices for one node in </w:t>
             </w:r>
-            <w:proofErr w:type="gramStart"/>
             <w:r>
               <w:rPr>
                 <w:rFonts w:ascii="Arial" w:hAnsi="Arial"/>
@@ -2862,14 +2677,7 @@
               <w:rPr>
                 <w:rFonts w:ascii="Arial" w:hAnsi="Arial"/>
               </w:rPr>
-              <w:t>[</w:t>
-            </w:r>
-            <w:proofErr w:type="gramEnd"/>
-            <w:r>
-              <w:rPr>
-                <w:rFonts w:ascii="Arial" w:hAnsi="Arial"/>
-              </w:rPr>
-              <w:t>]</w:t>
+              <w:t>[]</w:t>
             </w:r>
             <w:r>
               <w:rPr>
@@ -2978,7 +2786,6 @@
               </w:rPr>
               <w:t xml:space="preserve">Check contaminants and y-indices for one node </w:t>
             </w:r>
-            <w:proofErr w:type="gramStart"/>
             <w:r>
               <w:rPr>
                 <w:rFonts w:ascii="Arial" w:hAnsi="Arial"/>
@@ -2989,14 +2796,7 @@
               <w:rPr>
                 <w:rFonts w:ascii="Arial" w:hAnsi="Arial"/>
               </w:rPr>
-              <w:t>[</w:t>
-            </w:r>
-            <w:proofErr w:type="gramEnd"/>
-            <w:r>
-              <w:rPr>
-                <w:rFonts w:ascii="Arial" w:hAnsi="Arial"/>
-              </w:rPr>
-              <w:t>]</w:t>
+              <w:t>[]</w:t>
             </w:r>
             <w:r>
               <w:rPr>
@@ -3103,21 +2903,7 @@
               <w:rPr>
                 <w:rFonts w:ascii="Arial" w:hAnsi="Arial"/>
               </w:rPr>
-              <w:t xml:space="preserve">Check </w:t>
-            </w:r>
-            <w:proofErr w:type="gramStart"/>
-            <w:r>
-              <w:rPr>
-                <w:rFonts w:ascii="Arial" w:hAnsi="Arial"/>
-              </w:rPr>
-              <w:t>rad[</w:t>
-            </w:r>
-            <w:proofErr w:type="gramEnd"/>
-            <w:r>
-              <w:rPr>
-                <w:rFonts w:ascii="Arial" w:hAnsi="Arial"/>
-              </w:rPr>
-              <w:t>]_surface_flux.txt “grid” values against log file “node” values</w:t>
+              <w:t>Check rad[]_surface_flux.txt “grid” values against log file “node” values</w:t>
             </w:r>
           </w:p>
         </w:tc>
@@ -4208,7 +3994,6 @@
                 <w:sz w:val="20"/>
               </w:rPr>
             </w:pPr>
-            <w:proofErr w:type="gramStart"/>
             <w:r>
               <w:rPr>
                 <w:rFonts w:ascii="Arial" w:hAnsi="Arial"/>
@@ -4216,17 +4001,7 @@
                 <w:iCs/>
                 <w:sz w:val="20"/>
               </w:rPr>
-              <w:t>./</w:t>
-            </w:r>
-            <w:proofErr w:type="gramEnd"/>
-            <w:r>
-              <w:rPr>
-                <w:rFonts w:ascii="Arial" w:hAnsi="Arial"/>
-                <w:i/>
-                <w:iCs/>
-                <w:sz w:val="20"/>
-              </w:rPr>
-              <w:t>runner_run_IT-1_</w:t>
+              <w:t>./runner_run_IT-1_</w:t>
             </w:r>
             <w:sdt>
               <w:sdtPr>
@@ -4388,10 +4163,10 @@
         <w:tblLook w:val="04A0" w:firstRow="1" w:lastRow="0" w:firstColumn="1" w:lastColumn="0" w:noHBand="0" w:noVBand="1"/>
       </w:tblPr>
       <w:tblGrid>
-        <w:gridCol w:w="650"/>
+        <w:gridCol w:w="661"/>
         <w:gridCol w:w="5375"/>
-        <w:gridCol w:w="1994"/>
-        <w:gridCol w:w="1341"/>
+        <w:gridCol w:w="1995"/>
+        <w:gridCol w:w="1329"/>
       </w:tblGrid>
       <w:tr>
         <w:trPr>
@@ -5181,21 +4956,7 @@
               <w:rPr>
                 <w:rFonts w:ascii="Arial" w:hAnsi="Arial"/>
               </w:rPr>
-              <w:t>[Testing_</w:t>
-            </w:r>
-            <w:proofErr w:type="gramStart"/>
-            <w:r>
-              <w:rPr>
-                <w:rFonts w:ascii="Arial" w:hAnsi="Arial"/>
-              </w:rPr>
-              <w:t>Directory]\</w:t>
-            </w:r>
-            <w:proofErr w:type="gramEnd"/>
-            <w:r>
-              <w:rPr>
-                <w:rFonts w:ascii="Arial" w:hAnsi="Arial"/>
-              </w:rPr>
-              <w:t>/ca-surf-test/log/</w:t>
+              <w:t>[Testing_Directory]\/ca-surf-test/log/</w:t>
             </w:r>
             <w:r>
               <w:rPr>
@@ -5232,35 +4993,7 @@
               <w:rPr>
                 <w:rFonts w:ascii="Arial" w:hAnsi="Arial"/>
               </w:rPr>
-              <w:t>[</w:t>
-            </w:r>
-            <w:proofErr w:type="spellStart"/>
-            <w:r>
-              <w:rPr>
-                <w:rFonts w:ascii="Arial" w:hAnsi="Arial"/>
-              </w:rPr>
-              <w:t>Testing_</w:t>
-            </w:r>
-            <w:proofErr w:type="gramStart"/>
-            <w:r>
-              <w:rPr>
-                <w:rFonts w:ascii="Arial" w:hAnsi="Arial"/>
-              </w:rPr>
-              <w:t>Directory</w:t>
-            </w:r>
-            <w:proofErr w:type="spellEnd"/>
-            <w:r>
-              <w:rPr>
-                <w:rFonts w:ascii="Arial" w:hAnsi="Arial"/>
-              </w:rPr>
-              <w:t>]\</w:t>
-            </w:r>
-            <w:proofErr w:type="gramEnd"/>
-            <w:r>
-              <w:rPr>
-                <w:rFonts w:ascii="Arial" w:hAnsi="Arial"/>
-              </w:rPr>
-              <w:t>/ca-surf-test</w:t>
+              <w:t>[Testing_Directory]\/ca-surf-test</w:t>
             </w:r>
             <w:r>
               <w:rPr>
@@ -5309,35 +5042,7 @@
               <w:rPr>
                 <w:rFonts w:ascii="Arial" w:hAnsi="Arial"/>
               </w:rPr>
-              <w:t>[</w:t>
-            </w:r>
-            <w:proofErr w:type="spellStart"/>
-            <w:r>
-              <w:rPr>
-                <w:rFonts w:ascii="Arial" w:hAnsi="Arial"/>
-              </w:rPr>
-              <w:t>Testing_</w:t>
-            </w:r>
-            <w:proofErr w:type="gramStart"/>
-            <w:r>
-              <w:rPr>
-                <w:rFonts w:ascii="Arial" w:hAnsi="Arial"/>
-              </w:rPr>
-              <w:t>Directory</w:t>
-            </w:r>
-            <w:proofErr w:type="spellEnd"/>
-            <w:r>
-              <w:rPr>
-                <w:rFonts w:ascii="Arial" w:hAnsi="Arial"/>
-              </w:rPr>
-              <w:t>]\</w:t>
-            </w:r>
-            <w:proofErr w:type="gramEnd"/>
-            <w:r>
-              <w:rPr>
-                <w:rFonts w:ascii="Arial" w:hAnsi="Arial"/>
-              </w:rPr>
-              <w:t>/ca-surf-test\</w:t>
+              <w:t>[Testing_Directory]\/ca-surf-test\</w:t>
             </w:r>
             <w:r>
               <w:rPr>
@@ -5360,30 +5065,8 @@
               <w:rPr>
                 <w:rFonts w:ascii="Arial" w:hAnsi="Arial"/>
               </w:rPr>
-              <w:t>([</w:t>
-            </w:r>
-            <w:proofErr w:type="spellStart"/>
-            <w:r>
-              <w:rPr>
-                <w:rFonts w:ascii="Arial" w:hAnsi="Arial"/>
-              </w:rPr>
-              <w:t>Testing_</w:t>
-            </w:r>
-            <w:proofErr w:type="gramStart"/>
-            <w:r>
-              <w:rPr>
-                <w:rFonts w:ascii="Arial" w:hAnsi="Arial"/>
-              </w:rPr>
-              <w:t>Directory</w:t>
-            </w:r>
-            <w:proofErr w:type="spellEnd"/>
-            <w:r>
-              <w:rPr>
-                <w:rFonts w:ascii="Arial" w:hAnsi="Arial"/>
-              </w:rPr>
-              <w:t>]\ca-surf-test\ss\input</w:t>
-            </w:r>
-            <w:proofErr w:type="gramEnd"/>
+              <w:t>([Testing_Directory]\ca-surf-test\ss\input</w:t>
+            </w:r>
           </w:p>
         </w:tc>
         <w:tc>
@@ -5509,7 +5192,6 @@
               </w:rPr>
               <w:t>rad</w:t>
             </w:r>
-            <w:proofErr w:type="gramStart"/>
             <w:r>
               <w:rPr>
                 <w:rFonts w:ascii="Arial" w:hAnsi="Arial"/>
@@ -5522,7 +5204,6 @@
               </w:rPr>
               <w:t>_surface_flux.txt</w:t>
             </w:r>
-            <w:proofErr w:type="gramEnd"/>
             <w:r>
               <w:rPr>
                 <w:rFonts w:ascii="Arial" w:hAnsi="Arial"/>
@@ -5539,21 +5220,7 @@
               <w:rPr>
                 <w:rFonts w:ascii="Arial" w:hAnsi="Arial"/>
               </w:rPr>
-              <w:t xml:space="preserve">  and STOMP input file ([</w:t>
-            </w:r>
-            <w:proofErr w:type="spellStart"/>
-            <w:r>
-              <w:rPr>
-                <w:rFonts w:ascii="Arial" w:hAnsi="Arial"/>
-              </w:rPr>
-              <w:t>Testing_Directory</w:t>
-            </w:r>
-            <w:proofErr w:type="spellEnd"/>
-            <w:r>
-              <w:rPr>
-                <w:rFonts w:ascii="Arial" w:hAnsi="Arial"/>
-              </w:rPr>
-              <w:t>]\ca-surf-test\ss\input) as follows:</w:t>
+              <w:t xml:space="preserve">  and STOMP input file ([Testing_Directory]\ca-surf-test\ss\input) as follows:</w:t>
             </w:r>
           </w:p>
           <w:p>
@@ -5790,8 +5457,6 @@
             </w:pPr>
           </w:p>
         </w:tc>
-        <w:bookmarkStart w:id="43" w:name="_GoBack"/>
-        <w:bookmarkEnd w:id="43"/>
       </w:tr>
       <w:tr>
         <w:trPr>
@@ -5840,21 +5505,7 @@
               <w:rPr>
                 <w:rFonts w:ascii="Arial" w:hAnsi="Arial"/>
               </w:rPr>
-              <w:t xml:space="preserve">Check log file “stomp grid </w:t>
-            </w:r>
-            <w:proofErr w:type="spellStart"/>
-            <w:r>
-              <w:rPr>
-                <w:rFonts w:ascii="Arial" w:hAnsi="Arial"/>
-              </w:rPr>
-              <w:t>i</w:t>
-            </w:r>
-            <w:proofErr w:type="spellEnd"/>
-            <w:r>
-              <w:rPr>
-                <w:rFonts w:ascii="Arial" w:hAnsi="Arial"/>
-              </w:rPr>
-              <w:t>” values against STOMP input file</w:t>
+              <w:t>Check log file “stomp grid i” values against STOMP input file</w:t>
             </w:r>
           </w:p>
         </w:tc>
@@ -6026,21 +5677,7 @@
               <w:rPr>
                 <w:rFonts w:ascii="Arial" w:hAnsi="Arial"/>
               </w:rPr>
-              <w:t>Check log file “</w:t>
-            </w:r>
-            <w:proofErr w:type="spellStart"/>
-            <w:r>
-              <w:rPr>
-                <w:rFonts w:ascii="Arial" w:hAnsi="Arial"/>
-              </w:rPr>
-              <w:t>shape_file_grids</w:t>
-            </w:r>
-            <w:proofErr w:type="spellEnd"/>
-            <w:r>
-              <w:rPr>
-                <w:rFonts w:ascii="Arial" w:hAnsi="Arial"/>
-              </w:rPr>
-              <w:t>” values against STOMP x-y boundaries (x</w:t>
+              <w:t>Check log file “shape_file_grids” values against STOMP x-y boundaries (x</w:t>
             </w:r>
             <w:r>
               <w:rPr>
@@ -6059,14 +5696,7 @@
               <w:rPr>
                 <w:rFonts w:ascii="Arial" w:hAnsi="Arial"/>
               </w:rPr>
-              <w:t>…&lt;</w:t>
-            </w:r>
-            <w:proofErr w:type="spellStart"/>
-            <w:r>
-              <w:rPr>
-                <w:rFonts w:ascii="Arial" w:hAnsi="Arial"/>
-              </w:rPr>
-              <w:t>x</w:t>
+              <w:t>…&lt;x</w:t>
             </w:r>
             <w:r>
               <w:rPr>
@@ -6075,7 +5705,6 @@
               </w:rPr>
               <w:t>n</w:t>
             </w:r>
-            <w:proofErr w:type="spellEnd"/>
             <w:r>
               <w:rPr>
                 <w:rFonts w:ascii="Arial" w:hAnsi="Arial"/>
@@ -6099,14 +5728,7 @@
               <w:rPr>
                 <w:rFonts w:ascii="Arial" w:hAnsi="Arial"/>
               </w:rPr>
-              <w:t>…&lt;</w:t>
-            </w:r>
-            <w:proofErr w:type="spellStart"/>
-            <w:r>
-              <w:rPr>
-                <w:rFonts w:ascii="Arial" w:hAnsi="Arial"/>
-              </w:rPr>
-              <w:t>y</w:t>
+              <w:t>…&lt;y</w:t>
             </w:r>
             <w:r>
               <w:rPr>
@@ -6115,7 +5737,6 @@
               </w:rPr>
               <w:t>n</w:t>
             </w:r>
-            <w:proofErr w:type="spellEnd"/>
             <w:r>
               <w:rPr>
                 <w:rFonts w:ascii="Arial" w:hAnsi="Arial"/>
@@ -6206,21 +5827,7 @@
               <w:rPr>
                 <w:rFonts w:ascii="Arial" w:hAnsi="Arial"/>
               </w:rPr>
-              <w:t xml:space="preserve">Check contaminants and x-indices for one node in check </w:t>
-            </w:r>
-            <w:proofErr w:type="gramStart"/>
-            <w:r>
-              <w:rPr>
-                <w:rFonts w:ascii="Arial" w:hAnsi="Arial"/>
-              </w:rPr>
-              <w:t>rad[</w:t>
-            </w:r>
-            <w:proofErr w:type="gramEnd"/>
-            <w:r>
-              <w:rPr>
-                <w:rFonts w:ascii="Arial" w:hAnsi="Arial"/>
-              </w:rPr>
-              <w:t>]_surface_flux.txt (see Appendix A Attachment A-4)</w:t>
+              <w:t>Check contaminants and x-indices for one node in check rad[]_surface_flux.txt (see Appendix A Attachment A-4)</w:t>
             </w:r>
           </w:p>
         </w:tc>
@@ -6306,21 +5913,7 @@
               <w:rPr>
                 <w:rFonts w:ascii="Arial" w:hAnsi="Arial"/>
               </w:rPr>
-              <w:t xml:space="preserve">Check contaminants and y-indices for one node in check </w:t>
-            </w:r>
-            <w:proofErr w:type="gramStart"/>
-            <w:r>
-              <w:rPr>
-                <w:rFonts w:ascii="Arial" w:hAnsi="Arial"/>
-              </w:rPr>
-              <w:t>rad[</w:t>
-            </w:r>
-            <w:proofErr w:type="gramEnd"/>
-            <w:r>
-              <w:rPr>
-                <w:rFonts w:ascii="Arial" w:hAnsi="Arial"/>
-              </w:rPr>
-              <w:t xml:space="preserve">]_surface_flux.txt </w:t>
+              <w:t xml:space="preserve">Check contaminants and y-indices for one node in check rad[]_surface_flux.txt </w:t>
             </w:r>
           </w:p>
         </w:tc>
@@ -6406,21 +5999,7 @@
               <w:rPr>
                 <w:rFonts w:ascii="Arial" w:hAnsi="Arial"/>
               </w:rPr>
-              <w:t xml:space="preserve">Check </w:t>
-            </w:r>
-            <w:proofErr w:type="gramStart"/>
-            <w:r>
-              <w:rPr>
-                <w:rFonts w:ascii="Arial" w:hAnsi="Arial"/>
-              </w:rPr>
-              <w:t>rad[</w:t>
-            </w:r>
-            <w:proofErr w:type="gramEnd"/>
-            <w:r>
-              <w:rPr>
-                <w:rFonts w:ascii="Arial" w:hAnsi="Arial"/>
-              </w:rPr>
-              <w:t>]_surface_flux.txt nodes against log file nodes</w:t>
+              <w:t>Check rad[]_surface_flux.txt nodes against log file nodes</w:t>
             </w:r>
           </w:p>
         </w:tc>
@@ -6452,6 +6031,607 @@
               <w:spacing w:after="0"/>
               <w:ind w:left="0"/>
               <w:rPr>
+                <w:rFonts w:ascii="Arial" w:hAnsi="Arial"/>
+                <w:sz w:val="20"/>
+              </w:rPr>
+            </w:pPr>
+          </w:p>
+        </w:tc>
+      </w:tr>
+      <w:tr>
+        <w:trPr>
+          <w:trHeight w:val="539"/>
+          <w:ins w:id="43" w:author="Neil Powers" w:date="2020-03-16T10:43:00Z"/>
+        </w:trPr>
+        <w:tc>
+          <w:tcPr>
+            <w:tcW w:w="650" w:type="dxa"/>
+            <w:vAlign w:val="center"/>
+          </w:tcPr>
+          <w:p>
+            <w:pPr>
+              <w:pStyle w:val="H1bodytext"/>
+              <w:spacing w:after="0"/>
+              <w:ind w:left="0"/>
+              <w:jc w:val="center"/>
+              <w:rPr>
+                <w:ins w:id="44" w:author="Neil Powers" w:date="2020-03-16T10:43:00Z"/>
+                <w:rFonts w:ascii="Arial" w:hAnsi="Arial"/>
+                <w:sz w:val="20"/>
+              </w:rPr>
+            </w:pPr>
+            <w:ins w:id="45" w:author="Neil Powers" w:date="2020-03-16T10:43:00Z">
+              <w:r>
+                <w:rPr>
+                  <w:rFonts w:ascii="Arial" w:hAnsi="Arial"/>
+                  <w:sz w:val="20"/>
+                </w:rPr>
+                <w:t>3.9</w:t>
+              </w:r>
+            </w:ins>
+          </w:p>
+        </w:tc>
+        <w:tc>
+          <w:tcPr>
+            <w:tcW w:w="4210" w:type="dxa"/>
+            <w:vAlign w:val="center"/>
+          </w:tcPr>
+          <w:p>
+            <w:pPr>
+              <w:pStyle w:val="H1bodytext"/>
+              <w:spacing w:after="0"/>
+              <w:ind w:left="0"/>
+              <w:rPr>
+                <w:ins w:id="46" w:author="Neil Powers" w:date="2020-03-16T10:43:00Z"/>
+                <w:rFonts w:ascii="Arial" w:hAnsi="Arial"/>
+              </w:rPr>
+            </w:pPr>
+            <w:ins w:id="47" w:author="Neil Powers" w:date="2020-03-16T10:43:00Z">
+              <w:r>
+                <w:rPr>
+                  <w:rFonts w:ascii="Arial" w:hAnsi="Arial"/>
+                </w:rPr>
+                <w:t>Check</w:t>
+              </w:r>
+            </w:ins>
+            <w:ins w:id="48" w:author="Neil Powers" w:date="2020-03-16T10:44:00Z">
+              <w:r>
+                <w:rPr>
+                  <w:rFonts w:ascii="Arial" w:hAnsi="Arial"/>
+                </w:rPr>
+                <w:t xml:space="preserve"> </w:t>
+              </w:r>
+              <w:r>
+                <w:rPr>
+                  <w:rFonts w:ascii="Arial" w:hAnsi="Arial"/>
+                </w:rPr>
+                <w:t xml:space="preserve">rad[]_surface_flux.txt nodes against </w:t>
+              </w:r>
+              <w:r>
+                <w:rPr>
+                  <w:rFonts w:ascii="Arial" w:hAnsi="Arial"/>
+                </w:rPr>
+                <w:t>[model]</w:t>
+              </w:r>
+            </w:ins>
+            <w:ins w:id="49" w:author="Neil Powers" w:date="2020-03-16T10:43:00Z">
+              <w:r>
+                <w:rPr>
+                  <w:rFonts w:ascii="Arial" w:hAnsi="Arial"/>
+                </w:rPr>
+                <w:t>_grid_conversion.csv</w:t>
+              </w:r>
+            </w:ins>
+          </w:p>
+        </w:tc>
+        <w:tc>
+          <w:tcPr>
+            <w:tcW w:w="3016" w:type="dxa"/>
+            <w:vAlign w:val="center"/>
+          </w:tcPr>
+          <w:p>
+            <w:pPr>
+              <w:pStyle w:val="H1bodytext"/>
+              <w:spacing w:after="0"/>
+              <w:ind w:left="0"/>
+              <w:rPr>
+                <w:ins w:id="50" w:author="Neil Powers" w:date="2020-03-16T10:43:00Z"/>
+                <w:rFonts w:ascii="Arial" w:hAnsi="Arial"/>
+                <w:sz w:val="20"/>
+              </w:rPr>
+            </w:pPr>
+          </w:p>
+        </w:tc>
+        <w:tc>
+          <w:tcPr>
+            <w:tcW w:w="1484" w:type="dxa"/>
+            <w:vAlign w:val="center"/>
+          </w:tcPr>
+          <w:p>
+            <w:pPr>
+              <w:pStyle w:val="H1bodytext"/>
+              <w:spacing w:after="0"/>
+              <w:ind w:left="0"/>
+              <w:rPr>
+                <w:ins w:id="51" w:author="Neil Powers" w:date="2020-03-16T10:43:00Z"/>
+                <w:rFonts w:ascii="Arial" w:hAnsi="Arial"/>
+                <w:sz w:val="20"/>
+              </w:rPr>
+            </w:pPr>
+          </w:p>
+        </w:tc>
+      </w:tr>
+      <w:tr>
+        <w:trPr>
+          <w:trHeight w:val="539"/>
+          <w:ins w:id="52" w:author="Neil Powers" w:date="2020-03-16T10:50:00Z"/>
+        </w:trPr>
+        <w:tc>
+          <w:tcPr>
+            <w:tcW w:w="650" w:type="dxa"/>
+            <w:vAlign w:val="center"/>
+          </w:tcPr>
+          <w:p>
+            <w:pPr>
+              <w:pStyle w:val="H1bodytext"/>
+              <w:spacing w:after="0"/>
+              <w:ind w:left="0"/>
+              <w:jc w:val="center"/>
+              <w:rPr>
+                <w:ins w:id="53" w:author="Neil Powers" w:date="2020-03-16T10:50:00Z"/>
+                <w:rFonts w:ascii="Arial" w:hAnsi="Arial"/>
+                <w:sz w:val="20"/>
+              </w:rPr>
+            </w:pPr>
+            <w:ins w:id="54" w:author="Neil Powers" w:date="2020-03-16T10:50:00Z">
+              <w:r>
+                <w:rPr>
+                  <w:rFonts w:ascii="Arial" w:hAnsi="Arial"/>
+                  <w:sz w:val="20"/>
+                </w:rPr>
+                <w:t>3.9.1</w:t>
+              </w:r>
+            </w:ins>
+          </w:p>
+        </w:tc>
+        <w:tc>
+          <w:tcPr>
+            <w:tcW w:w="4210" w:type="dxa"/>
+            <w:vAlign w:val="center"/>
+          </w:tcPr>
+          <w:p>
+            <w:pPr>
+              <w:pStyle w:val="H1bodytext"/>
+              <w:spacing w:after="0"/>
+              <w:ind w:left="0"/>
+              <w:rPr>
+                <w:ins w:id="55" w:author="Neil Powers" w:date="2020-03-16T10:50:00Z"/>
+                <w:rFonts w:ascii="Arial" w:hAnsi="Arial"/>
+              </w:rPr>
+            </w:pPr>
+            <w:ins w:id="56" w:author="Neil Powers" w:date="2020-03-16T10:50:00Z">
+              <w:r>
+                <w:rPr>
+                  <w:rFonts w:ascii="Arial" w:hAnsi="Arial"/>
+                </w:rPr>
+                <w:t>Rad[]_surface_flux</w:t>
+              </w:r>
+            </w:ins>
+            <w:ins w:id="57" w:author="Neil Powers" w:date="2020-03-16T10:52:00Z">
+              <w:r>
+                <w:rPr>
+                  <w:rFonts w:ascii="Arial" w:hAnsi="Arial"/>
+                </w:rPr>
+                <w:t>.txt:</w:t>
+              </w:r>
+            </w:ins>
+            <w:ins w:id="58" w:author="Neil Powers" w:date="2020-03-16T10:50:00Z">
+              <w:r>
+                <w:rPr>
+                  <w:rFonts w:ascii="Arial" w:hAnsi="Arial"/>
+                </w:rPr>
+                <w:t xml:space="preserve"> </w:t>
+              </w:r>
+            </w:ins>
+            <w:ins w:id="59" w:author="Neil Powers" w:date="2020-03-16T10:52:00Z">
+              <w:r>
+                <w:rPr>
+                  <w:rFonts w:ascii="Arial" w:hAnsi="Arial"/>
+                </w:rPr>
+                <w:t>“</w:t>
+              </w:r>
+            </w:ins>
+            <w:ins w:id="60" w:author="Neil Powers" w:date="2020-03-16T10:50:00Z">
+              <w:r>
+                <w:rPr>
+                  <w:rFonts w:ascii="Arial" w:hAnsi="Arial"/>
+                </w:rPr>
+                <w:t>2, srf/modflow_</w:t>
+              </w:r>
+              <w:r>
+                <w:rPr>
+                  <w:rFonts w:ascii="Arial" w:hAnsi="Arial"/>
+                </w:rPr>
+                <w:t>xx</w:t>
+              </w:r>
+              <w:r>
+                <w:rPr>
+                  <w:rFonts w:ascii="Arial" w:hAnsi="Arial"/>
+                </w:rPr>
+                <w:t>-</w:t>
+              </w:r>
+            </w:ins>
+            <w:ins w:id="61" w:author="Neil Powers" w:date="2020-03-16T10:51:00Z">
+              <w:r>
+                <w:rPr>
+                  <w:rFonts w:ascii="Arial" w:hAnsi="Arial"/>
+                </w:rPr>
+                <w:t>xx</w:t>
+              </w:r>
+            </w:ins>
+            <w:ins w:id="62" w:author="Neil Powers" w:date="2020-03-16T10:50:00Z">
+              <w:r>
+                <w:rPr>
+                  <w:rFonts w:ascii="Arial" w:hAnsi="Arial"/>
+                </w:rPr>
+                <w:t>.srf,</w:t>
+              </w:r>
+            </w:ins>
+            <w:ins w:id="63" w:author="Neil Powers" w:date="2020-03-16T10:52:00Z">
+              <w:r>
+                <w:rPr>
+                  <w:rFonts w:ascii="Arial" w:hAnsi="Arial"/>
+                </w:rPr>
+                <w:t>”</w:t>
+              </w:r>
+            </w:ins>
+          </w:p>
+        </w:tc>
+        <w:tc>
+          <w:tcPr>
+            <w:tcW w:w="3016" w:type="dxa"/>
+            <w:vAlign w:val="center"/>
+          </w:tcPr>
+          <w:p>
+            <w:pPr>
+              <w:pStyle w:val="H1bodytext"/>
+              <w:spacing w:after="0"/>
+              <w:ind w:left="0"/>
+              <w:rPr>
+                <w:ins w:id="64" w:author="Neil Powers" w:date="2020-03-16T10:50:00Z"/>
+                <w:rFonts w:ascii="Arial" w:hAnsi="Arial"/>
+                <w:sz w:val="20"/>
+              </w:rPr>
+            </w:pPr>
+            <w:ins w:id="65" w:author="Neil Powers" w:date="2020-03-16T10:51:00Z">
+              <w:r>
+                <w:rPr>
+                  <w:rFonts w:ascii="Arial" w:hAnsi="Arial"/>
+                  <w:sz w:val="20"/>
+                </w:rPr>
+                <w:t>xx-xx. should match up with p2r I-J in the csv file</w:t>
+              </w:r>
+            </w:ins>
+          </w:p>
+        </w:tc>
+        <w:tc>
+          <w:tcPr>
+            <w:tcW w:w="1484" w:type="dxa"/>
+            <w:vAlign w:val="center"/>
+          </w:tcPr>
+          <w:p>
+            <w:pPr>
+              <w:pStyle w:val="H1bodytext"/>
+              <w:spacing w:after="0"/>
+              <w:ind w:left="0"/>
+              <w:rPr>
+                <w:ins w:id="66" w:author="Neil Powers" w:date="2020-03-16T10:50:00Z"/>
+                <w:rFonts w:ascii="Arial" w:hAnsi="Arial"/>
+                <w:sz w:val="20"/>
+              </w:rPr>
+            </w:pPr>
+          </w:p>
+        </w:tc>
+      </w:tr>
+      <w:tr>
+        <w:trPr>
+          <w:trHeight w:val="539"/>
+          <w:ins w:id="67" w:author="Neil Powers" w:date="2020-03-16T10:51:00Z"/>
+        </w:trPr>
+        <w:tc>
+          <w:tcPr>
+            <w:tcW w:w="650" w:type="dxa"/>
+            <w:vAlign w:val="center"/>
+          </w:tcPr>
+          <w:p>
+            <w:pPr>
+              <w:pStyle w:val="H1bodytext"/>
+              <w:spacing w:after="0"/>
+              <w:ind w:left="0"/>
+              <w:jc w:val="center"/>
+              <w:rPr>
+                <w:ins w:id="68" w:author="Neil Powers" w:date="2020-03-16T10:51:00Z"/>
+                <w:rFonts w:ascii="Arial" w:hAnsi="Arial"/>
+                <w:sz w:val="20"/>
+              </w:rPr>
+            </w:pPr>
+            <w:ins w:id="69" w:author="Neil Powers" w:date="2020-03-16T10:51:00Z">
+              <w:r>
+                <w:rPr>
+                  <w:rFonts w:ascii="Arial" w:hAnsi="Arial"/>
+                  <w:sz w:val="20"/>
+                </w:rPr>
+                <w:t>3.9.2</w:t>
+              </w:r>
+            </w:ins>
+          </w:p>
+        </w:tc>
+        <w:tc>
+          <w:tcPr>
+            <w:tcW w:w="4210" w:type="dxa"/>
+            <w:vAlign w:val="center"/>
+          </w:tcPr>
+          <w:p>
+            <w:pPr>
+              <w:pStyle w:val="H1bodytext"/>
+              <w:spacing w:after="0"/>
+              <w:ind w:left="0"/>
+              <w:rPr>
+                <w:ins w:id="70" w:author="Neil Powers" w:date="2020-03-16T10:51:00Z"/>
+                <w:rFonts w:ascii="Arial" w:hAnsi="Arial"/>
+              </w:rPr>
+            </w:pPr>
+            <w:ins w:id="71" w:author="Neil Powers" w:date="2020-03-16T10:52:00Z">
+              <w:r>
+                <w:rPr>
+                  <w:rFonts w:ascii="Arial" w:hAnsi="Arial"/>
+                </w:rPr>
+                <w:t>Rad[]_surface_flux</w:t>
+              </w:r>
+              <w:r>
+                <w:rPr>
+                  <w:rFonts w:ascii="Arial" w:hAnsi="Arial"/>
+                </w:rPr>
+                <w:t>.txt:</w:t>
+              </w:r>
+              <w:r>
+                <w:rPr>
+                  <w:rFonts w:ascii="Arial" w:hAnsi="Arial"/>
+                </w:rPr>
+                <w:br/>
+                <w:t>“</w:t>
+              </w:r>
+              <w:r>
+                <w:rPr>
+                  <w:rFonts w:ascii="Arial" w:hAnsi="Arial"/>
+                </w:rPr>
+                <w:t xml:space="preserve">Solute Flux, , 1/yr, , Bottom, </w:t>
+              </w:r>
+            </w:ins>
+            <w:ins w:id="72" w:author="Neil Powers" w:date="2020-03-16T10:55:00Z">
+              <w:r>
+                <w:rPr>
+                  <w:rFonts w:ascii="Arial" w:hAnsi="Arial"/>
+                </w:rPr>
+                <w:t>X</w:t>
+              </w:r>
+            </w:ins>
+            <w:ins w:id="73" w:author="Neil Powers" w:date="2020-03-16T10:52:00Z">
+              <w:r>
+                <w:rPr>
+                  <w:rFonts w:ascii="Arial" w:hAnsi="Arial"/>
+                </w:rPr>
+                <w:t xml:space="preserve">, </w:t>
+              </w:r>
+            </w:ins>
+            <w:ins w:id="74" w:author="Neil Powers" w:date="2020-03-16T10:55:00Z">
+              <w:r>
+                <w:rPr>
+                  <w:rFonts w:ascii="Arial" w:hAnsi="Arial"/>
+                </w:rPr>
+                <w:t>X</w:t>
+              </w:r>
+            </w:ins>
+            <w:ins w:id="75" w:author="Neil Powers" w:date="2020-03-16T10:53:00Z">
+              <w:r>
+                <w:rPr>
+                  <w:rFonts w:ascii="Arial" w:hAnsi="Arial"/>
+                </w:rPr>
+                <w:t>e</w:t>
+              </w:r>
+            </w:ins>
+            <w:ins w:id="76" w:author="Neil Powers" w:date="2020-03-16T10:52:00Z">
+              <w:r>
+                <w:rPr>
+                  <w:rFonts w:ascii="Arial" w:hAnsi="Arial"/>
+                </w:rPr>
+                <w:t xml:space="preserve">, </w:t>
+              </w:r>
+            </w:ins>
+            <w:ins w:id="77" w:author="Neil Powers" w:date="2020-03-16T10:55:00Z">
+              <w:r>
+                <w:rPr>
+                  <w:rFonts w:ascii="Arial" w:hAnsi="Arial"/>
+                </w:rPr>
+                <w:t>Y</w:t>
+              </w:r>
+            </w:ins>
+            <w:ins w:id="78" w:author="Neil Powers" w:date="2020-03-16T10:52:00Z">
+              <w:r>
+                <w:rPr>
+                  <w:rFonts w:ascii="Arial" w:hAnsi="Arial"/>
+                </w:rPr>
+                <w:t xml:space="preserve">, </w:t>
+              </w:r>
+            </w:ins>
+            <w:ins w:id="79" w:author="Neil Powers" w:date="2020-03-16T10:55:00Z">
+              <w:r>
+                <w:rPr>
+                  <w:rFonts w:ascii="Arial" w:hAnsi="Arial"/>
+                </w:rPr>
+                <w:t>Y</w:t>
+              </w:r>
+            </w:ins>
+            <w:bookmarkStart w:id="80" w:name="_GoBack"/>
+            <w:bookmarkEnd w:id="80"/>
+            <w:ins w:id="81" w:author="Neil Powers" w:date="2020-03-16T10:53:00Z">
+              <w:r>
+                <w:rPr>
+                  <w:rFonts w:ascii="Arial" w:hAnsi="Arial"/>
+                </w:rPr>
+                <w:t>e</w:t>
+              </w:r>
+            </w:ins>
+            <w:ins w:id="82" w:author="Neil Powers" w:date="2020-03-16T10:52:00Z">
+              <w:r>
+                <w:rPr>
+                  <w:rFonts w:ascii="Arial" w:hAnsi="Arial"/>
+                </w:rPr>
+                <w:t>, 1, 1,</w:t>
+              </w:r>
+              <w:r>
+                <w:rPr>
+                  <w:rFonts w:ascii="Arial" w:hAnsi="Arial"/>
+                </w:rPr>
+                <w:t>”</w:t>
+              </w:r>
+            </w:ins>
+          </w:p>
+        </w:tc>
+        <w:tc>
+          <w:tcPr>
+            <w:tcW w:w="3016" w:type="dxa"/>
+            <w:vAlign w:val="center"/>
+          </w:tcPr>
+          <w:p>
+            <w:pPr>
+              <w:pStyle w:val="H1bodytext"/>
+              <w:spacing w:after="0"/>
+              <w:ind w:left="0"/>
+              <w:rPr>
+                <w:ins w:id="83" w:author="Neil Powers" w:date="2020-03-16T10:54:00Z"/>
+                <w:rFonts w:ascii="Arial" w:hAnsi="Arial"/>
+                <w:sz w:val="20"/>
+              </w:rPr>
+            </w:pPr>
+            <w:ins w:id="84" w:author="Neil Powers" w:date="2020-03-16T10:53:00Z">
+              <w:r>
+                <w:rPr>
+                  <w:rFonts w:ascii="Arial" w:hAnsi="Arial"/>
+                  <w:sz w:val="20"/>
+                </w:rPr>
+                <w:t>Correspond to fields in csv:</w:t>
+              </w:r>
+              <w:r>
+                <w:rPr>
+                  <w:rFonts w:ascii="Arial" w:hAnsi="Arial"/>
+                  <w:sz w:val="20"/>
+                </w:rPr>
+                <w:br/>
+              </w:r>
+              <w:r>
+                <w:rPr>
+                  <w:rFonts w:ascii="Arial" w:hAnsi="Arial"/>
+                  <w:sz w:val="20"/>
+                </w:rPr>
+                <w:br/>
+              </w:r>
+            </w:ins>
+            <w:ins w:id="85" w:author="Neil Powers" w:date="2020-03-16T10:54:00Z">
+              <w:r>
+                <w:rPr>
+                  <w:rFonts w:ascii="Arial" w:hAnsi="Arial"/>
+                  <w:sz w:val="20"/>
+                </w:rPr>
+                <w:t>x = i_start</w:t>
+              </w:r>
+            </w:ins>
+          </w:p>
+          <w:p>
+            <w:pPr>
+              <w:pStyle w:val="H1bodytext"/>
+              <w:spacing w:after="0"/>
+              <w:ind w:left="0"/>
+              <w:rPr>
+                <w:ins w:id="86" w:author="Neil Powers" w:date="2020-03-16T10:54:00Z"/>
+                <w:rFonts w:ascii="Arial" w:hAnsi="Arial"/>
+                <w:sz w:val="20"/>
+              </w:rPr>
+            </w:pPr>
+            <w:ins w:id="87" w:author="Neil Powers" w:date="2020-03-16T10:54:00Z">
+              <w:r>
+                <w:rPr>
+                  <w:rFonts w:ascii="Arial" w:hAnsi="Arial"/>
+                  <w:sz w:val="20"/>
+                </w:rPr>
+                <w:t>Xe = i_end</w:t>
+              </w:r>
+            </w:ins>
+          </w:p>
+          <w:p>
+            <w:pPr>
+              <w:pStyle w:val="H1bodytext"/>
+              <w:spacing w:after="0"/>
+              <w:ind w:left="0"/>
+              <w:rPr>
+                <w:ins w:id="88" w:author="Neil Powers" w:date="2020-03-16T10:54:00Z"/>
+                <w:rFonts w:ascii="Arial" w:hAnsi="Arial"/>
+                <w:sz w:val="20"/>
+              </w:rPr>
+            </w:pPr>
+            <w:ins w:id="89" w:author="Neil Powers" w:date="2020-03-16T10:54:00Z">
+              <w:r>
+                <w:rPr>
+                  <w:rFonts w:ascii="Arial" w:hAnsi="Arial"/>
+                  <w:sz w:val="20"/>
+                </w:rPr>
+                <w:t>Y = j_start</w:t>
+              </w:r>
+            </w:ins>
+          </w:p>
+          <w:p>
+            <w:pPr>
+              <w:pStyle w:val="H1bodytext"/>
+              <w:spacing w:after="0"/>
+              <w:ind w:left="0"/>
+              <w:rPr>
+                <w:ins w:id="90" w:author="Neil Powers" w:date="2020-03-16T10:51:00Z"/>
+                <w:rFonts w:ascii="Arial" w:hAnsi="Arial"/>
+                <w:sz w:val="20"/>
+              </w:rPr>
+            </w:pPr>
+            <w:ins w:id="91" w:author="Neil Powers" w:date="2020-03-16T10:54:00Z">
+              <w:r>
+                <w:rPr>
+                  <w:rFonts w:ascii="Arial" w:hAnsi="Arial"/>
+                  <w:sz w:val="20"/>
+                </w:rPr>
+                <w:t xml:space="preserve">Ye = </w:t>
+              </w:r>
+            </w:ins>
+            <w:ins w:id="92" w:author="Neil Powers" w:date="2020-03-16T10:55:00Z">
+              <w:r>
+                <w:rPr>
+                  <w:rFonts w:ascii="Arial" w:hAnsi="Arial"/>
+                  <w:sz w:val="20"/>
+                </w:rPr>
+                <w:t>j_end</w:t>
+              </w:r>
+            </w:ins>
+          </w:p>
+        </w:tc>
+        <w:tc>
+          <w:tcPr>
+            <w:tcW w:w="1484" w:type="dxa"/>
+            <w:vAlign w:val="center"/>
+          </w:tcPr>
+          <w:p>
+            <w:pPr>
+              <w:pStyle w:val="H1bodytext"/>
+              <w:spacing w:after="0"/>
+              <w:ind w:left="0"/>
+              <w:rPr>
+                <w:ins w:id="93" w:author="Neil Powers" w:date="2020-03-16T10:51:00Z"/>
                 <w:rFonts w:ascii="Arial" w:hAnsi="Arial"/>
                 <w:sz w:val="20"/>
               </w:rPr>
@@ -6483,13 +6663,13 @@
         <w:pStyle w:val="H1bodytext"/>
         <w:spacing w:after="120"/>
         <w:rPr>
-          <w:del w:id="44" w:author="Neil Powers" w:date="2020-03-05T13:06:00Z"/>
+          <w:del w:id="94" w:author="Neil Powers" w:date="2020-03-05T13:06:00Z"/>
           <w:rFonts w:ascii="Arial" w:hAnsi="Arial" w:cs="Arial"/>
           <w:highlight w:val="yellow"/>
         </w:rPr>
       </w:pPr>
-      <w:commentRangeStart w:id="45"/>
-      <w:del w:id="46" w:author="Neil Powers" w:date="2020-03-05T13:06:00Z">
+      <w:commentRangeStart w:id="95"/>
+      <w:del w:id="96" w:author="Neil Powers" w:date="2020-03-05T13:06:00Z">
         <w:r>
           <w:rPr>
             <w:rFonts w:ascii="Arial" w:hAnsi="Arial" w:cs="Arial"/>
@@ -6497,13 +6677,13 @@
           </w:rPr>
           <w:delText>The test report will state whether the tool is qualified for use, summarize test case results, and report all resolved incidents and resolution of unresolved incidents.</w:delText>
         </w:r>
-        <w:commentRangeEnd w:id="45"/>
+        <w:commentRangeEnd w:id="95"/>
         <w:r>
           <w:rPr>
             <w:rStyle w:val="CommentReference"/>
             <w:rFonts w:ascii="Arial" w:eastAsiaTheme="minorHAnsi" w:hAnsi="Arial" w:cs="Arial"/>
           </w:rPr>
-          <w:commentReference w:id="45"/>
+          <w:commentReference w:id="95"/>
         </w:r>
       </w:del>
     </w:p>
@@ -6579,7 +6759,7 @@
         </w:numPr>
         <w:spacing w:after="120"/>
         <w:rPr>
-          <w:del w:id="47" w:author="Neil Powers" w:date="2020-03-05T13:06:00Z"/>
+          <w:del w:id="97" w:author="Neil Powers" w:date="2020-03-05T13:06:00Z"/>
           <w:rFonts w:ascii="Arial" w:hAnsi="Arial" w:cs="Arial"/>
         </w:rPr>
       </w:pPr>
@@ -6587,6 +6767,7 @@
         <w:rPr>
           <w:rFonts w:ascii="Arial" w:hAnsi="Arial" w:cs="Arial"/>
         </w:rPr>
+        <w:lastRenderedPageBreak/>
         <w:t>Acceptance Test 1 is in Table A-</w:t>
       </w:r>
       <w:r>
@@ -6601,21 +6782,21 @@
         </w:rPr>
         <w:t xml:space="preserve">. </w:t>
       </w:r>
-      <w:commentRangeStart w:id="48"/>
-      <w:del w:id="49" w:author="Neil Powers" w:date="2020-03-05T13:06:00Z">
+      <w:commentRangeStart w:id="98"/>
+      <w:del w:id="99" w:author="Neil Powers" w:date="2020-03-05T13:06:00Z">
         <w:r>
           <w:rPr>
             <w:rFonts w:ascii="Arial" w:hAnsi="Arial" w:cs="Arial"/>
           </w:rPr>
           <w:delText>It is …</w:delText>
         </w:r>
-        <w:commentRangeEnd w:id="48"/>
+        <w:commentRangeEnd w:id="98"/>
         <w:r>
           <w:rPr>
             <w:rStyle w:val="CommentReference"/>
             <w:rFonts w:ascii="Arial" w:eastAsiaTheme="minorHAnsi" w:hAnsi="Arial" w:cs="Arial"/>
           </w:rPr>
-          <w:commentReference w:id="48"/>
+          <w:commentReference w:id="98"/>
         </w:r>
       </w:del>
     </w:p>
@@ -6631,8 +6812,8 @@
           <w:rFonts w:ascii="Arial" w:hAnsi="Arial" w:cs="Arial"/>
         </w:rPr>
       </w:pPr>
-      <w:commentRangeStart w:id="50"/>
-      <w:del w:id="51" w:author="Neil Powers" w:date="2020-03-05T13:06:00Z">
+      <w:commentRangeStart w:id="100"/>
+      <w:del w:id="101" w:author="Neil Powers" w:date="2020-03-05T13:06:00Z">
         <w:r>
           <w:rPr>
             <w:rFonts w:ascii="Arial" w:hAnsi="Arial" w:cs="Arial"/>
@@ -6651,13 +6832,13 @@
           </w:rPr>
           <w:delText>. It is …</w:delText>
         </w:r>
-        <w:commentRangeEnd w:id="50"/>
+        <w:commentRangeEnd w:id="100"/>
         <w:r>
           <w:rPr>
             <w:rStyle w:val="CommentReference"/>
             <w:rFonts w:ascii="Arial" w:eastAsiaTheme="minorHAnsi" w:hAnsi="Arial" w:cs="Arial"/>
           </w:rPr>
-          <w:commentReference w:id="50"/>
+          <w:commentReference w:id="100"/>
         </w:r>
       </w:del>
     </w:p>
@@ -6807,7 +6988,6 @@
         <w:rPr>
           <w:rFonts w:ascii="Arial" w:hAnsi="Arial"/>
         </w:rPr>
-        <w:lastRenderedPageBreak/>
         <w:t>-s</w:t>
       </w:r>
       <w:r>
@@ -6844,19 +7024,11 @@
         </w:rPr>
         <w:t>-</w:t>
       </w:r>
-      <w:proofErr w:type="spellStart"/>
-      <w:r>
-        <w:rPr>
-          <w:rFonts w:ascii="Arial" w:hAnsi="Arial"/>
-        </w:rPr>
-        <w:t>i</w:t>
-      </w:r>
-      <w:proofErr w:type="spellEnd"/>
-      <w:r>
-        <w:rPr>
-          <w:rFonts w:ascii="Arial" w:hAnsi="Arial"/>
-        </w:rPr>
-        <w:t>: location and name of the input file with the</w:t>
+      <w:r>
+        <w:rPr>
+          <w:rFonts w:ascii="Arial" w:hAnsi="Arial"/>
+        </w:rPr>
+        <w:t>i: location and name of the input file with the</w:t>
       </w:r>
       <w:r>
         <w:rPr>
@@ -6902,16 +7074,8 @@
         <w:rPr>
           <w:rFonts w:ascii="Arial" w:hAnsi="Arial"/>
         </w:rPr>
-        <w:t>-</w:t>
-      </w:r>
-      <w:proofErr w:type="spellStart"/>
-      <w:r>
-        <w:rPr>
-          <w:rFonts w:ascii="Arial" w:hAnsi="Arial"/>
-        </w:rPr>
-        <w:t>shp</w:t>
-      </w:r>
-      <w:proofErr w:type="spellEnd"/>
+        <w:t>-shp</w:t>
+      </w:r>
       <w:r>
         <w:rPr>
           <w:rFonts w:ascii="Arial" w:hAnsi="Arial"/>
@@ -7185,7 +7349,7 @@
           <w:numId w:val="15"/>
         </w:numPr>
         <w:rPr>
-          <w:del w:id="52" w:author="Neil Powers" w:date="2020-03-10T13:11:00Z"/>
+          <w:del w:id="102" w:author="Neil Powers" w:date="2020-03-10T13:11:00Z"/>
         </w:rPr>
       </w:pPr>
       <w:r>
@@ -7200,7 +7364,7 @@
       <w:r>
         <w:t>Tool was developed.</w:t>
       </w:r>
-      <w:ins w:id="53" w:author="Neil Powers" w:date="2020-03-10T13:11:00Z">
+      <w:ins w:id="103" w:author="Neil Powers" w:date="2020-03-10T13:11:00Z">
         <w:r>
           <w:t xml:space="preserve"> </w:t>
         </w:r>
@@ -7214,7 +7378,7 @@
           <w:numId w:val="15"/>
         </w:numPr>
         <w:rPr>
-          <w:ins w:id="54" w:author="Neil Powers" w:date="2020-03-10T13:11:00Z"/>
+          <w:ins w:id="104" w:author="Neil Powers" w:date="2020-03-10T13:11:00Z"/>
         </w:rPr>
       </w:pPr>
     </w:p>
@@ -7226,10 +7390,10 @@
           <w:numId w:val="15"/>
         </w:numPr>
         <w:rPr>
-          <w:ins w:id="55" w:author="Neil Powers" w:date="2020-03-10T13:11:00Z"/>
-        </w:rPr>
-      </w:pPr>
-      <w:del w:id="56" w:author="Neil Powers" w:date="2020-03-10T13:11:00Z">
+          <w:ins w:id="105" w:author="Neil Powers" w:date="2020-03-10T13:11:00Z"/>
+        </w:rPr>
+      </w:pPr>
+      <w:del w:id="106" w:author="Neil Powers" w:date="2020-03-10T13:11:00Z">
         <w:r>
           <w:delText>1.1 –</w:delText>
         </w:r>
@@ -7246,32 +7410,32 @@
           <w:numId w:val="15"/>
         </w:numPr>
       </w:pPr>
-      <w:ins w:id="57" w:author="Neil Powers" w:date="2020-03-10T13:11:00Z">
+      <w:ins w:id="107" w:author="Neil Powers" w:date="2020-03-10T13:11:00Z">
         <w:r>
           <w:t xml:space="preserve">1.1 – Corrected issue where </w:t>
         </w:r>
       </w:ins>
-      <w:ins w:id="58" w:author="Neil Powers" w:date="2020-03-10T13:12:00Z">
+      <w:ins w:id="108" w:author="Neil Powers" w:date="2020-03-10T13:12:00Z">
         <w:r>
           <w:t xml:space="preserve">could not read </w:t>
         </w:r>
       </w:ins>
-      <w:ins w:id="59" w:author="Neil Powers" w:date="2020-03-10T13:11:00Z">
+      <w:ins w:id="109" w:author="Neil Powers" w:date="2020-03-10T13:11:00Z">
         <w:r>
           <w:t>northing and east</w:t>
         </w:r>
       </w:ins>
-      <w:ins w:id="60" w:author="Neil Powers" w:date="2020-03-10T13:12:00Z">
+      <w:ins w:id="110" w:author="Neil Powers" w:date="2020-03-10T13:12:00Z">
         <w:r>
           <w:t>ing values.  Used to only allow whole numbers for easting/</w:t>
         </w:r>
       </w:ins>
-      <w:ins w:id="61" w:author="Neil Powers" w:date="2020-03-10T13:13:00Z">
+      <w:ins w:id="111" w:author="Neil Powers" w:date="2020-03-10T13:13:00Z">
         <w:r>
           <w:t>northing</w:t>
         </w:r>
       </w:ins>
-      <w:ins w:id="62" w:author="Neil Powers" w:date="2020-03-10T13:12:00Z">
+      <w:ins w:id="112" w:author="Neil Powers" w:date="2020-03-10T13:12:00Z">
         <w:r>
           <w:t>, now can be floats.</w:t>
         </w:r>
@@ -7528,7 +7692,7 @@
           <w:bCs/>
         </w:rPr>
       </w:pPr>
-      <w:bookmarkStart w:id="63" w:name="_Ref33082828"/>
+      <w:bookmarkStart w:id="113" w:name="_Ref33082828"/>
       <w:r>
         <w:t xml:space="preserve">Appendix </w:t>
       </w:r>
@@ -7550,7 +7714,7 @@
       <w:r>
         <w:fldChar w:fldCharType="end"/>
       </w:r>
-      <w:bookmarkEnd w:id="63"/>
+      <w:bookmarkEnd w:id="113"/>
     </w:p>
     <w:p>
       <w:pPr>
@@ -7629,15 +7793,7 @@
     </w:p>
     <w:p>
       <w:r>
-        <w:t xml:space="preserve">The tool was executed using a shell file on </w:t>
-      </w:r>
-      <w:proofErr w:type="spellStart"/>
-      <w:r>
-        <w:t>linux</w:t>
-      </w:r>
-      <w:proofErr w:type="spellEnd"/>
-      <w:r>
-        <w:t xml:space="preserve">, with the Tool Runner.  </w:t>
+        <w:t xml:space="preserve">The tool was executed using a shell file on linux, with the Tool Runner.  </w:t>
       </w:r>
     </w:p>
     <w:p/>
@@ -7659,10 +7815,10 @@
     <w:p>
       <w:pPr>
         <w:rPr>
-          <w:ins w:id="64" w:author="Neil Powers" w:date="2020-03-11T08:16:00Z"/>
-        </w:rPr>
-      </w:pPr>
-      <w:ins w:id="65" w:author="Neil Powers" w:date="2020-03-11T08:16:00Z">
+          <w:ins w:id="114" w:author="Neil Powers" w:date="2020-03-11T08:16:00Z"/>
+        </w:rPr>
+      </w:pPr>
+      <w:ins w:id="115" w:author="Neil Powers" w:date="2020-03-11T08:16:00Z">
         <w:r>
           <w:rPr>
             <w:noProof/>
@@ -7704,7 +7860,7 @@
           </w:drawing>
         </w:r>
       </w:ins>
-      <w:del w:id="66" w:author="Neil Powers" w:date="2020-03-11T08:15:00Z">
+      <w:del w:id="116" w:author="Neil Powers" w:date="2020-03-11T08:15:00Z">
         <w:r>
           <w:rPr>
             <w:noProof/>
@@ -8036,7 +8192,7 @@
               </w:rPr>
               <w:t xml:space="preserve"> </w:t>
             </w:r>
-            <w:ins w:id="67" w:author="Neil Powers" w:date="2020-03-11T08:14:00Z">
+            <w:ins w:id="117" w:author="Neil Powers" w:date="2020-03-11T08:14:00Z">
               <w:r>
                 <w:rPr>
                   <w:rFonts w:ascii="Arial" w:hAnsi="Arial"/>
@@ -8046,7 +8202,7 @@
                 <w:t>3/11/2020</w:t>
               </w:r>
             </w:ins>
-            <w:del w:id="68" w:author="Neil Powers" w:date="2020-03-11T08:14:00Z">
+            <w:del w:id="118" w:author="Neil Powers" w:date="2020-03-11T08:14:00Z">
               <w:r>
                 <w:rPr>
                   <w:rFonts w:ascii="Arial" w:hAnsi="Arial"/>
@@ -8096,7 +8252,7 @@
             </w:r>
           </w:p>
           <w:p>
-            <w:ins w:id="69" w:author="Neil Powers" w:date="2020-03-05T13:46:00Z">
+            <w:ins w:id="119" w:author="Neil Powers" w:date="2020-03-05T13:46:00Z">
               <w:r>
                 <w:rPr>
                   <w:b/>
@@ -8189,7 +8345,7 @@
               </w:rPr>
               <w:t>Z:\CA-CIE-Tools-TestEnv\v4-2_ca-surf_test\ca-surf-QA-test</w:t>
             </w:r>
-            <w:del w:id="70" w:author="Neil Powers" w:date="2020-03-11T08:15:00Z">
+            <w:del w:id="120" w:author="Neil Powers" w:date="2020-03-11T08:15:00Z">
               <w:r>
                 <w:rPr>
                   <w:rFonts w:ascii="Arial" w:hAnsi="Arial"/>
@@ -8573,21 +8729,7 @@
               <w:rPr>
                 <w:rFonts w:ascii="Arial" w:hAnsi="Arial"/>
               </w:rPr>
-              <w:t>[Testing_</w:t>
-            </w:r>
-            <w:proofErr w:type="gramStart"/>
-            <w:r>
-              <w:rPr>
-                <w:rFonts w:ascii="Arial" w:hAnsi="Arial"/>
-              </w:rPr>
-              <w:t>Directory]\</w:t>
-            </w:r>
-            <w:proofErr w:type="gramEnd"/>
-            <w:r>
-              <w:rPr>
-                <w:rFonts w:ascii="Arial" w:hAnsi="Arial"/>
-              </w:rPr>
-              <w:t>/ca-surf-test/log/</w:t>
+              <w:t>[Testing_Directory]\/ca-surf-test/log/</w:t>
             </w:r>
             <w:r>
               <w:rPr>
@@ -8624,35 +8766,7 @@
               <w:rPr>
                 <w:rFonts w:ascii="Arial" w:hAnsi="Arial"/>
               </w:rPr>
-              <w:t>[</w:t>
-            </w:r>
-            <w:proofErr w:type="spellStart"/>
-            <w:r>
-              <w:rPr>
-                <w:rFonts w:ascii="Arial" w:hAnsi="Arial"/>
-              </w:rPr>
-              <w:t>Testing_</w:t>
-            </w:r>
-            <w:proofErr w:type="gramStart"/>
-            <w:r>
-              <w:rPr>
-                <w:rFonts w:ascii="Arial" w:hAnsi="Arial"/>
-              </w:rPr>
-              <w:t>Directory</w:t>
-            </w:r>
-            <w:proofErr w:type="spellEnd"/>
-            <w:r>
-              <w:rPr>
-                <w:rFonts w:ascii="Arial" w:hAnsi="Arial"/>
-              </w:rPr>
-              <w:t>]\</w:t>
-            </w:r>
-            <w:proofErr w:type="gramEnd"/>
-            <w:r>
-              <w:rPr>
-                <w:rFonts w:ascii="Arial" w:hAnsi="Arial"/>
-              </w:rPr>
-              <w:t>/ca-surf-test</w:t>
+              <w:t>[Testing_Directory]\/ca-surf-test</w:t>
             </w:r>
             <w:r>
               <w:rPr>
@@ -8701,35 +8815,7 @@
               <w:rPr>
                 <w:rFonts w:ascii="Arial" w:hAnsi="Arial"/>
               </w:rPr>
-              <w:t>[</w:t>
-            </w:r>
-            <w:proofErr w:type="spellStart"/>
-            <w:r>
-              <w:rPr>
-                <w:rFonts w:ascii="Arial" w:hAnsi="Arial"/>
-              </w:rPr>
-              <w:t>Testing_</w:t>
-            </w:r>
-            <w:proofErr w:type="gramStart"/>
-            <w:r>
-              <w:rPr>
-                <w:rFonts w:ascii="Arial" w:hAnsi="Arial"/>
-              </w:rPr>
-              <w:t>Directory</w:t>
-            </w:r>
-            <w:proofErr w:type="spellEnd"/>
-            <w:r>
-              <w:rPr>
-                <w:rFonts w:ascii="Arial" w:hAnsi="Arial"/>
-              </w:rPr>
-              <w:t>]\</w:t>
-            </w:r>
-            <w:proofErr w:type="gramEnd"/>
-            <w:r>
-              <w:rPr>
-                <w:rFonts w:ascii="Arial" w:hAnsi="Arial"/>
-              </w:rPr>
-              <w:t>/ca-surf-test\</w:t>
+              <w:t>[Testing_Directory]\/ca-surf-test\</w:t>
             </w:r>
             <w:r>
               <w:rPr>
@@ -8752,30 +8838,8 @@
               <w:rPr>
                 <w:rFonts w:ascii="Arial" w:hAnsi="Arial"/>
               </w:rPr>
-              <w:t>([</w:t>
-            </w:r>
-            <w:proofErr w:type="spellStart"/>
-            <w:r>
-              <w:rPr>
-                <w:rFonts w:ascii="Arial" w:hAnsi="Arial"/>
-              </w:rPr>
-              <w:t>Testing_</w:t>
-            </w:r>
-            <w:proofErr w:type="gramStart"/>
-            <w:r>
-              <w:rPr>
-                <w:rFonts w:ascii="Arial" w:hAnsi="Arial"/>
-              </w:rPr>
-              <w:t>Directory</w:t>
-            </w:r>
-            <w:proofErr w:type="spellEnd"/>
-            <w:r>
-              <w:rPr>
-                <w:rFonts w:ascii="Arial" w:hAnsi="Arial"/>
-              </w:rPr>
-              <w:t>]\ca-surf-test\ss\input</w:t>
-            </w:r>
-            <w:proofErr w:type="gramEnd"/>
+              <w:t>([Testing_Directory]\ca-surf-test\ss\input</w:t>
+            </w:r>
           </w:p>
         </w:tc>
         <w:tc>
@@ -8901,7 +8965,6 @@
               </w:rPr>
               <w:t>rad</w:t>
             </w:r>
-            <w:proofErr w:type="gramStart"/>
             <w:r>
               <w:rPr>
                 <w:rFonts w:ascii="Arial" w:hAnsi="Arial"/>
@@ -8914,7 +8977,6 @@
               </w:rPr>
               <w:t>_surface_flux.txt</w:t>
             </w:r>
-            <w:proofErr w:type="gramEnd"/>
             <w:r>
               <w:rPr>
                 <w:rFonts w:ascii="Arial" w:hAnsi="Arial"/>
@@ -8931,21 +8993,7 @@
               <w:rPr>
                 <w:rFonts w:ascii="Arial" w:hAnsi="Arial"/>
               </w:rPr>
-              <w:t xml:space="preserve">  and STOMP input file ([</w:t>
-            </w:r>
-            <w:proofErr w:type="spellStart"/>
-            <w:r>
-              <w:rPr>
-                <w:rFonts w:ascii="Arial" w:hAnsi="Arial"/>
-              </w:rPr>
-              <w:t>Testing_Directory</w:t>
-            </w:r>
-            <w:proofErr w:type="spellEnd"/>
-            <w:r>
-              <w:rPr>
-                <w:rFonts w:ascii="Arial" w:hAnsi="Arial"/>
-              </w:rPr>
-              <w:t>]\ca-surf-test\ss\input) as follows:</w:t>
+              <w:t xml:space="preserve">  and STOMP input file ([Testing_Directory]\ca-surf-test\ss\input) as follows:</w:t>
             </w:r>
           </w:p>
           <w:p>
@@ -9280,21 +9328,7 @@
               <w:rPr>
                 <w:rFonts w:ascii="Arial" w:hAnsi="Arial"/>
               </w:rPr>
-              <w:t xml:space="preserve">Check log file “stomp grid </w:t>
-            </w:r>
-            <w:proofErr w:type="spellStart"/>
-            <w:r>
-              <w:rPr>
-                <w:rFonts w:ascii="Arial" w:hAnsi="Arial"/>
-              </w:rPr>
-              <w:t>i</w:t>
-            </w:r>
-            <w:proofErr w:type="spellEnd"/>
-            <w:r>
-              <w:rPr>
-                <w:rFonts w:ascii="Arial" w:hAnsi="Arial"/>
-              </w:rPr>
-              <w:t>” values against STOMP input file</w:t>
+              <w:t>Check log file “stomp grid i” values against STOMP input file</w:t>
             </w:r>
           </w:p>
         </w:tc>
@@ -9480,21 +9514,7 @@
               <w:rPr>
                 <w:rFonts w:ascii="Arial" w:hAnsi="Arial"/>
               </w:rPr>
-              <w:t>Check log file “</w:t>
-            </w:r>
-            <w:proofErr w:type="spellStart"/>
-            <w:r>
-              <w:rPr>
-                <w:rFonts w:ascii="Arial" w:hAnsi="Arial"/>
-              </w:rPr>
-              <w:t>shape_file_grids</w:t>
-            </w:r>
-            <w:proofErr w:type="spellEnd"/>
-            <w:r>
-              <w:rPr>
-                <w:rFonts w:ascii="Arial" w:hAnsi="Arial"/>
-              </w:rPr>
-              <w:t>” values against STOMP x-y boundaries (x</w:t>
+              <w:t>Check log file “shape_file_grids” values against STOMP x-y boundaries (x</w:t>
             </w:r>
             <w:r>
               <w:rPr>
@@ -9513,14 +9533,7 @@
               <w:rPr>
                 <w:rFonts w:ascii="Arial" w:hAnsi="Arial"/>
               </w:rPr>
-              <w:t>…&lt;</w:t>
-            </w:r>
-            <w:proofErr w:type="spellStart"/>
-            <w:r>
-              <w:rPr>
-                <w:rFonts w:ascii="Arial" w:hAnsi="Arial"/>
-              </w:rPr>
-              <w:t>x</w:t>
+              <w:t>…&lt;x</w:t>
             </w:r>
             <w:r>
               <w:rPr>
@@ -9529,7 +9542,6 @@
               </w:rPr>
               <w:t>n</w:t>
             </w:r>
-            <w:proofErr w:type="spellEnd"/>
             <w:r>
               <w:rPr>
                 <w:rFonts w:ascii="Arial" w:hAnsi="Arial"/>
@@ -9553,14 +9565,7 @@
               <w:rPr>
                 <w:rFonts w:ascii="Arial" w:hAnsi="Arial"/>
               </w:rPr>
-              <w:t>…&lt;</w:t>
-            </w:r>
-            <w:proofErr w:type="spellStart"/>
-            <w:r>
-              <w:rPr>
-                <w:rFonts w:ascii="Arial" w:hAnsi="Arial"/>
-              </w:rPr>
-              <w:t>y</w:t>
+              <w:t>…&lt;y</w:t>
             </w:r>
             <w:r>
               <w:rPr>
@@ -9569,7 +9574,6 @@
               </w:rPr>
               <w:t>n</w:t>
             </w:r>
-            <w:proofErr w:type="spellEnd"/>
             <w:r>
               <w:rPr>
                 <w:rFonts w:ascii="Arial" w:hAnsi="Arial"/>
@@ -9667,21 +9671,7 @@
               <w:rPr>
                 <w:rFonts w:ascii="Arial" w:hAnsi="Arial"/>
               </w:rPr>
-              <w:t xml:space="preserve">Check contaminants and x-indices for one node in check </w:t>
-            </w:r>
-            <w:proofErr w:type="gramStart"/>
-            <w:r>
-              <w:rPr>
-                <w:rFonts w:ascii="Arial" w:hAnsi="Arial"/>
-              </w:rPr>
-              <w:t>rad[</w:t>
-            </w:r>
-            <w:proofErr w:type="gramEnd"/>
-            <w:r>
-              <w:rPr>
-                <w:rFonts w:ascii="Arial" w:hAnsi="Arial"/>
-              </w:rPr>
-              <w:t>]_surface_flux.txt (see Appendix A Attachment A-4)</w:t>
+              <w:t>Check contaminants and x-indices for one node in check rad[]_surface_flux.txt (see Appendix A Attachment A-4)</w:t>
             </w:r>
           </w:p>
         </w:tc>
@@ -9774,21 +9764,7 @@
               <w:rPr>
                 <w:rFonts w:ascii="Arial" w:hAnsi="Arial"/>
               </w:rPr>
-              <w:t xml:space="preserve">Check contaminants and y-indices for one node in check </w:t>
-            </w:r>
-            <w:proofErr w:type="gramStart"/>
-            <w:r>
-              <w:rPr>
-                <w:rFonts w:ascii="Arial" w:hAnsi="Arial"/>
-              </w:rPr>
-              <w:t>rad[</w:t>
-            </w:r>
-            <w:proofErr w:type="gramEnd"/>
-            <w:r>
-              <w:rPr>
-                <w:rFonts w:ascii="Arial" w:hAnsi="Arial"/>
-              </w:rPr>
-              <w:t xml:space="preserve">]_surface_flux.txt </w:t>
+              <w:t xml:space="preserve">Check contaminants and y-indices for one node in check rad[]_surface_flux.txt </w:t>
             </w:r>
           </w:p>
         </w:tc>
@@ -9881,21 +9857,7 @@
               <w:rPr>
                 <w:rFonts w:ascii="Arial" w:hAnsi="Arial"/>
               </w:rPr>
-              <w:t xml:space="preserve">Check </w:t>
-            </w:r>
-            <w:proofErr w:type="gramStart"/>
-            <w:r>
-              <w:rPr>
-                <w:rFonts w:ascii="Arial" w:hAnsi="Arial"/>
-              </w:rPr>
-              <w:t>rad[</w:t>
-            </w:r>
-            <w:proofErr w:type="gramEnd"/>
-            <w:r>
-              <w:rPr>
-                <w:rFonts w:ascii="Arial" w:hAnsi="Arial"/>
-              </w:rPr>
-              <w:t>]_surface_flux.txt nodes against log file nodes</w:t>
+              <w:t>Check rad[]_surface_flux.txt nodes against log file nodes</w:t>
             </w:r>
           </w:p>
         </w:tc>
@@ -10838,7 +10800,6 @@
                 <w:sz w:val="20"/>
               </w:rPr>
             </w:pPr>
-            <w:proofErr w:type="gramStart"/>
             <w:r>
               <w:rPr>
                 <w:rFonts w:ascii="Arial" w:hAnsi="Arial"/>
@@ -10846,17 +10807,7 @@
                 <w:iCs/>
                 <w:sz w:val="20"/>
               </w:rPr>
-              <w:t>./</w:t>
-            </w:r>
-            <w:proofErr w:type="gramEnd"/>
-            <w:r>
-              <w:rPr>
-                <w:rFonts w:ascii="Arial" w:hAnsi="Arial"/>
-                <w:i/>
-                <w:iCs/>
-                <w:sz w:val="20"/>
-              </w:rPr>
-              <w:t>runner_run_IT-1_</w:t>
+              <w:t>./runner_run_IT-1_</w:t>
             </w:r>
             <w:sdt>
               <w:sdtPr>
@@ -11262,7 +11213,7 @@
       </w:r>
     </w:p>
   </w:comment>
-  <w:comment w:id="45" w:author="Sara Lindberg" w:date="2020-03-05T12:12:00Z" w:initials="SL">
+  <w:comment w:id="95" w:author="Sara Lindberg" w:date="2020-03-05T12:12:00Z" w:initials="SL">
     <w:p>
       <w:pPr>
         <w:pStyle w:val="CommentText"/>
@@ -11278,7 +11229,7 @@
       </w:r>
     </w:p>
   </w:comment>
-  <w:comment w:id="48" w:author="Sara Lindberg" w:date="2020-03-05T12:13:00Z" w:initials="SL">
+  <w:comment w:id="98" w:author="Sara Lindberg" w:date="2020-03-05T12:13:00Z" w:initials="SL">
     <w:p>
       <w:pPr>
         <w:pStyle w:val="CommentText"/>
@@ -11290,19 +11241,11 @@
         <w:annotationRef/>
       </w:r>
       <w:r>
-        <w:t xml:space="preserve">I didn’t add anything here for reducer just </w:t>
-      </w:r>
-      <w:proofErr w:type="gramStart"/>
-      <w:r>
-        <w:t>deleted?</w:t>
-      </w:r>
-      <w:proofErr w:type="gramEnd"/>
-      <w:r>
-        <w:t xml:space="preserve"> Do you think there is anything to insert here?</w:t>
+        <w:t>I didn’t add anything here for reducer just deleted? Do you think there is anything to insert here?</w:t>
       </w:r>
     </w:p>
   </w:comment>
-  <w:comment w:id="50" w:author="Sara Lindberg" w:date="2020-03-05T12:13:00Z" w:initials="SL">
+  <w:comment w:id="100" w:author="Sara Lindberg" w:date="2020-03-05T12:13:00Z" w:initials="SL">
     <w:p>
       <w:pPr>
         <w:pStyle w:val="CommentText"/>
@@ -16749,6 +16692,15 @@
 </file>
 
 <file path=customXml/item2.xml><?xml version="1.0" encoding="utf-8"?>
+<?mso-contentType ?>
+<FormTemplates xmlns="http://schemas.microsoft.com/sharepoint/v3/contenttype/forms">
+  <Display>DocumentLibraryForm</Display>
+  <Edit>DocumentLibraryForm</Edit>
+  <New>DocumentLibraryForm</New>
+</FormTemplates>
+</file>
+
+<file path=customXml/item3.xml><?xml version="1.0" encoding="utf-8"?>
 <ct:contentTypeSchema xmlns:ct="http://schemas.microsoft.com/office/2006/metadata/contentType" xmlns:ma="http://schemas.microsoft.com/office/2006/metadata/properties/metaAttributes" ct:_="" ma:_="" ma:contentTypeName="Document" ma:contentTypeID="0x010100092ED8BFBE6B3A4EA77F2F6C3B7D5F03" ma:contentTypeVersion="4" ma:contentTypeDescription="Create a new document." ma:contentTypeScope="" ma:versionID="bbc8892aa8cc0aec1b4f95e8e2f91220">
   <xsd:schema xmlns:xsd="http://www.w3.org/2001/XMLSchema" xmlns:xs="http://www.w3.org/2001/XMLSchema" xmlns:p="http://schemas.microsoft.com/office/2006/metadata/properties" xmlns:ns2="786b8faf-106f-4958-a2b4-f779ae144ea5" targetNamespace="http://schemas.microsoft.com/office/2006/metadata/properties" ma:root="true" ma:fieldsID="7b1456f4ada2896f6e27d0df8fe1e091" ns2:_="">
     <xsd:import namespace="786b8faf-106f-4958-a2b4-f779ae144ea5"/>
@@ -16894,15 +16846,6 @@
 </ct:contentTypeSchema>
 </file>
 
-<file path=customXml/item3.xml><?xml version="1.0" encoding="utf-8"?>
-<?mso-contentType ?>
-<FormTemplates xmlns="http://schemas.microsoft.com/sharepoint/v3/contenttype/forms">
-  <Display>DocumentLibraryForm</Display>
-  <Edit>DocumentLibraryForm</Edit>
-  <New>DocumentLibraryForm</New>
-</FormTemplates>
-</file>
-
 <file path=customXml/item4.xml><?xml version="1.0" encoding="utf-8"?>
 <b:Sources xmlns:b="http://schemas.openxmlformats.org/officeDocument/2006/bibliography" xmlns="http://schemas.openxmlformats.org/officeDocument/2006/bibliography" SelectedStyle="\APASixthEditionOfficeOnline.xsl" StyleName="APA" Version="6"/>
 </file>
@@ -16917,6 +16860,14 @@
 </file>
 
 <file path=customXml/itemProps2.xml><?xml version="1.0" encoding="utf-8"?>
+<ds:datastoreItem xmlns:ds="http://schemas.openxmlformats.org/officeDocument/2006/customXml" ds:itemID="{8D42678C-F8F3-49FD-9D71-B1240709B3FD}">
+  <ds:schemaRefs>
+    <ds:schemaRef ds:uri="http://schemas.microsoft.com/sharepoint/v3/contenttype/forms"/>
+  </ds:schemaRefs>
+</ds:datastoreItem>
+</file>
+
+<file path=customXml/itemProps3.xml><?xml version="1.0" encoding="utf-8"?>
 <ds:datastoreItem xmlns:ds="http://schemas.openxmlformats.org/officeDocument/2006/customXml" ds:itemID="{167BA52C-C25A-45DC-B419-CD430541CF50}">
   <ds:schemaRefs>
     <ds:schemaRef ds:uri="http://schemas.microsoft.com/office/2006/metadata/contentType"/>
@@ -16934,16 +16885,8 @@
 </ds:datastoreItem>
 </file>
 
-<file path=customXml/itemProps3.xml><?xml version="1.0" encoding="utf-8"?>
-<ds:datastoreItem xmlns:ds="http://schemas.openxmlformats.org/officeDocument/2006/customXml" ds:itemID="{8D42678C-F8F3-49FD-9D71-B1240709B3FD}">
-  <ds:schemaRefs>
-    <ds:schemaRef ds:uri="http://schemas.microsoft.com/sharepoint/v3/contenttype/forms"/>
-  </ds:schemaRefs>
-</ds:datastoreItem>
-</file>
-
 <file path=customXml/itemProps4.xml><?xml version="1.0" encoding="utf-8"?>
-<ds:datastoreItem xmlns:ds="http://schemas.openxmlformats.org/officeDocument/2006/customXml" ds:itemID="{F3FCFA18-1CF6-4B51-93B7-EAC2E06B36AE}">
+<ds:datastoreItem xmlns:ds="http://schemas.openxmlformats.org/officeDocument/2006/customXml" ds:itemID="{918214BD-C690-49F9-8E68-339A7031D3F8}">
   <ds:schemaRefs>
     <ds:schemaRef ds:uri="http://schemas.openxmlformats.org/officeDocument/2006/bibliography"/>
   </ds:schemaRefs>

</xml_diff>